<commit_message>
[Update]Sales quotation description was modified in CRS Production.
</commit_message>
<xml_diff>
--- a/CRS-Documents/Sales/CRS/Samuda-CRS-Sales-V-0.3.docx
+++ b/CRS-Documents/Sales/CRS/Samuda-CRS-Sales-V-0.3.docx
@@ -2,9 +2,9 @@
 <file path=word/document.xml><?xml version="1.0" encoding="utf-8"?>
 <w:document xmlns:wpc="http://schemas.microsoft.com/office/word/2010/wordprocessingCanvas" xmlns:mc="http://schemas.openxmlformats.org/markup-compatibility/2006" xmlns:o="urn:schemas-microsoft-com:office:office" xmlns:r="http://schemas.openxmlformats.org/officeDocument/2006/relationships" xmlns:m="http://schemas.openxmlformats.org/officeDocument/2006/math" xmlns:v="urn:schemas-microsoft-com:vml" xmlns:wp14="http://schemas.microsoft.com/office/word/2010/wordprocessingDrawing" xmlns:wp="http://schemas.openxmlformats.org/drawingml/2006/wordprocessingDrawing" xmlns:w10="urn:schemas-microsoft-com:office:word" xmlns:w="http://schemas.openxmlformats.org/wordprocessingml/2006/main" xmlns:w14="http://schemas.microsoft.com/office/word/2010/wordml" xmlns:w15="http://schemas.microsoft.com/office/word/2012/wordml" xmlns:wpg="http://schemas.microsoft.com/office/word/2010/wordprocessingGroup" xmlns:wpi="http://schemas.microsoft.com/office/word/2010/wordprocessingInk" xmlns:wne="http://schemas.microsoft.com/office/word/2006/wordml" xmlns:wps="http://schemas.microsoft.com/office/word/2010/wordprocessingShape" mc:Ignorable="w14 w15 wp14">
   <w:body>
-    <w:p>
-      <w:bookmarkStart w:id="0" w:name="_Toc314731207"/>
-      <w:bookmarkStart w:id="1" w:name="_Toc471908380"/>
+    <w:bookmarkStart w:id="0" w:name="_Toc314731207"/>
+    <w:bookmarkStart w:id="1" w:name="_Toc471908380"/>
+    <w:p>
       <w:r>
         <w:rPr>
           <w:noProof/>
@@ -321,7 +321,7 @@
                     </pic:cNvPicPr>
                   </pic:nvPicPr>
                   <pic:blipFill>
-                    <a:blip r:embed="rId5">
+                    <a:blip r:embed="rId7">
                       <a:extLst>
                         <a:ext uri="{28A0092B-C50C-407E-A947-70E740481C1C}">
                           <a14:useLocalDpi xmlns:a14="http://schemas.microsoft.com/office/drawing/2010/main" val="0"/>
@@ -371,7 +371,7 @@
         </w:rPr>
       </w:pPr>
       <w:bookmarkStart w:id="2" w:name="_Toc473540486"/>
-      <w:bookmarkStart w:id="3" w:name="_Toc477711508"/>
+      <w:bookmarkStart w:id="3" w:name="_Toc477786406"/>
       <w:r>
         <w:rPr>
           <w:b/>
@@ -844,8 +844,6 @@
             </w:r>
           </w:p>
         </w:tc>
-        <w:bookmarkStart w:id="4" w:name="_GoBack"/>
-        <w:bookmarkEnd w:id="4"/>
       </w:tr>
       <w:tr>
         <w:trPr>
@@ -1084,19 +1082,11 @@
           <w:lang w:val="en-GB"/>
         </w:rPr>
       </w:pPr>
-      <w:proofErr w:type="spellStart"/>
       <w:r>
         <w:rPr>
           <w:rFonts w:ascii="AvantGarde" w:hAnsi="AvantGarde" w:cs="Arial"/>
         </w:rPr>
-        <w:t>Samuda</w:t>
-      </w:r>
-      <w:proofErr w:type="spellEnd"/>
-      <w:r>
-        <w:rPr>
-          <w:rFonts w:ascii="AvantGarde" w:hAnsi="AvantGarde" w:cs="Arial"/>
-        </w:rPr>
-        <w:t xml:space="preserve"> Chemicals Ltd.</w:t>
+        <w:t>Samuda Chemicals Ltd.</w:t>
       </w:r>
       <w:r>
         <w:rPr>
@@ -1522,16 +1512,8 @@
           <w:rFonts w:ascii="AvantGarde" w:hAnsi="AvantGarde"/>
         </w:rPr>
         <w:tab/>
-        <w:t xml:space="preserve"> </w:t>
-      </w:r>
-      <w:proofErr w:type="spellStart"/>
-      <w:r>
-        <w:rPr>
-          <w:rFonts w:ascii="AvantGarde" w:hAnsi="AvantGarde"/>
-        </w:rPr>
-        <w:t>Signature</w:t>
-      </w:r>
-      <w:proofErr w:type="spellEnd"/>
+        <w:t xml:space="preserve"> Signature</w:t>
+      </w:r>
     </w:p>
     <w:p>
       <w:pPr>
@@ -1544,8 +1526,8 @@
           <w:b/>
         </w:rPr>
       </w:pPr>
-      <w:bookmarkStart w:id="5" w:name="_Toc473540487"/>
-      <w:bookmarkStart w:id="6" w:name="_Toc477711509"/>
+      <w:bookmarkStart w:id="4" w:name="_Toc473540487"/>
+      <w:bookmarkStart w:id="5" w:name="_Toc477786407"/>
       <w:r>
         <w:rPr>
           <w:b/>
@@ -1553,8 +1535,8 @@
         <w:lastRenderedPageBreak/>
         <w:t>Document History</w:t>
       </w:r>
+      <w:bookmarkEnd w:id="4"/>
       <w:bookmarkEnd w:id="5"/>
-      <w:bookmarkEnd w:id="6"/>
       <w:r>
         <w:rPr>
           <w:b/>
@@ -2158,7 +2140,7 @@
           <w:r>
             <w:fldChar w:fldCharType="separate"/>
           </w:r>
-          <w:hyperlink w:anchor="_Toc477711508" w:history="1">
+          <w:hyperlink w:anchor="_Toc477786406" w:history="1">
             <w:r>
               <w:rPr>
                 <w:rStyle w:val="Hyperlink"/>
@@ -2202,7 +2184,7 @@
                 <w:noProof/>
                 <w:webHidden/>
               </w:rPr>
-              <w:instrText xml:space="preserve"> PAGEREF _Toc477711508 \h </w:instrText>
+              <w:instrText xml:space="preserve"> PAGEREF _Toc477786406 \h </w:instrText>
             </w:r>
             <w:r>
               <w:rPr>
@@ -2246,7 +2228,7 @@
               <w:color w:val="auto"/>
             </w:rPr>
           </w:pPr>
-          <w:hyperlink w:anchor="_Toc477711509" w:history="1">
+          <w:hyperlink w:anchor="_Toc477786407" w:history="1">
             <w:r>
               <w:rPr>
                 <w:rStyle w:val="Hyperlink"/>
@@ -2290,7 +2272,7 @@
                 <w:noProof/>
                 <w:webHidden/>
               </w:rPr>
-              <w:instrText xml:space="preserve"> PAGEREF _Toc477711509 \h </w:instrText>
+              <w:instrText xml:space="preserve"> PAGEREF _Toc477786407 \h </w:instrText>
             </w:r>
             <w:r>
               <w:rPr>
@@ -2334,7 +2316,7 @@
               <w:color w:val="auto"/>
             </w:rPr>
           </w:pPr>
-          <w:hyperlink w:anchor="_Toc477711510" w:history="1">
+          <w:hyperlink w:anchor="_Toc477786408" w:history="1">
             <w:r>
               <w:rPr>
                 <w:rStyle w:val="Hyperlink"/>
@@ -2378,7 +2360,7 @@
                 <w:noProof/>
                 <w:webHidden/>
               </w:rPr>
-              <w:instrText xml:space="preserve"> PAGEREF _Toc477711510 \h </w:instrText>
+              <w:instrText xml:space="preserve"> PAGEREF _Toc477786408 \h </w:instrText>
             </w:r>
             <w:r>
               <w:rPr>
@@ -2421,7 +2403,7 @@
               <w:color w:val="auto"/>
             </w:rPr>
           </w:pPr>
-          <w:hyperlink w:anchor="_Toc477711511" w:history="1">
+          <w:hyperlink w:anchor="_Toc477786409" w:history="1">
             <w:r>
               <w:rPr>
                 <w:rStyle w:val="Hyperlink"/>
@@ -2449,7 +2431,7 @@
                 <w:noProof/>
                 <w:webHidden/>
               </w:rPr>
-              <w:instrText xml:space="preserve"> PAGEREF _Toc477711511 \h </w:instrText>
+              <w:instrText xml:space="preserve"> PAGEREF _Toc477786409 \h </w:instrText>
             </w:r>
             <w:r>
               <w:rPr>
@@ -2493,7 +2475,7 @@
               <w:color w:val="auto"/>
             </w:rPr>
           </w:pPr>
-          <w:hyperlink w:anchor="_Toc477711512" w:history="1">
+          <w:hyperlink w:anchor="_Toc477786410" w:history="1">
             <w:r>
               <w:rPr>
                 <w:rStyle w:val="Hyperlink"/>
@@ -2537,7 +2519,7 @@
                 <w:noProof/>
                 <w:webHidden/>
               </w:rPr>
-              <w:instrText xml:space="preserve"> PAGEREF _Toc477711512 \h </w:instrText>
+              <w:instrText xml:space="preserve"> PAGEREF _Toc477786410 \h </w:instrText>
             </w:r>
             <w:r>
               <w:rPr>
@@ -2581,7 +2563,7 @@
               <w:color w:val="auto"/>
             </w:rPr>
           </w:pPr>
-          <w:hyperlink w:anchor="_Toc477711513" w:history="1">
+          <w:hyperlink w:anchor="_Toc477786411" w:history="1">
             <w:r>
               <w:rPr>
                 <w:rStyle w:val="Hyperlink"/>
@@ -2625,7 +2607,7 @@
                 <w:noProof/>
                 <w:webHidden/>
               </w:rPr>
-              <w:instrText xml:space="preserve"> PAGEREF _Toc477711513 \h </w:instrText>
+              <w:instrText xml:space="preserve"> PAGEREF _Toc477786411 \h </w:instrText>
             </w:r>
             <w:r>
               <w:rPr>
@@ -2668,7 +2650,7 @@
               <w:color w:val="auto"/>
             </w:rPr>
           </w:pPr>
-          <w:hyperlink w:anchor="_Toc477711514" w:history="1">
+          <w:hyperlink w:anchor="_Toc477786412" w:history="1">
             <w:r>
               <w:rPr>
                 <w:rStyle w:val="Hyperlink"/>
@@ -2696,7 +2678,7 @@
                 <w:noProof/>
                 <w:webHidden/>
               </w:rPr>
-              <w:instrText xml:space="preserve"> PAGEREF _Toc477711514 \h </w:instrText>
+              <w:instrText xml:space="preserve"> PAGEREF _Toc477786412 \h </w:instrText>
             </w:r>
             <w:r>
               <w:rPr>
@@ -2739,7 +2721,7 @@
               <w:color w:val="auto"/>
             </w:rPr>
           </w:pPr>
-          <w:hyperlink w:anchor="_Toc477711515" w:history="1">
+          <w:hyperlink w:anchor="_Toc477786413" w:history="1">
             <w:r>
               <w:rPr>
                 <w:rStyle w:val="Hyperlink"/>
@@ -2767,7 +2749,7 @@
                 <w:noProof/>
                 <w:webHidden/>
               </w:rPr>
-              <w:instrText xml:space="preserve"> PAGEREF _Toc477711515 \h </w:instrText>
+              <w:instrText xml:space="preserve"> PAGEREF _Toc477786413 \h </w:instrText>
             </w:r>
             <w:r>
               <w:rPr>
@@ -2810,7 +2792,7 @@
               <w:color w:val="auto"/>
             </w:rPr>
           </w:pPr>
-          <w:hyperlink w:anchor="_Toc477711516" w:history="1">
+          <w:hyperlink w:anchor="_Toc477786414" w:history="1">
             <w:r>
               <w:rPr>
                 <w:rStyle w:val="Hyperlink"/>
@@ -2838,7 +2820,7 @@
                 <w:noProof/>
                 <w:webHidden/>
               </w:rPr>
-              <w:instrText xml:space="preserve"> PAGEREF _Toc477711516 \h </w:instrText>
+              <w:instrText xml:space="preserve"> PAGEREF _Toc477786414 \h </w:instrText>
             </w:r>
             <w:r>
               <w:rPr>
@@ -2881,7 +2863,7 @@
               <w:color w:val="auto"/>
             </w:rPr>
           </w:pPr>
-          <w:hyperlink w:anchor="_Toc477711517" w:history="1">
+          <w:hyperlink w:anchor="_Toc477786415" w:history="1">
             <w:r>
               <w:rPr>
                 <w:rStyle w:val="Hyperlink"/>
@@ -2924,7 +2906,7 @@
                 <w:noProof/>
                 <w:webHidden/>
               </w:rPr>
-              <w:instrText xml:space="preserve"> PAGEREF _Toc477711517 \h </w:instrText>
+              <w:instrText xml:space="preserve"> PAGEREF _Toc477786415 \h </w:instrText>
             </w:r>
             <w:r>
               <w:rPr>
@@ -2967,7 +2949,7 @@
               <w:color w:val="auto"/>
             </w:rPr>
           </w:pPr>
-          <w:hyperlink w:anchor="_Toc477711518" w:history="1">
+          <w:hyperlink w:anchor="_Toc477786416" w:history="1">
             <w:r>
               <w:rPr>
                 <w:rStyle w:val="Hyperlink"/>
@@ -2995,7 +2977,7 @@
                 <w:noProof/>
                 <w:webHidden/>
               </w:rPr>
-              <w:instrText xml:space="preserve"> PAGEREF _Toc477711518 \h </w:instrText>
+              <w:instrText xml:space="preserve"> PAGEREF _Toc477786416 \h </w:instrText>
             </w:r>
             <w:r>
               <w:rPr>
@@ -3038,7 +3020,7 @@
               <w:color w:val="auto"/>
             </w:rPr>
           </w:pPr>
-          <w:hyperlink w:anchor="_Toc477711519" w:history="1">
+          <w:hyperlink w:anchor="_Toc477786417" w:history="1">
             <w:r>
               <w:rPr>
                 <w:rStyle w:val="Hyperlink"/>
@@ -3066,7 +3048,7 @@
                 <w:noProof/>
                 <w:webHidden/>
               </w:rPr>
-              <w:instrText xml:space="preserve"> PAGEREF _Toc477711519 \h </w:instrText>
+              <w:instrText xml:space="preserve"> PAGEREF _Toc477786417 \h </w:instrText>
             </w:r>
             <w:r>
               <w:rPr>
@@ -3109,7 +3091,7 @@
               <w:color w:val="auto"/>
             </w:rPr>
           </w:pPr>
-          <w:hyperlink w:anchor="_Toc477711520" w:history="1">
+          <w:hyperlink w:anchor="_Toc477786418" w:history="1">
             <w:r>
               <w:rPr>
                 <w:rStyle w:val="Hyperlink"/>
@@ -3137,7 +3119,7 @@
                 <w:noProof/>
                 <w:webHidden/>
               </w:rPr>
-              <w:instrText xml:space="preserve"> PAGEREF _Toc477711520 \h </w:instrText>
+              <w:instrText xml:space="preserve"> PAGEREF _Toc477786418 \h </w:instrText>
             </w:r>
             <w:r>
               <w:rPr>
@@ -3180,7 +3162,7 @@
               <w:color w:val="auto"/>
             </w:rPr>
           </w:pPr>
-          <w:hyperlink w:anchor="_Toc477711521" w:history="1">
+          <w:hyperlink w:anchor="_Toc477786419" w:history="1">
             <w:r>
               <w:rPr>
                 <w:rStyle w:val="Hyperlink"/>
@@ -3208,7 +3190,7 @@
                 <w:noProof/>
                 <w:webHidden/>
               </w:rPr>
-              <w:instrText xml:space="preserve"> PAGEREF _Toc477711521 \h </w:instrText>
+              <w:instrText xml:space="preserve"> PAGEREF _Toc477786419 \h </w:instrText>
             </w:r>
             <w:r>
               <w:rPr>
@@ -3251,7 +3233,7 @@
               <w:color w:val="auto"/>
             </w:rPr>
           </w:pPr>
-          <w:hyperlink w:anchor="_Toc477711522" w:history="1">
+          <w:hyperlink w:anchor="_Toc477786420" w:history="1">
             <w:r>
               <w:rPr>
                 <w:rStyle w:val="Hyperlink"/>
@@ -3279,7 +3261,7 @@
                 <w:noProof/>
                 <w:webHidden/>
               </w:rPr>
-              <w:instrText xml:space="preserve"> PAGEREF _Toc477711522 \h </w:instrText>
+              <w:instrText xml:space="preserve"> PAGEREF _Toc477786420 \h </w:instrText>
             </w:r>
             <w:r>
               <w:rPr>
@@ -3322,7 +3304,7 @@
               <w:color w:val="auto"/>
             </w:rPr>
           </w:pPr>
-          <w:hyperlink w:anchor="_Toc477711523" w:history="1">
+          <w:hyperlink w:anchor="_Toc477786421" w:history="1">
             <w:r>
               <w:rPr>
                 <w:rStyle w:val="Hyperlink"/>
@@ -3350,7 +3332,7 @@
                 <w:noProof/>
                 <w:webHidden/>
               </w:rPr>
-              <w:instrText xml:space="preserve"> PAGEREF _Toc477711523 \h </w:instrText>
+              <w:instrText xml:space="preserve"> PAGEREF _Toc477786421 \h </w:instrText>
             </w:r>
             <w:r>
               <w:rPr>
@@ -3393,7 +3375,7 @@
               <w:color w:val="auto"/>
             </w:rPr>
           </w:pPr>
-          <w:hyperlink w:anchor="_Toc477711524" w:history="1">
+          <w:hyperlink w:anchor="_Toc477786422" w:history="1">
             <w:r>
               <w:rPr>
                 <w:rStyle w:val="Hyperlink"/>
@@ -3421,7 +3403,7 @@
                 <w:noProof/>
                 <w:webHidden/>
               </w:rPr>
-              <w:instrText xml:space="preserve"> PAGEREF _Toc477711524 \h </w:instrText>
+              <w:instrText xml:space="preserve"> PAGEREF _Toc477786422 \h </w:instrText>
             </w:r>
             <w:r>
               <w:rPr>
@@ -3441,7 +3423,7 @@
                 <w:noProof/>
                 <w:webHidden/>
               </w:rPr>
-              <w:t>12</w:t>
+              <w:t>11</w:t>
             </w:r>
             <w:r>
               <w:rPr>
@@ -3464,7 +3446,7 @@
               <w:color w:val="auto"/>
             </w:rPr>
           </w:pPr>
-          <w:hyperlink w:anchor="_Toc477711525" w:history="1">
+          <w:hyperlink w:anchor="_Toc477786423" w:history="1">
             <w:r>
               <w:rPr>
                 <w:rStyle w:val="Hyperlink"/>
@@ -3492,7 +3474,7 @@
                 <w:noProof/>
                 <w:webHidden/>
               </w:rPr>
-              <w:instrText xml:space="preserve"> PAGEREF _Toc477711525 \h </w:instrText>
+              <w:instrText xml:space="preserve"> PAGEREF _Toc477786423 \h </w:instrText>
             </w:r>
             <w:r>
               <w:rPr>
@@ -3512,7 +3494,7 @@
                 <w:noProof/>
                 <w:webHidden/>
               </w:rPr>
-              <w:t>12</w:t>
+              <w:t>11</w:t>
             </w:r>
             <w:r>
               <w:rPr>
@@ -3535,7 +3517,7 @@
               <w:color w:val="auto"/>
             </w:rPr>
           </w:pPr>
-          <w:hyperlink w:anchor="_Toc477711526" w:history="1">
+          <w:hyperlink w:anchor="_Toc477786424" w:history="1">
             <w:r>
               <w:rPr>
                 <w:rStyle w:val="Hyperlink"/>
@@ -3563,7 +3545,7 @@
                 <w:noProof/>
                 <w:webHidden/>
               </w:rPr>
-              <w:instrText xml:space="preserve"> PAGEREF _Toc477711526 \h </w:instrText>
+              <w:instrText xml:space="preserve"> PAGEREF _Toc477786424 \h </w:instrText>
             </w:r>
             <w:r>
               <w:rPr>
@@ -3606,7 +3588,7 @@
               <w:color w:val="auto"/>
             </w:rPr>
           </w:pPr>
-          <w:hyperlink w:anchor="_Toc477711527" w:history="1">
+          <w:hyperlink w:anchor="_Toc477786425" w:history="1">
             <w:r>
               <w:rPr>
                 <w:rStyle w:val="Hyperlink"/>
@@ -3634,7 +3616,7 @@
                 <w:noProof/>
                 <w:webHidden/>
               </w:rPr>
-              <w:instrText xml:space="preserve"> PAGEREF _Toc477711527 \h </w:instrText>
+              <w:instrText xml:space="preserve"> PAGEREF _Toc477786425 \h </w:instrText>
             </w:r>
             <w:r>
               <w:rPr>
@@ -3677,7 +3659,7 @@
               <w:color w:val="auto"/>
             </w:rPr>
           </w:pPr>
-          <w:hyperlink w:anchor="_Toc477711528" w:history="1">
+          <w:hyperlink w:anchor="_Toc477786426" w:history="1">
             <w:r>
               <w:rPr>
                 <w:rStyle w:val="Hyperlink"/>
@@ -3705,7 +3687,7 @@
                 <w:noProof/>
                 <w:webHidden/>
               </w:rPr>
-              <w:instrText xml:space="preserve"> PAGEREF _Toc477711528 \h </w:instrText>
+              <w:instrText xml:space="preserve"> PAGEREF _Toc477786426 \h </w:instrText>
             </w:r>
             <w:r>
               <w:rPr>
@@ -3748,7 +3730,7 @@
               <w:color w:val="auto"/>
             </w:rPr>
           </w:pPr>
-          <w:hyperlink w:anchor="_Toc477711529" w:history="1">
+          <w:hyperlink w:anchor="_Toc477786427" w:history="1">
             <w:r>
               <w:rPr>
                 <w:rStyle w:val="Hyperlink"/>
@@ -3776,7 +3758,7 @@
                 <w:noProof/>
                 <w:webHidden/>
               </w:rPr>
-              <w:instrText xml:space="preserve"> PAGEREF _Toc477711529 \h </w:instrText>
+              <w:instrText xml:space="preserve"> PAGEREF _Toc477786427 \h </w:instrText>
             </w:r>
             <w:r>
               <w:rPr>
@@ -3819,7 +3801,7 @@
               <w:color w:val="auto"/>
             </w:rPr>
           </w:pPr>
-          <w:hyperlink w:anchor="_Toc477711530" w:history="1">
+          <w:hyperlink w:anchor="_Toc477786428" w:history="1">
             <w:r>
               <w:rPr>
                 <w:rStyle w:val="Hyperlink"/>
@@ -3847,7 +3829,7 @@
                 <w:noProof/>
                 <w:webHidden/>
               </w:rPr>
-              <w:instrText xml:space="preserve"> PAGEREF _Toc477711530 \h </w:instrText>
+              <w:instrText xml:space="preserve"> PAGEREF _Toc477786428 \h </w:instrText>
             </w:r>
             <w:r>
               <w:rPr>
@@ -3890,7 +3872,7 @@
               <w:color w:val="auto"/>
             </w:rPr>
           </w:pPr>
-          <w:hyperlink w:anchor="_Toc477711531" w:history="1">
+          <w:hyperlink w:anchor="_Toc477786429" w:history="1">
             <w:r>
               <w:rPr>
                 <w:rStyle w:val="Hyperlink"/>
@@ -3918,7 +3900,7 @@
                 <w:noProof/>
                 <w:webHidden/>
               </w:rPr>
-              <w:instrText xml:space="preserve"> PAGEREF _Toc477711531 \h </w:instrText>
+              <w:instrText xml:space="preserve"> PAGEREF _Toc477786429 \h </w:instrText>
             </w:r>
             <w:r>
               <w:rPr>
@@ -3961,7 +3943,7 @@
               <w:color w:val="auto"/>
             </w:rPr>
           </w:pPr>
-          <w:hyperlink w:anchor="_Toc477711532" w:history="1">
+          <w:hyperlink w:anchor="_Toc477786430" w:history="1">
             <w:r>
               <w:rPr>
                 <w:rStyle w:val="Hyperlink"/>
@@ -3989,7 +3971,7 @@
                 <w:noProof/>
                 <w:webHidden/>
               </w:rPr>
-              <w:instrText xml:space="preserve"> PAGEREF _Toc477711532 \h </w:instrText>
+              <w:instrText xml:space="preserve"> PAGEREF _Toc477786430 \h </w:instrText>
             </w:r>
             <w:r>
               <w:rPr>
@@ -4009,7 +3991,7 @@
                 <w:noProof/>
                 <w:webHidden/>
               </w:rPr>
-              <w:t>13</w:t>
+              <w:t>12</w:t>
             </w:r>
             <w:r>
               <w:rPr>
@@ -4032,7 +4014,7 @@
               <w:color w:val="auto"/>
             </w:rPr>
           </w:pPr>
-          <w:hyperlink w:anchor="_Toc477711533" w:history="1">
+          <w:hyperlink w:anchor="_Toc477786431" w:history="1">
             <w:r>
               <w:rPr>
                 <w:rStyle w:val="Hyperlink"/>
@@ -4060,7 +4042,7 @@
                 <w:noProof/>
                 <w:webHidden/>
               </w:rPr>
-              <w:instrText xml:space="preserve"> PAGEREF _Toc477711533 \h </w:instrText>
+              <w:instrText xml:space="preserve"> PAGEREF _Toc477786431 \h </w:instrText>
             </w:r>
             <w:r>
               <w:rPr>
@@ -4080,7 +4062,7 @@
                 <w:noProof/>
                 <w:webHidden/>
               </w:rPr>
-              <w:t>14</w:t>
+              <w:t>13</w:t>
             </w:r>
             <w:r>
               <w:rPr>
@@ -4103,7 +4085,7 @@
               <w:color w:val="auto"/>
             </w:rPr>
           </w:pPr>
-          <w:hyperlink w:anchor="_Toc477711534" w:history="1">
+          <w:hyperlink w:anchor="_Toc477786432" w:history="1">
             <w:r>
               <w:rPr>
                 <w:rStyle w:val="Hyperlink"/>
@@ -4131,7 +4113,7 @@
                 <w:noProof/>
                 <w:webHidden/>
               </w:rPr>
-              <w:instrText xml:space="preserve"> PAGEREF _Toc477711534 \h </w:instrText>
+              <w:instrText xml:space="preserve"> PAGEREF _Toc477786432 \h </w:instrText>
             </w:r>
             <w:r>
               <w:rPr>
@@ -4174,7 +4156,7 @@
               <w:color w:val="auto"/>
             </w:rPr>
           </w:pPr>
-          <w:hyperlink w:anchor="_Toc477711535" w:history="1">
+          <w:hyperlink w:anchor="_Toc477786433" w:history="1">
             <w:r>
               <w:rPr>
                 <w:rStyle w:val="Hyperlink"/>
@@ -4202,7 +4184,7 @@
                 <w:noProof/>
                 <w:webHidden/>
               </w:rPr>
-              <w:instrText xml:space="preserve"> PAGEREF _Toc477711535 \h </w:instrText>
+              <w:instrText xml:space="preserve"> PAGEREF _Toc477786433 \h </w:instrText>
             </w:r>
             <w:r>
               <w:rPr>
@@ -4245,7 +4227,7 @@
               <w:color w:val="auto"/>
             </w:rPr>
           </w:pPr>
-          <w:hyperlink w:anchor="_Toc477711536" w:history="1">
+          <w:hyperlink w:anchor="_Toc477786434" w:history="1">
             <w:r>
               <w:rPr>
                 <w:rStyle w:val="Hyperlink"/>
@@ -4273,7 +4255,7 @@
                 <w:noProof/>
                 <w:webHidden/>
               </w:rPr>
-              <w:instrText xml:space="preserve"> PAGEREF _Toc477711536 \h </w:instrText>
+              <w:instrText xml:space="preserve"> PAGEREF _Toc477786434 \h </w:instrText>
             </w:r>
             <w:r>
               <w:rPr>
@@ -4329,8 +4311,8 @@
           <w:b/>
         </w:rPr>
       </w:pPr>
-      <w:bookmarkStart w:id="7" w:name="_Toc471908382"/>
-      <w:bookmarkStart w:id="8" w:name="_Toc477711510"/>
+      <w:bookmarkStart w:id="6" w:name="_Toc471908382"/>
+      <w:bookmarkStart w:id="7" w:name="_Toc477786408"/>
       <w:r>
         <w:rPr>
           <w:b/>
@@ -4338,32 +4320,32 @@
         <w:lastRenderedPageBreak/>
         <w:t>Introduction</w:t>
       </w:r>
+      <w:bookmarkEnd w:id="6"/>
       <w:bookmarkEnd w:id="7"/>
+    </w:p>
+    <w:p>
+      <w:pPr>
+        <w:pStyle w:val="Heading1"/>
+        <w:rPr>
+          <w:b/>
+        </w:rPr>
+      </w:pPr>
+      <w:bookmarkStart w:id="8" w:name="_Toc471908383"/>
+      <w:bookmarkStart w:id="9" w:name="_Toc477786409"/>
+      <w:r>
+        <w:rPr>
+          <w:b/>
+        </w:rPr>
+        <w:t xml:space="preserve">1.1 </w:t>
+      </w:r>
+      <w:r>
+        <w:rPr>
+          <w:b/>
+        </w:rPr>
+        <w:t xml:space="preserve">   Purpose of CRS</w:t>
+      </w:r>
       <w:bookmarkEnd w:id="8"/>
-    </w:p>
-    <w:p>
-      <w:pPr>
-        <w:pStyle w:val="Heading1"/>
-        <w:rPr>
-          <w:b/>
-        </w:rPr>
-      </w:pPr>
-      <w:bookmarkStart w:id="9" w:name="_Toc471908383"/>
-      <w:bookmarkStart w:id="10" w:name="_Toc477711511"/>
-      <w:r>
-        <w:rPr>
-          <w:b/>
-        </w:rPr>
-        <w:t xml:space="preserve">1.1 </w:t>
-      </w:r>
-      <w:r>
-        <w:rPr>
-          <w:b/>
-        </w:rPr>
-        <w:t xml:space="preserve">   Purpose of CRS</w:t>
-      </w:r>
       <w:bookmarkEnd w:id="9"/>
-      <w:bookmarkEnd w:id="10"/>
       <w:r>
         <w:rPr>
           <w:b/>
@@ -4457,14 +4439,14 @@
           <w:b/>
         </w:rPr>
       </w:pPr>
-      <w:bookmarkStart w:id="11" w:name="_Toc477711512"/>
+      <w:bookmarkStart w:id="10" w:name="_Toc477786410"/>
       <w:r>
         <w:rPr>
           <w:b/>
         </w:rPr>
         <w:t>Sales Module Overview</w:t>
       </w:r>
-      <w:bookmarkEnd w:id="11"/>
+      <w:bookmarkEnd w:id="10"/>
     </w:p>
     <w:p>
       <w:pPr>
@@ -4553,7 +4535,7 @@
                     </pic:cNvPicPr>
                   </pic:nvPicPr>
                   <pic:blipFill>
-                    <a:blip r:embed="rId6" cstate="print">
+                    <a:blip r:embed="rId8" cstate="print">
                       <a:extLst>
                         <a:ext uri="{28A0092B-C50C-407E-A947-70E740481C1C}">
                           <a14:useLocalDpi xmlns:a14="http://schemas.microsoft.com/office/drawing/2010/main" val="0"/>
@@ -5176,7 +5158,7 @@
           <w:b/>
         </w:rPr>
       </w:pPr>
-      <w:bookmarkStart w:id="12" w:name="_Toc477711513"/>
+      <w:bookmarkStart w:id="11" w:name="_Toc477786411"/>
       <w:r>
         <w:rPr>
           <w:b/>
@@ -5184,42 +5166,24 @@
         <w:lastRenderedPageBreak/>
         <w:t>Features of Sales Modules</w:t>
       </w:r>
-      <w:bookmarkEnd w:id="12"/>
-    </w:p>
-    <w:p>
-      <w:pPr>
-        <w:jc w:val="both"/>
-        <w:rPr>
-          <w:rFonts w:ascii="Times New Roman" w:hAnsi="Times New Roman" w:cs="Times New Roman"/>
-          <w:sz w:val="24"/>
-          <w:szCs w:val="24"/>
-        </w:rPr>
-      </w:pPr>
-      <w:r>
-        <w:rPr>
-          <w:rFonts w:ascii="Times New Roman" w:hAnsi="Times New Roman" w:cs="Times New Roman"/>
-          <w:sz w:val="24"/>
-          <w:szCs w:val="24"/>
-        </w:rPr>
-        <w:t xml:space="preserve">This module will help </w:t>
-      </w:r>
-      <w:proofErr w:type="spellStart"/>
-      <w:r>
-        <w:rPr>
-          <w:rFonts w:ascii="Times New Roman" w:hAnsi="Times New Roman" w:cs="Times New Roman"/>
-          <w:sz w:val="24"/>
-          <w:szCs w:val="24"/>
-        </w:rPr>
-        <w:t>Samuda</w:t>
-      </w:r>
-      <w:proofErr w:type="spellEnd"/>
-      <w:r>
-        <w:rPr>
-          <w:rFonts w:ascii="Times New Roman" w:hAnsi="Times New Roman" w:cs="Times New Roman"/>
-          <w:sz w:val="24"/>
-          <w:szCs w:val="24"/>
-        </w:rPr>
-        <w:t xml:space="preserve"> to manages its sales process very efficiently and give full feature list to customize according to business needs. Following are the feat</w:t>
+      <w:bookmarkEnd w:id="11"/>
+    </w:p>
+    <w:p>
+      <w:pPr>
+        <w:jc w:val="both"/>
+        <w:rPr>
+          <w:rFonts w:ascii="Times New Roman" w:hAnsi="Times New Roman" w:cs="Times New Roman"/>
+          <w:sz w:val="24"/>
+          <w:szCs w:val="24"/>
+        </w:rPr>
+      </w:pPr>
+      <w:r>
+        <w:rPr>
+          <w:rFonts w:ascii="Times New Roman" w:hAnsi="Times New Roman" w:cs="Times New Roman"/>
+          <w:sz w:val="24"/>
+          <w:szCs w:val="24"/>
+        </w:rPr>
+        <w:t>This module will help Samuda to manages its sales process very efficiently and give full feature list to customize according to business needs. Following are the feat</w:t>
       </w:r>
       <w:r>
         <w:rPr>
@@ -5248,7 +5212,7 @@
           <w:b/>
         </w:rPr>
       </w:pPr>
-      <w:bookmarkStart w:id="13" w:name="_Toc477711514"/>
+      <w:bookmarkStart w:id="12" w:name="_Toc477786412"/>
       <w:r>
         <w:rPr>
           <w:b/>
@@ -5267,7 +5231,7 @@
         </w:rPr>
         <w:t>Process</w:t>
       </w:r>
-      <w:bookmarkEnd w:id="13"/>
+      <w:bookmarkEnd w:id="12"/>
     </w:p>
     <w:p>
       <w:pPr>
@@ -5663,7 +5627,7 @@
                     </pic:cNvPicPr>
                   </pic:nvPicPr>
                   <pic:blipFill>
-                    <a:blip r:embed="rId7" cstate="print">
+                    <a:blip r:embed="rId9" cstate="print">
                       <a:extLst>
                         <a:ext uri="{28A0092B-C50C-407E-A947-70E740481C1C}">
                           <a14:useLocalDpi xmlns:a14="http://schemas.microsoft.com/office/drawing/2010/main" val="0"/>
@@ -5838,7 +5802,7 @@
           <w:b/>
         </w:rPr>
       </w:pPr>
-      <w:bookmarkStart w:id="14" w:name="_Toc477711515"/>
+      <w:bookmarkStart w:id="13" w:name="_Toc477786413"/>
       <w:r>
         <w:rPr>
           <w:b/>
@@ -5846,50 +5810,40 @@
         <w:lastRenderedPageBreak/>
         <w:t>3.2 Master Data Management</w:t>
       </w:r>
+      <w:bookmarkEnd w:id="13"/>
+    </w:p>
+    <w:p>
+      <w:pPr>
+        <w:pStyle w:val="Heading3"/>
+        <w:rPr>
+          <w:b/>
+        </w:rPr>
+      </w:pPr>
+      <w:bookmarkStart w:id="14" w:name="_Toc477786414"/>
+      <w:r>
+        <w:rPr>
+          <w:b/>
+        </w:rPr>
+        <w:t>3.2.1 Product</w:t>
+      </w:r>
       <w:bookmarkEnd w:id="14"/>
     </w:p>
     <w:p>
       <w:pPr>
-        <w:pStyle w:val="Heading3"/>
-        <w:rPr>
-          <w:b/>
-        </w:rPr>
-      </w:pPr>
-      <w:bookmarkStart w:id="15" w:name="_Toc477711516"/>
-      <w:r>
-        <w:rPr>
-          <w:b/>
-        </w:rPr>
-        <w:t>3.2.1 Product</w:t>
-      </w:r>
-      <w:bookmarkEnd w:id="15"/>
-    </w:p>
-    <w:p>
-      <w:pPr>
-        <w:jc w:val="both"/>
-        <w:rPr>
-          <w:rFonts w:ascii="Times New Roman" w:hAnsi="Times New Roman" w:cs="Times New Roman"/>
-          <w:sz w:val="24"/>
-          <w:szCs w:val="24"/>
-        </w:rPr>
-      </w:pPr>
-      <w:proofErr w:type="spellStart"/>
-      <w:r>
-        <w:rPr>
-          <w:rFonts w:ascii="Times New Roman" w:hAnsi="Times New Roman" w:cs="Times New Roman"/>
-          <w:sz w:val="24"/>
-          <w:szCs w:val="24"/>
-        </w:rPr>
-        <w:t>Samuda</w:t>
-      </w:r>
-      <w:proofErr w:type="spellEnd"/>
-      <w:r>
-        <w:rPr>
-          <w:rFonts w:ascii="Times New Roman" w:hAnsi="Times New Roman" w:cs="Times New Roman"/>
-          <w:sz w:val="24"/>
-          <w:szCs w:val="24"/>
-        </w:rPr>
-        <w:t xml:space="preserve"> has two types of product.</w:t>
+        <w:jc w:val="both"/>
+        <w:rPr>
+          <w:rFonts w:ascii="Times New Roman" w:hAnsi="Times New Roman" w:cs="Times New Roman"/>
+          <w:sz w:val="24"/>
+          <w:szCs w:val="24"/>
+        </w:rPr>
+      </w:pPr>
+      <w:r>
+        <w:rPr>
+          <w:rFonts w:ascii="Times New Roman" w:hAnsi="Times New Roman" w:cs="Times New Roman"/>
+          <w:sz w:val="24"/>
+          <w:szCs w:val="24"/>
+        </w:rPr>
+        <w:t>Samuda has two types of product.</w:t>
       </w:r>
       <w:r>
         <w:rPr>
@@ -5982,7 +5936,7 @@
           <w:b/>
         </w:rPr>
       </w:pPr>
-      <w:bookmarkStart w:id="16" w:name="_Toc477711517"/>
+      <w:bookmarkStart w:id="15" w:name="_Toc477786415"/>
       <w:r>
         <w:rPr>
           <w:rStyle w:val="Strong"/>
@@ -5999,7 +5953,7 @@
         </w:rPr>
         <w:t>2.2 Customer</w:t>
       </w:r>
-      <w:bookmarkEnd w:id="16"/>
+      <w:bookmarkEnd w:id="15"/>
     </w:p>
     <w:p>
       <w:pPr>
@@ -6088,14 +6042,14 @@
           <w:b/>
         </w:rPr>
       </w:pPr>
-      <w:bookmarkStart w:id="17" w:name="_Toc477711518"/>
+      <w:bookmarkStart w:id="16" w:name="_Toc477786416"/>
       <w:r>
         <w:rPr>
           <w:b/>
         </w:rPr>
         <w:t>3.2.3 Sales Team</w:t>
       </w:r>
-      <w:bookmarkEnd w:id="17"/>
+      <w:bookmarkEnd w:id="16"/>
     </w:p>
     <w:p>
       <w:pPr>
@@ -6181,7 +6135,7 @@
                     </pic:cNvPicPr>
                   </pic:nvPicPr>
                   <pic:blipFill>
-                    <a:blip r:embed="rId8" cstate="print">
+                    <a:blip r:embed="rId10" cstate="print">
                       <a:extLst>
                         <a:ext uri="{28A0092B-C50C-407E-A947-70E740481C1C}">
                           <a14:useLocalDpi xmlns:a14="http://schemas.microsoft.com/office/drawing/2010/main" val="0"/>
@@ -6257,7 +6211,18 @@
           <w:sz w:val="24"/>
           <w:szCs w:val="24"/>
         </w:rPr>
-        <w:t>Every sales executive will be tagged with their own customer. One sales executive will be able to see other executive’s customer.</w:t>
+        <w:t>Every sales executive will be tagged</w:t>
+      </w:r>
+      <w:bookmarkStart w:id="17" w:name="_GoBack"/>
+      <w:bookmarkEnd w:id="17"/>
+      <w:r>
+        <w:rPr>
+          <w:rFonts w:ascii="Times New Roman" w:hAnsi="Times New Roman" w:cs="Times New Roman"/>
+          <w:color w:val="auto"/>
+          <w:sz w:val="24"/>
+          <w:szCs w:val="24"/>
+        </w:rPr>
+        <w:t xml:space="preserve"> with their own customer. One sales executive will be able to see other executive’s customer.</w:t>
       </w:r>
     </w:p>
     <w:p>
@@ -6277,7 +6242,7 @@
           <w:b/>
         </w:rPr>
       </w:pPr>
-      <w:bookmarkStart w:id="18" w:name="_Toc477711519"/>
+      <w:bookmarkStart w:id="18" w:name="_Toc477786417"/>
       <w:r>
         <w:rPr>
           <w:b/>
@@ -6437,13 +6402,100 @@
         <w:jc w:val="both"/>
       </w:pPr>
       <w:r>
-        <w:t>At first we create a</w:t>
+        <w:t xml:space="preserve">At first system user needs to </w:t>
+      </w:r>
+      <w:r>
+        <w:t>create a</w:t>
       </w:r>
       <w:r>
         <w:t> </w:t>
       </w:r>
       <w:r>
-        <w:t>quotation.</w:t>
+        <w:t xml:space="preserve">draft </w:t>
+      </w:r>
+      <w:r>
+        <w:t xml:space="preserve">quotation in sales module. After that a customer will be selected. </w:t>
+      </w:r>
+      <w:r>
+        <w:t>Inside o</w:t>
+      </w:r>
+      <w:r>
+        <w:t>rder l</w:t>
+      </w:r>
+      <w:r>
+        <w:t>ines tab</w:t>
+      </w:r>
+      <w:r>
+        <w:t xml:space="preserve"> user will have to</w:t>
+      </w:r>
+      <w:r>
+        <w:t xml:space="preserve"> click</w:t>
+      </w:r>
+      <w:r>
+        <w:t> on “</w:t>
+      </w:r>
+      <w:r>
+        <w:t>add an item” button.</w:t>
+      </w:r>
+      <w:r>
+        <w:t xml:space="preserve"> A product needs to be </w:t>
+      </w:r>
+      <w:r>
+        <w:t xml:space="preserve">selected along with unit price and quantity. </w:t>
+      </w:r>
+      <w:r>
+        <w:t>In</w:t>
+      </w:r>
+      <w:r>
+        <w:t> </w:t>
+      </w:r>
+      <w:r>
+        <w:t>other i</w:t>
+      </w:r>
+      <w:r>
+        <w:t>nformation</w:t>
+      </w:r>
+      <w:r>
+        <w:t xml:space="preserve"> tab user </w:t>
+      </w:r>
+      <w:r>
+        <w:t>will</w:t>
+      </w:r>
+      <w:r>
+        <w:t xml:space="preserve"> have </w:t>
+      </w:r>
+      <w:r>
+        <w:t xml:space="preserve">view option for </w:t>
+      </w:r>
+      <w:r>
+        <w:t>several fields like</w:t>
+      </w:r>
+      <w:r>
+        <w:t> </w:t>
+      </w:r>
+      <w:r>
+        <w:t>shipping p</w:t>
+      </w:r>
+      <w:r>
+        <w:t>olicy</w:t>
+      </w:r>
+      <w:r>
+        <w:t> </w:t>
+      </w:r>
+      <w:r>
+        <w:t>and</w:t>
+      </w:r>
+      <w:r>
+        <w:t> </w:t>
+      </w:r>
+      <w:r>
+        <w:t>c</w:t>
+      </w:r>
+      <w:r>
+        <w:t>reate Invoice. </w:t>
+      </w:r>
+      <w:r>
+        <w:t>It can be customized also.</w:t>
       </w:r>
     </w:p>
     <w:p>
@@ -6452,7 +6504,25 @@
         <w:jc w:val="both"/>
       </w:pPr>
       <w:r>
-        <w:t>Sales-&gt; Quotation-&gt;Create</w:t>
+        <w:t xml:space="preserve">Then </w:t>
+      </w:r>
+      <w:r>
+        <w:t xml:space="preserve">they have to </w:t>
+      </w:r>
+      <w:r>
+        <w:t>save the form. Now th</w:t>
+      </w:r>
+      <w:r>
+        <w:t>e</w:t>
+      </w:r>
+      <w:r>
+        <w:t xml:space="preserve"> draft q</w:t>
+      </w:r>
+      <w:r>
+        <w:t>uotation is created</w:t>
+      </w:r>
+      <w:r>
+        <w:t>.</w:t>
       </w:r>
     </w:p>
     <w:p>
@@ -6461,7 +6531,40 @@
         <w:jc w:val="both"/>
       </w:pPr>
       <w:r>
-        <w:t>Select a customer </w:t>
+        <w:t>After creating a q</w:t>
+      </w:r>
+      <w:r>
+        <w:t xml:space="preserve">uotation it </w:t>
+      </w:r>
+      <w:r>
+        <w:t>can</w:t>
+      </w:r>
+      <w:r>
+        <w:t xml:space="preserve"> be sent</w:t>
+      </w:r>
+      <w:r>
+        <w:t xml:space="preserve"> </w:t>
+      </w:r>
+      <w:r>
+        <w:t>to the customer via Ema</w:t>
+      </w:r>
+      <w:r>
+        <w:t xml:space="preserve">il. A pdf format of </w:t>
+      </w:r>
+      <w:r>
+        <w:t>q</w:t>
+      </w:r>
+      <w:r>
+        <w:t>uotation will attached in that email. This is not required.</w:t>
+      </w:r>
+      <w:r>
+        <w:t xml:space="preserve"> </w:t>
+      </w:r>
+      <w:r>
+        <w:t>Then authorized user</w:t>
+      </w:r>
+      <w:r>
+        <w:t xml:space="preserve"> can confirm it as a sale order.</w:t>
       </w:r>
     </w:p>
     <w:p>
@@ -6470,13 +6573,28 @@
         <w:jc w:val="both"/>
       </w:pPr>
       <w:r>
-        <w:t>Inside Order Lines tab click</w:t>
-      </w:r>
-      <w:r>
-        <w:t> on “</w:t>
-      </w:r>
-      <w:r>
-        <w:t>add an item” button.</w:t>
+        <w:t>User should r</w:t>
+      </w:r>
+      <w:r>
+        <w:t>emember</w:t>
+      </w:r>
+      <w:r>
+        <w:t>,</w:t>
+      </w:r>
+      <w:r>
+        <w:t xml:space="preserve"> a</w:t>
+      </w:r>
+      <w:r>
+        <w:t>fter confirming a sale order one</w:t>
+      </w:r>
+      <w:r>
+        <w:t xml:space="preserve"> can’t change the important values of the order </w:t>
+      </w:r>
+      <w:r>
+        <w:t>like (Customer, Product, Quantity, Etc.</w:t>
+      </w:r>
+      <w:r>
+        <w:t>)</w:t>
       </w:r>
     </w:p>
     <w:p>
@@ -6485,16 +6603,25 @@
         <w:jc w:val="both"/>
       </w:pPr>
       <w:r>
-        <w:t>Select a Product. After that the systems fills the</w:t>
+        <w:t>Now user</w:t>
+      </w:r>
+      <w:r>
+        <w:t xml:space="preserve"> will have</w:t>
+      </w:r>
+      <w:r>
+        <w:t xml:space="preserve"> three options depends on the</w:t>
       </w:r>
       <w:r>
         <w:t> </w:t>
       </w:r>
       <w:r>
-        <w:t>Unit Price </w:t>
-      </w:r>
-      <w:r>
-        <w:t>and other related fields.</w:t>
+        <w:t>c</w:t>
+      </w:r>
+      <w:r>
+        <w:t>reate</w:t>
+      </w:r>
+      <w:r>
+        <w:t>d invoice.</w:t>
       </w:r>
     </w:p>
     <w:p>
@@ -6503,7 +6630,50 @@
         <w:jc w:val="both"/>
       </w:pPr>
       <w:r>
-        <w:t>Now you can specify the quantity</w:t>
+        <w:rPr>
+          <w:b/>
+          <w:bCs/>
+        </w:rPr>
+        <w:t xml:space="preserve">On Demand </w:t>
+      </w:r>
+      <w:r>
+        <w:t>– </w:t>
+      </w:r>
+      <w:r>
+        <w:t>User</w:t>
+      </w:r>
+      <w:r>
+        <w:t xml:space="preserve"> can</w:t>
+      </w:r>
+      <w:r>
+        <w:t> </w:t>
+      </w:r>
+      <w:r>
+        <w:t>create i</w:t>
+      </w:r>
+      <w:r>
+        <w:t>nvoice</w:t>
+      </w:r>
+      <w:r>
+        <w:t> </w:t>
+      </w:r>
+      <w:r>
+        <w:t>or view</w:t>
+      </w:r>
+      <w:r>
+        <w:t> </w:t>
+      </w:r>
+      <w:r>
+        <w:t>d</w:t>
+      </w:r>
+      <w:r>
+        <w:t>elivery Order</w:t>
+      </w:r>
+      <w:r>
+        <w:t xml:space="preserve"> of the </w:t>
+      </w:r>
+      <w:r>
+        <w:t>Sales Order</w:t>
       </w:r>
     </w:p>
     <w:p>
@@ -6512,40 +6682,38 @@
         <w:jc w:val="both"/>
       </w:pPr>
       <w:r>
-        <w:t>In</w:t>
+        <w:rPr>
+          <w:b/>
+          <w:bCs/>
+        </w:rPr>
+        <w:t>On Delivery Order</w:t>
+      </w:r>
+      <w:r>
+        <w:t> – User</w:t>
+      </w:r>
+      <w:r>
+        <w:t xml:space="preserve"> can view the</w:t>
       </w:r>
       <w:r>
         <w:t> </w:t>
       </w:r>
       <w:r>
-        <w:t>Other Information</w:t>
-      </w:r>
-      <w:r>
-        <w:t xml:space="preserve"> tab we will have </w:t>
-      </w:r>
-      <w:r>
-        <w:t>several fields like</w:t>
-      </w:r>
-      <w:r>
-        <w:t> </w:t>
-      </w:r>
-      <w:r>
-        <w:t>Shipping Policy</w:t>
-      </w:r>
-      <w:r>
-        <w:t> </w:t>
-      </w:r>
-      <w:r>
-        <w:t>and</w:t>
-      </w:r>
-      <w:r>
-        <w:t> </w:t>
-      </w:r>
-      <w:r>
-        <w:t>Create Invoice. </w:t>
-      </w:r>
-      <w:r>
-        <w:t>It can be customized also.</w:t>
+        <w:t>Delivery Order </w:t>
+      </w:r>
+      <w:r>
+        <w:t xml:space="preserve">and deliver the required </w:t>
+      </w:r>
+      <w:r>
+        <w:t>product if it is available. Only after com</w:t>
+      </w:r>
+      <w:r>
+        <w:t>pleting the d</w:t>
+      </w:r>
+      <w:r>
+        <w:t>elivery process one</w:t>
+      </w:r>
+      <w:r>
+        <w:t xml:space="preserve"> can create invoice.</w:t>
       </w:r>
     </w:p>
     <w:p>
@@ -6554,13 +6722,26 @@
         <w:jc w:val="both"/>
       </w:pPr>
       <w:r>
-        <w:t>Then save the form. Now th</w:t>
-      </w:r>
-      <w:r>
-        <w:t>e</w:t>
-      </w:r>
-      <w:r>
-        <w:t xml:space="preserve"> Quotation is created</w:t>
+        <w:rPr>
+          <w:b/>
+          <w:bCs/>
+        </w:rPr>
+        <w:t xml:space="preserve">Before Delivery </w:t>
+      </w:r>
+      <w:r>
+        <w:t>– </w:t>
+      </w:r>
+      <w:r>
+        <w:t>In this option, first one will have t</w:t>
+      </w:r>
+      <w:r>
+        <w:t>o pay the invoice. After that user</w:t>
+      </w:r>
+      <w:r>
+        <w:t xml:space="preserve"> can deliver the </w:t>
+      </w:r>
+      <w:r>
+        <w:t>product</w:t>
       </w:r>
       <w:r>
         <w:t>.</w:t>
@@ -6570,205 +6751,58 @@
       <w:pPr>
         <w:pStyle w:val="Bodycopy"/>
         <w:jc w:val="both"/>
-      </w:pPr>
-      <w:r>
-        <w:t xml:space="preserve">After creating a Quotation it </w:t>
-      </w:r>
-      <w:r>
-        <w:t>can</w:t>
-      </w:r>
-      <w:r>
-        <w:t xml:space="preserve"> be send </w:t>
-      </w:r>
-      <w:r>
-        <w:t>to the customer via Ema</w:t>
-      </w:r>
-      <w:r>
-        <w:t xml:space="preserve">il. A pdf format of </w:t>
-      </w:r>
-      <w:r>
-        <w:t>Quotation will attached in that email. This is not required.</w:t>
+        <w:rPr>
+          <w:color w:val="000000" w:themeColor="text1"/>
+        </w:rPr>
+      </w:pPr>
+      <w:r>
+        <w:t>“</w:t>
+      </w:r>
+      <w:r>
+        <w:t>Paid</w:t>
+      </w:r>
+      <w:r>
+        <w:t>”</w:t>
+      </w:r>
+      <w:r>
+        <w:t> and </w:t>
+      </w:r>
+      <w:r>
+        <w:t>“</w:t>
+      </w:r>
+      <w:r>
+        <w:t>Delivered</w:t>
+      </w:r>
+      <w:r>
+        <w:t>” terms</w:t>
+      </w:r>
+      <w:r>
+        <w:t>, inside the Other Information tab shows the status of invoice and delivery order. Af</w:t>
+      </w:r>
+      <w:r>
+        <w:t>ter completing these steps the s</w:t>
+      </w:r>
+      <w:r>
+        <w:t>ale Orde</w:t>
+      </w:r>
+      <w:r>
+        <w:t>r workflow will be completed. One</w:t>
+      </w:r>
+      <w:r>
+        <w:t xml:space="preserve"> can cancel the sales o</w:t>
+      </w:r>
+      <w:r>
+        <w:t>rder inside any step mentioned above.</w:t>
       </w:r>
     </w:p>
     <w:p>
       <w:pPr>
         <w:pStyle w:val="Bodycopy"/>
         <w:jc w:val="both"/>
-      </w:pPr>
-      <w:r>
-        <w:t>Then we</w:t>
-      </w:r>
-      <w:r>
-        <w:t xml:space="preserve"> can confirm it as a sale order.</w:t>
-      </w:r>
-    </w:p>
-    <w:p>
-      <w:pPr>
-        <w:pStyle w:val="Bodycopy"/>
-        <w:jc w:val="both"/>
-      </w:pPr>
-      <w:r>
-        <w:t>Remember a</w:t>
-      </w:r>
-      <w:r>
-        <w:t>fter confirming a sale order one</w:t>
-      </w:r>
-      <w:r>
-        <w:t xml:space="preserve"> can’t change the important values of the order </w:t>
-      </w:r>
-      <w:r>
-        <w:t>like (Customer, Product, Quantity, Etc.</w:t>
-      </w:r>
-      <w:r>
-        <w:t>)</w:t>
-      </w:r>
-    </w:p>
-    <w:p>
-      <w:pPr>
-        <w:pStyle w:val="Bodycopy"/>
-        <w:jc w:val="both"/>
-      </w:pPr>
-      <w:r>
-        <w:t>Now we will have</w:t>
-      </w:r>
-      <w:r>
-        <w:t xml:space="preserve"> three options depends on your</w:t>
-      </w:r>
-      <w:r>
-        <w:t> </w:t>
-      </w:r>
-      <w:r>
-        <w:t>Create Invoice </w:t>
-      </w:r>
-      <w:r>
-        <w:t>filed value.</w:t>
-      </w:r>
-    </w:p>
-    <w:p>
-      <w:pPr>
-        <w:pStyle w:val="Bodycopy"/>
-        <w:jc w:val="both"/>
-      </w:pPr>
-      <w:r>
-        <w:rPr>
-          <w:b/>
-          <w:bCs/>
-        </w:rPr>
-        <w:t xml:space="preserve">On Demand </w:t>
-      </w:r>
-      <w:r>
-        <w:t>– </w:t>
-      </w:r>
-      <w:r>
-        <w:t>we</w:t>
-      </w:r>
-      <w:r>
-        <w:t xml:space="preserve"> can</w:t>
-      </w:r>
-      <w:r>
-        <w:t> </w:t>
-      </w:r>
-      <w:r>
-        <w:t>Create Invoice</w:t>
-      </w:r>
-      <w:r>
-        <w:t> </w:t>
-      </w:r>
-      <w:r>
-        <w:t>or view</w:t>
-      </w:r>
-      <w:r>
-        <w:t> </w:t>
-      </w:r>
-      <w:r>
-        <w:t>Delivery Order</w:t>
-      </w:r>
-      <w:r>
-        <w:t xml:space="preserve"> of the </w:t>
-      </w:r>
-      <w:r>
-        <w:t>Sales Order</w:t>
-      </w:r>
-    </w:p>
-    <w:p>
-      <w:pPr>
-        <w:pStyle w:val="Bodycopy"/>
-        <w:jc w:val="both"/>
-      </w:pPr>
-      <w:r>
-        <w:rPr>
-          <w:b/>
-          <w:bCs/>
-        </w:rPr>
-        <w:t>On Delivery Order</w:t>
-      </w:r>
-      <w:r>
-        <w:t> – We</w:t>
-      </w:r>
-      <w:r>
-        <w:t xml:space="preserve"> can view the</w:t>
-      </w:r>
-      <w:r>
-        <w:t> </w:t>
-      </w:r>
-      <w:r>
-        <w:t>Delivery Order </w:t>
-      </w:r>
-      <w:r>
-        <w:t>and deliver your product if it is available. Only after com</w:t>
-      </w:r>
-      <w:r>
-        <w:t>pleting the Delivery process one</w:t>
-      </w:r>
-      <w:r>
-        <w:t xml:space="preserve"> can create invoice.</w:t>
-      </w:r>
-    </w:p>
-    <w:p>
-      <w:pPr>
-        <w:pStyle w:val="Bodycopy"/>
-        <w:jc w:val="both"/>
-      </w:pPr>
-      <w:r>
-        <w:rPr>
-          <w:b/>
-          <w:bCs/>
-        </w:rPr>
-        <w:t xml:space="preserve">Before Delivery </w:t>
-      </w:r>
-      <w:r>
-        <w:t>– </w:t>
-      </w:r>
-      <w:r>
-        <w:t xml:space="preserve">In this option, first one will have to pay the invoice. After that we can deliver the </w:t>
-      </w:r>
-      <w:r>
-        <w:t>product</w:t>
-      </w:r>
-      <w:r>
-        <w:t>.</w:t>
-      </w:r>
-    </w:p>
-    <w:p>
-      <w:pPr>
-        <w:pStyle w:val="Bodycopy"/>
-        <w:jc w:val="both"/>
         <w:rPr>
           <w:color w:val="000000" w:themeColor="text1"/>
         </w:rPr>
       </w:pPr>
-      <w:r>
-        <w:t>Paid and Delivered Fields, inside the Other Information tab shows the status of invoice and delivery order. After completing these steps your Sale Order workflow will be completed. We can cancel the Sales Order inside any step mentioned above.</w:t>
-      </w:r>
-    </w:p>
-    <w:p>
-      <w:pPr>
-        <w:pStyle w:val="Bodycopy"/>
-        <w:jc w:val="both"/>
-        <w:rPr>
-          <w:color w:val="000000" w:themeColor="text1"/>
-        </w:rPr>
-      </w:pPr>
     </w:p>
     <w:p>
       <w:pPr>
@@ -6812,7 +6846,6 @@
         <w:rPr>
           <w:noProof/>
         </w:rPr>
-        <w:lastRenderedPageBreak/>
         <w:drawing>
           <wp:inline distT="0" distB="0" distL="0" distR="0" wp14:anchorId="29C48CBB" wp14:editId="7457BD32">
             <wp:extent cx="5943600" cy="630124"/>
@@ -6831,7 +6864,7 @@
                     </pic:cNvPicPr>
                   </pic:nvPicPr>
                   <pic:blipFill>
-                    <a:blip r:embed="rId9" cstate="print">
+                    <a:blip r:embed="rId11" cstate="print">
                       <a:extLst>
                         <a:ext uri="{28A0092B-C50C-407E-A947-70E740481C1C}">
                           <a14:useLocalDpi xmlns:a14="http://schemas.microsoft.com/office/drawing/2010/main" val="0"/>
@@ -6924,12 +6957,13 @@
           <w:b/>
         </w:rPr>
       </w:pPr>
-      <w:bookmarkStart w:id="20" w:name="_Toc477711520"/>
+      <w:bookmarkStart w:id="20" w:name="_Toc477786418"/>
       <w:r>
         <w:rPr>
           <w:rStyle w:val="Heading3Char"/>
           <w:b/>
         </w:rPr>
+        <w:lastRenderedPageBreak/>
         <w:t xml:space="preserve">3.3.1 </w:t>
       </w:r>
       <w:r>
@@ -7133,7 +7167,7 @@
                     </pic:cNvPicPr>
                   </pic:nvPicPr>
                   <pic:blipFill>
-                    <a:blip r:embed="rId10" cstate="print">
+                    <a:blip r:embed="rId12" cstate="print">
                       <a:extLst>
                         <a:ext uri="{28A0092B-C50C-407E-A947-70E740481C1C}">
                           <a14:useLocalDpi xmlns:a14="http://schemas.microsoft.com/office/drawing/2010/main" val="0"/>
@@ -7228,7 +7262,7 @@
           <w:b/>
         </w:rPr>
       </w:pPr>
-      <w:bookmarkStart w:id="21" w:name="_Toc477711521"/>
+      <w:bookmarkStart w:id="21" w:name="_Toc477786419"/>
       <w:r>
         <w:rPr>
           <w:b/>
@@ -7267,7 +7301,7 @@
           <w:b/>
         </w:rPr>
       </w:pPr>
-      <w:bookmarkStart w:id="22" w:name="_Toc477711522"/>
+      <w:bookmarkStart w:id="22" w:name="_Toc477786420"/>
       <w:r>
         <w:rPr>
           <w:b/>
@@ -7325,7 +7359,7 @@
           <w:b/>
         </w:rPr>
       </w:pPr>
-      <w:bookmarkStart w:id="23" w:name="_Toc477711523"/>
+      <w:bookmarkStart w:id="23" w:name="_Toc477786421"/>
       <w:r>
         <w:rPr>
           <w:b/>
@@ -7393,13 +7427,143 @@
           <w:b/>
         </w:rPr>
       </w:pPr>
-      <w:bookmarkStart w:id="24" w:name="_Toc477711524"/>
+      <w:bookmarkStart w:id="24" w:name="_Toc477786422"/>
+      <w:r>
+        <w:rPr>
+          <w:b/>
+        </w:rPr>
+        <w:t>3.7</w:t>
+      </w:r>
+      <w:r>
+        <w:rPr>
+          <w:b/>
+        </w:rPr>
+        <w:t xml:space="preserve"> </w:t>
+      </w:r>
+      <w:r>
+        <w:rPr>
+          <w:b/>
+        </w:rPr>
+        <w:t>Gives customer list to Accounting Department</w:t>
+      </w:r>
+      <w:bookmarkEnd w:id="24"/>
+    </w:p>
+    <w:p>
+      <w:pPr>
+        <w:jc w:val="both"/>
+        <w:rPr>
+          <w:rFonts w:ascii="Times New Roman" w:hAnsi="Times New Roman" w:cs="Times New Roman"/>
+          <w:sz w:val="24"/>
+          <w:szCs w:val="24"/>
+        </w:rPr>
+      </w:pPr>
+      <w:r>
+        <w:rPr>
+          <w:rFonts w:ascii="Times New Roman" w:hAnsi="Times New Roman" w:cs="Times New Roman"/>
+          <w:sz w:val="24"/>
+          <w:szCs w:val="24"/>
+        </w:rPr>
+        <w:t>After the customer information has been recorded</w:t>
+      </w:r>
+      <w:r>
+        <w:rPr>
+          <w:rFonts w:ascii="Times New Roman" w:hAnsi="Times New Roman" w:cs="Times New Roman"/>
+          <w:sz w:val="24"/>
+          <w:szCs w:val="24"/>
+        </w:rPr>
+        <w:t xml:space="preserve"> in system, i</w:t>
+      </w:r>
+      <w:r>
+        <w:rPr>
+          <w:rFonts w:ascii="Times New Roman" w:hAnsi="Times New Roman" w:cs="Times New Roman"/>
+          <w:sz w:val="24"/>
+          <w:szCs w:val="24"/>
+        </w:rPr>
+        <w:t xml:space="preserve">t </w:t>
+      </w:r>
+      <w:r>
+        <w:rPr>
+          <w:rFonts w:ascii="Times New Roman" w:hAnsi="Times New Roman" w:cs="Times New Roman"/>
+          <w:sz w:val="24"/>
+          <w:szCs w:val="24"/>
+        </w:rPr>
+        <w:t xml:space="preserve">will be given </w:t>
+      </w:r>
+      <w:r>
+        <w:rPr>
+          <w:rFonts w:ascii="Times New Roman" w:hAnsi="Times New Roman" w:cs="Times New Roman"/>
+          <w:sz w:val="24"/>
+          <w:szCs w:val="24"/>
+        </w:rPr>
+        <w:t xml:space="preserve">to the Accounting Department.  </w:t>
+      </w:r>
+    </w:p>
+    <w:p>
+      <w:pPr>
+        <w:pStyle w:val="Heading2"/>
+        <w:rPr>
+          <w:b/>
+        </w:rPr>
+      </w:pPr>
+      <w:bookmarkStart w:id="25" w:name="_Toc477786423"/>
+      <w:r>
+        <w:rPr>
+          <w:b/>
+        </w:rPr>
+        <w:t>3.8</w:t>
+      </w:r>
+      <w:r>
+        <w:rPr>
+          <w:b/>
+        </w:rPr>
+        <w:t xml:space="preserve"> </w:t>
+      </w:r>
+      <w:r>
+        <w:rPr>
+          <w:b/>
+        </w:rPr>
+        <w:t>Gives sales reports to Customer and Accounting Department</w:t>
+      </w:r>
+      <w:bookmarkEnd w:id="25"/>
+      <w:r>
+        <w:rPr>
+          <w:b/>
+        </w:rPr>
+        <w:t xml:space="preserve">  </w:t>
+      </w:r>
+    </w:p>
+    <w:p>
+      <w:pPr>
+        <w:jc w:val="both"/>
+        <w:rPr>
+          <w:rFonts w:ascii="Times New Roman" w:hAnsi="Times New Roman" w:cs="Times New Roman"/>
+          <w:sz w:val="24"/>
+          <w:szCs w:val="24"/>
+        </w:rPr>
+      </w:pPr>
+      <w:r>
+        <w:rPr>
+          <w:rFonts w:ascii="Times New Roman" w:hAnsi="Times New Roman" w:cs="Times New Roman"/>
+          <w:sz w:val="24"/>
+          <w:szCs w:val="24"/>
+        </w:rPr>
+        <w:t xml:space="preserve">The Salesmen have to send the daily sales reports, which show the daily delivery and payment of the Customers, to the Accounting Department. Sometimes the Customers also require having these sales reports in the certain period to check by him or herself whether they are correct or not.  </w:t>
+      </w:r>
+    </w:p>
+    <w:p>
+      <w:pPr>
+        <w:pStyle w:val="Heading2"/>
+        <w:rPr>
+          <w:b/>
+        </w:rPr>
+      </w:pPr>
+      <w:bookmarkStart w:id="26" w:name="_Toc477786424"/>
       <w:r>
         <w:rPr>
           <w:b/>
         </w:rPr>
         <w:lastRenderedPageBreak/>
-        <w:t>3.7</w:t>
+        <w:t>3.9</w:t>
       </w:r>
       <w:r>
         <w:rPr>
@@ -7411,58 +7575,34 @@
         <w:rPr>
           <w:b/>
         </w:rPr>
-        <w:t>Gives customer list to Accounting Department</w:t>
-      </w:r>
-      <w:bookmarkEnd w:id="24"/>
-    </w:p>
-    <w:p>
-      <w:pPr>
-        <w:jc w:val="both"/>
-        <w:rPr>
-          <w:rFonts w:ascii="Times New Roman" w:hAnsi="Times New Roman" w:cs="Times New Roman"/>
-          <w:sz w:val="24"/>
-          <w:szCs w:val="24"/>
-        </w:rPr>
-      </w:pPr>
-      <w:r>
-        <w:rPr>
-          <w:rFonts w:ascii="Times New Roman" w:hAnsi="Times New Roman" w:cs="Times New Roman"/>
-          <w:sz w:val="24"/>
-          <w:szCs w:val="24"/>
-        </w:rPr>
-        <w:t>After the customer information has been recorded</w:t>
-      </w:r>
-      <w:r>
-        <w:rPr>
-          <w:rFonts w:ascii="Times New Roman" w:hAnsi="Times New Roman" w:cs="Times New Roman"/>
-          <w:sz w:val="24"/>
-          <w:szCs w:val="24"/>
-        </w:rPr>
-        <w:t xml:space="preserve"> in system, i</w:t>
-      </w:r>
-      <w:r>
-        <w:rPr>
-          <w:rFonts w:ascii="Times New Roman" w:hAnsi="Times New Roman" w:cs="Times New Roman"/>
-          <w:sz w:val="24"/>
-          <w:szCs w:val="24"/>
-        </w:rPr>
-        <w:t xml:space="preserve">t </w:t>
-      </w:r>
-      <w:r>
-        <w:rPr>
-          <w:rFonts w:ascii="Times New Roman" w:hAnsi="Times New Roman" w:cs="Times New Roman"/>
-          <w:sz w:val="24"/>
-          <w:szCs w:val="24"/>
-        </w:rPr>
-        <w:t xml:space="preserve">will be given </w:t>
-      </w:r>
-      <w:r>
-        <w:rPr>
-          <w:rFonts w:ascii="Times New Roman" w:hAnsi="Times New Roman" w:cs="Times New Roman"/>
-          <w:sz w:val="24"/>
-          <w:szCs w:val="24"/>
-        </w:rPr>
-        <w:t xml:space="preserve">to the Accounting Department.  </w:t>
+        <w:t>Gives contract to Customer and Accounting Department</w:t>
+      </w:r>
+      <w:bookmarkEnd w:id="26"/>
+      <w:r>
+        <w:rPr>
+          <w:b/>
+        </w:rPr>
+        <w:t xml:space="preserve">  </w:t>
+      </w:r>
+    </w:p>
+    <w:p>
+      <w:pPr>
+        <w:jc w:val="both"/>
+        <w:rPr>
+          <w:rFonts w:ascii="Times New Roman" w:hAnsi="Times New Roman" w:cs="Times New Roman"/>
+          <w:color w:val="auto"/>
+          <w:sz w:val="24"/>
+          <w:szCs w:val="24"/>
+        </w:rPr>
+      </w:pPr>
+      <w:r>
+        <w:rPr>
+          <w:rFonts w:ascii="Times New Roman" w:hAnsi="Times New Roman" w:cs="Times New Roman"/>
+          <w:color w:val="auto"/>
+          <w:sz w:val="24"/>
+          <w:szCs w:val="24"/>
+        </w:rPr>
+        <w:t xml:space="preserve">After the contract has been made, three copies will be made: first for Customer, second for Accounting Department and third for Sales Department itself.  </w:t>
       </w:r>
     </w:p>
     <w:p>
@@ -7472,12 +7612,12 @@
           <w:b/>
         </w:rPr>
       </w:pPr>
-      <w:bookmarkStart w:id="25" w:name="_Toc477711525"/>
-      <w:r>
-        <w:rPr>
-          <w:b/>
-        </w:rPr>
-        <w:t>3.8</w:t>
+      <w:bookmarkStart w:id="27" w:name="_Toc477786425"/>
+      <w:r>
+        <w:rPr>
+          <w:b/>
+        </w:rPr>
+        <w:t>3.10</w:t>
       </w:r>
       <w:r>
         <w:rPr>
@@ -7489,9 +7629,9 @@
         <w:rPr>
           <w:b/>
         </w:rPr>
-        <w:t>Gives sales reports to Customer and Accounting Department</w:t>
-      </w:r>
-      <w:bookmarkEnd w:id="25"/>
+        <w:t>Gives returned product report the Customer and Accounting Department</w:t>
+      </w:r>
+      <w:bookmarkEnd w:id="27"/>
       <w:r>
         <w:rPr>
           <w:b/>
@@ -7514,7 +7654,13 @@
           <w:sz w:val="24"/>
           <w:szCs w:val="24"/>
         </w:rPr>
-        <w:t xml:space="preserve">The Salesmen have to send the daily sales reports, which show the daily delivery and payment of the Customers, to the Accounting Department. Sometimes the Customers also require having these sales reports in the certain period to check by him or herself whether they are correct or not.  </w:t>
+        <w:t xml:space="preserve">The returned product reflects the quality of the product and influent to the long-term business relationship. On the other hands, the value of the returned product is considered as payment and the debt of the customer will be reduced. The Account needs the returned product report to follow the payment in the account. The customer sometimes requires the returned product report as well.  </w:t>
+      </w:r>
+      <w:r>
+        <w:rPr>
+          <w:b/>
+        </w:rPr>
+        <w:t xml:space="preserve">  </w:t>
       </w:r>
     </w:p>
     <w:p>
@@ -7524,12 +7670,12 @@
           <w:b/>
         </w:rPr>
       </w:pPr>
-      <w:bookmarkStart w:id="26" w:name="_Toc477711526"/>
-      <w:r>
-        <w:rPr>
-          <w:b/>
-        </w:rPr>
-        <w:t>3.9</w:t>
+      <w:bookmarkStart w:id="28" w:name="_Toc477786426"/>
+      <w:r>
+        <w:rPr>
+          <w:b/>
+        </w:rPr>
+        <w:t>3.11</w:t>
       </w:r>
       <w:r>
         <w:rPr>
@@ -7541,9 +7687,9 @@
         <w:rPr>
           <w:b/>
         </w:rPr>
-        <w:t>Gives contract to Customer and Accounting Department</w:t>
-      </w:r>
-      <w:bookmarkEnd w:id="26"/>
+        <w:t>Gets a delivery receipt from Warehouse Keeper</w:t>
+      </w:r>
+      <w:bookmarkEnd w:id="28"/>
       <w:r>
         <w:rPr>
           <w:b/>
@@ -7556,19 +7702,35 @@
         <w:jc w:val="both"/>
         <w:rPr>
           <w:rFonts w:ascii="Times New Roman" w:hAnsi="Times New Roman" w:cs="Times New Roman"/>
-          <w:color w:val="auto"/>
-          <w:sz w:val="24"/>
-          <w:szCs w:val="24"/>
-        </w:rPr>
-      </w:pPr>
-      <w:r>
-        <w:rPr>
-          <w:rFonts w:ascii="Times New Roman" w:hAnsi="Times New Roman" w:cs="Times New Roman"/>
-          <w:color w:val="auto"/>
-          <w:sz w:val="24"/>
-          <w:szCs w:val="24"/>
-        </w:rPr>
-        <w:t xml:space="preserve">After the contract has been made, three copies will be made: first for Customer, second for Accounting Department and third for Sales Department itself.  </w:t>
+          <w:sz w:val="24"/>
+          <w:szCs w:val="24"/>
+        </w:rPr>
+      </w:pPr>
+      <w:r>
+        <w:rPr>
+          <w:rFonts w:ascii="Times New Roman" w:hAnsi="Times New Roman" w:cs="Times New Roman"/>
+          <w:sz w:val="24"/>
+          <w:szCs w:val="24"/>
+        </w:rPr>
+        <w:t xml:space="preserve">The Customer will sign on the delivery receipt after receiving the products. The Salesman will get the signed delivery receipt from Warehouse Keepers after the product has been delivered.   </w:t>
+      </w:r>
+    </w:p>
+    <w:p>
+      <w:pPr>
+        <w:jc w:val="both"/>
+        <w:rPr>
+          <w:rFonts w:ascii="Times New Roman" w:hAnsi="Times New Roman" w:cs="Times New Roman"/>
+          <w:sz w:val="24"/>
+          <w:szCs w:val="24"/>
+        </w:rPr>
+      </w:pPr>
+      <w:r>
+        <w:rPr>
+          <w:rFonts w:ascii="Times New Roman" w:hAnsi="Times New Roman" w:cs="Times New Roman"/>
+          <w:sz w:val="24"/>
+          <w:szCs w:val="24"/>
+        </w:rPr>
+        <w:t xml:space="preserve">The delivery receipt is made in three copies: first for Customer, second for Salesman, third for Warehouse Keeper him-/herself.  </w:t>
       </w:r>
     </w:p>
     <w:p>
@@ -7578,55 +7740,70 @@
           <w:b/>
         </w:rPr>
       </w:pPr>
-      <w:bookmarkStart w:id="27" w:name="_Toc477711527"/>
-      <w:r>
-        <w:rPr>
-          <w:b/>
-        </w:rPr>
-        <w:t>3.10</w:t>
-      </w:r>
+      <w:bookmarkStart w:id="29" w:name="_Toc477786427"/>
+      <w:r>
+        <w:rPr>
+          <w:b/>
+        </w:rPr>
+        <w:t>3.12</w:t>
+      </w:r>
+      <w:r>
+        <w:rPr>
+          <w:b/>
+        </w:rPr>
+        <w:t xml:space="preserve"> Sales Target and Achievement</w:t>
+      </w:r>
+      <w:bookmarkEnd w:id="29"/>
       <w:r>
         <w:rPr>
           <w:b/>
         </w:rPr>
         <w:t xml:space="preserve"> </w:t>
       </w:r>
-      <w:r>
-        <w:rPr>
-          <w:b/>
-        </w:rPr>
-        <w:t>Gives returned product report the Customer and Accounting Department</w:t>
-      </w:r>
-      <w:bookmarkEnd w:id="27"/>
-      <w:r>
-        <w:rPr>
-          <w:b/>
-        </w:rPr>
-        <w:t xml:space="preserve">  </w:t>
-      </w:r>
-    </w:p>
-    <w:p>
-      <w:pPr>
-        <w:jc w:val="both"/>
-        <w:rPr>
-          <w:rFonts w:ascii="Times New Roman" w:hAnsi="Times New Roman" w:cs="Times New Roman"/>
-          <w:sz w:val="24"/>
-          <w:szCs w:val="24"/>
-        </w:rPr>
-      </w:pPr>
-      <w:r>
-        <w:rPr>
-          <w:rFonts w:ascii="Times New Roman" w:hAnsi="Times New Roman" w:cs="Times New Roman"/>
-          <w:sz w:val="24"/>
-          <w:szCs w:val="24"/>
-        </w:rPr>
-        <w:t xml:space="preserve">The returned product reflects the quality of the product and influent to the long-term business relationship. On the other hands, the value of the returned product is considered as payment and the debt of the customer will be reduced. The Account needs the returned product report to follow the payment in the account. The customer sometimes requires the returned product report as well.  </w:t>
-      </w:r>
-      <w:r>
-        <w:rPr>
-          <w:b/>
-        </w:rPr>
-        <w:t xml:space="preserve">  </w:t>
+    </w:p>
+    <w:p>
+      <w:pPr>
+        <w:pStyle w:val="Bodycopy"/>
+        <w:jc w:val="both"/>
+        <w:rPr>
+          <w:shd w:val="clear" w:color="auto" w:fill="FFFFFF" w:themeFill="background1"/>
+        </w:rPr>
+      </w:pPr>
+      <w:r>
+        <w:rPr>
+          <w:shd w:val="clear" w:color="auto" w:fill="FFFFFF" w:themeFill="background1"/>
+        </w:rPr>
+        <w:t>A specified amount of sales that a management sets for achieving or exceeding within a specified timeframe. Sales targets are apportioned among different sales units such as salespersons, franchisees, distributors, agents, etc.</w:t>
+      </w:r>
+      <w:r>
+        <w:rPr>
+          <w:shd w:val="clear" w:color="auto" w:fill="FFFFFF" w:themeFill="background1"/>
+        </w:rPr>
+        <w:t xml:space="preserve"> There will have volume wise target on the whole sales team. The sales target will be product wise (basic/ auxiliary). Every sales executive will have time based target. The target can be yearly/monthly depending on the decision.</w:t>
+      </w:r>
+    </w:p>
+    <w:p>
+      <w:pPr>
+        <w:pStyle w:val="Bodycopy"/>
+        <w:jc w:val="both"/>
+      </w:pPr>
+      <w:r>
+        <w:rPr>
+          <w:shd w:val="clear" w:color="auto" w:fill="FFFFFF" w:themeFill="background1"/>
+        </w:rPr>
+        <w:t>If the sales targets are achieved, then it is considered as achievement. This achievement can be measured yearly/ half-yearly/ quarterly.  There will be a</w:t>
+      </w:r>
+      <w:r>
+        <w:rPr>
+          <w:shd w:val="clear" w:color="auto" w:fill="FFFFFF" w:themeFill="background1"/>
+        </w:rPr>
+        <w:t xml:space="preserve"> report on target vs. achievement.</w:t>
+      </w:r>
+      <w:r>
+        <w:rPr>
+          <w:shd w:val="clear" w:color="auto" w:fill="FFFFFF" w:themeFill="background1"/>
+        </w:rPr>
+        <w:t xml:space="preserve"> This can be individual or group wise.</w:t>
       </w:r>
     </w:p>
     <w:p>
@@ -7636,150 +7813,7 @@
           <w:b/>
         </w:rPr>
       </w:pPr>
-      <w:bookmarkStart w:id="28" w:name="_Toc477711528"/>
-      <w:r>
-        <w:rPr>
-          <w:b/>
-        </w:rPr>
-        <w:t>3.11</w:t>
-      </w:r>
-      <w:r>
-        <w:rPr>
-          <w:b/>
-        </w:rPr>
-        <w:t xml:space="preserve"> </w:t>
-      </w:r>
-      <w:r>
-        <w:rPr>
-          <w:b/>
-        </w:rPr>
-        <w:t>Gets a delivery receipt from Warehouse Keeper</w:t>
-      </w:r>
-      <w:bookmarkEnd w:id="28"/>
-      <w:r>
-        <w:rPr>
-          <w:b/>
-        </w:rPr>
-        <w:t xml:space="preserve">  </w:t>
-      </w:r>
-    </w:p>
-    <w:p>
-      <w:pPr>
-        <w:jc w:val="both"/>
-        <w:rPr>
-          <w:rFonts w:ascii="Times New Roman" w:hAnsi="Times New Roman" w:cs="Times New Roman"/>
-          <w:sz w:val="24"/>
-          <w:szCs w:val="24"/>
-        </w:rPr>
-      </w:pPr>
-      <w:r>
-        <w:rPr>
-          <w:rFonts w:ascii="Times New Roman" w:hAnsi="Times New Roman" w:cs="Times New Roman"/>
-          <w:sz w:val="24"/>
-          <w:szCs w:val="24"/>
-        </w:rPr>
-        <w:t xml:space="preserve">The Customer will sign on the delivery receipt after receiving the products. The Salesman will get the signed delivery receipt from Warehouse Keepers after the product has been delivered.   </w:t>
-      </w:r>
-    </w:p>
-    <w:p>
-      <w:pPr>
-        <w:jc w:val="both"/>
-        <w:rPr>
-          <w:rFonts w:ascii="Times New Roman" w:hAnsi="Times New Roman" w:cs="Times New Roman"/>
-          <w:sz w:val="24"/>
-          <w:szCs w:val="24"/>
-        </w:rPr>
-      </w:pPr>
-      <w:r>
-        <w:rPr>
-          <w:rFonts w:ascii="Times New Roman" w:hAnsi="Times New Roman" w:cs="Times New Roman"/>
-          <w:sz w:val="24"/>
-          <w:szCs w:val="24"/>
-        </w:rPr>
-        <w:t xml:space="preserve">The delivery receipt is made in three copies: first for Customer, second for Salesman, third for Warehouse Keeper him-/herself.  </w:t>
-      </w:r>
-    </w:p>
-    <w:p>
-      <w:pPr>
-        <w:pStyle w:val="Heading2"/>
-        <w:rPr>
-          <w:b/>
-        </w:rPr>
-      </w:pPr>
-      <w:bookmarkStart w:id="29" w:name="_Toc477711529"/>
-      <w:r>
-        <w:rPr>
-          <w:b/>
-        </w:rPr>
-        <w:t>3.12</w:t>
-      </w:r>
-      <w:r>
-        <w:rPr>
-          <w:b/>
-        </w:rPr>
-        <w:t xml:space="preserve"> Sales Target and Achievement</w:t>
-      </w:r>
-      <w:bookmarkEnd w:id="29"/>
-      <w:r>
-        <w:rPr>
-          <w:b/>
-        </w:rPr>
-        <w:t xml:space="preserve"> </w:t>
-      </w:r>
-    </w:p>
-    <w:p>
-      <w:pPr>
-        <w:pStyle w:val="Bodycopy"/>
-        <w:jc w:val="both"/>
-        <w:rPr>
-          <w:shd w:val="clear" w:color="auto" w:fill="FFFFFF" w:themeFill="background1"/>
-        </w:rPr>
-      </w:pPr>
-      <w:r>
-        <w:rPr>
-          <w:shd w:val="clear" w:color="auto" w:fill="FFFFFF" w:themeFill="background1"/>
-        </w:rPr>
-        <w:t>A specified amount of sales that a management sets for achieving or exceeding within a specified timeframe. Sales targets are apportioned among different sales units such as salespersons, franchisees, distributors, agents, etc.</w:t>
-      </w:r>
-      <w:r>
-        <w:rPr>
-          <w:shd w:val="clear" w:color="auto" w:fill="FFFFFF" w:themeFill="background1"/>
-        </w:rPr>
-        <w:t xml:space="preserve"> There will have volume wise target on the whole sales team. The sales target will be product wise (basic/ auxiliary). Every sales executive will have time based target. The target can be yearly/monthly depending on the decision.</w:t>
-      </w:r>
-    </w:p>
-    <w:p>
-      <w:pPr>
-        <w:pStyle w:val="Bodycopy"/>
-        <w:jc w:val="both"/>
-      </w:pPr>
-      <w:r>
-        <w:rPr>
-          <w:shd w:val="clear" w:color="auto" w:fill="FFFFFF" w:themeFill="background1"/>
-        </w:rPr>
-        <w:t>If the sales targets are achieved, then it is considered as achievement. This achievement can be measured yearly/ half-yearly/ quarterly.  There will be a</w:t>
-      </w:r>
-      <w:r>
-        <w:rPr>
-          <w:shd w:val="clear" w:color="auto" w:fill="FFFFFF" w:themeFill="background1"/>
-        </w:rPr>
-        <w:t xml:space="preserve"> report on target vs. achievement.</w:t>
-      </w:r>
-      <w:r>
-        <w:rPr>
-          <w:shd w:val="clear" w:color="auto" w:fill="FFFFFF" w:themeFill="background1"/>
-        </w:rPr>
-        <w:t xml:space="preserve"> This can be individual or group wise.</w:t>
-      </w:r>
-    </w:p>
-    <w:p>
-      <w:pPr>
-        <w:pStyle w:val="Heading2"/>
-        <w:rPr>
-          <w:b/>
-        </w:rPr>
-      </w:pPr>
-      <w:bookmarkStart w:id="30" w:name="_Toc477711530"/>
+      <w:bookmarkStart w:id="30" w:name="_Toc477786428"/>
       <w:r>
         <w:rPr>
           <w:b/>
@@ -7854,7 +7888,7 @@
           <w:b/>
         </w:rPr>
       </w:pPr>
-      <w:bookmarkStart w:id="32" w:name="_Toc477711531"/>
+      <w:bookmarkStart w:id="32" w:name="_Toc477786429"/>
       <w:r>
         <w:rPr>
           <w:b/>
@@ -8012,98 +8046,98 @@
           <w:sz w:val="24"/>
           <w:szCs w:val="24"/>
         </w:rPr>
+        <w:t>A report on target vs. achievement.</w:t>
+      </w:r>
+    </w:p>
+    <w:p>
+      <w:pPr>
+        <w:pStyle w:val="ListParagraph"/>
+        <w:jc w:val="both"/>
+        <w:rPr>
+          <w:rFonts w:ascii="Times New Roman" w:hAnsi="Times New Roman" w:cs="Times New Roman"/>
+          <w:sz w:val="24"/>
+          <w:szCs w:val="24"/>
+        </w:rPr>
+      </w:pPr>
+    </w:p>
+    <w:p>
+      <w:pPr>
+        <w:pStyle w:val="Heading2"/>
+        <w:rPr>
+          <w:b/>
+        </w:rPr>
+      </w:pPr>
+      <w:bookmarkStart w:id="33" w:name="_Toc477786430"/>
+      <w:r>
+        <w:rPr>
+          <w:b/>
+        </w:rPr>
+        <w:t>3.15</w:t>
+      </w:r>
+      <w:r>
+        <w:rPr>
+          <w:b/>
+        </w:rPr>
+        <w:t xml:space="preserve"> Local Sales</w:t>
+      </w:r>
+      <w:bookmarkEnd w:id="33"/>
+    </w:p>
+    <w:p>
+      <w:pPr>
+        <w:jc w:val="both"/>
+        <w:rPr>
+          <w:rFonts w:ascii="Times New Roman" w:hAnsi="Times New Roman" w:cs="Times New Roman"/>
+          <w:sz w:val="24"/>
+          <w:szCs w:val="24"/>
+        </w:rPr>
+      </w:pPr>
+      <w:r>
+        <w:rPr>
+          <w:rFonts w:ascii="Times New Roman" w:hAnsi="Times New Roman" w:cs="Times New Roman"/>
+          <w:sz w:val="24"/>
+          <w:szCs w:val="24"/>
+        </w:rPr>
+        <w:t>Every customer will have a credit limit. The credit limit can be increased or decreased. Both process has policy for increase/ decrease and have approval process as well.</w:t>
+      </w:r>
+    </w:p>
+    <w:p>
+      <w:pPr>
+        <w:rPr>
+          <w:b/>
+        </w:rPr>
+      </w:pPr>
+      <w:r>
+        <w:rPr>
+          <w:b/>
+        </w:rPr>
+        <w:t>Credit Limit Increase</w:t>
+      </w:r>
+      <w:r>
+        <w:rPr>
+          <w:b/>
+        </w:rPr>
+        <w:t xml:space="preserve"> Approval:</w:t>
+      </w:r>
+    </w:p>
+    <w:p>
+      <w:pPr>
+        <w:jc w:val="center"/>
+        <w:rPr>
+          <w:rFonts w:ascii="Times New Roman" w:hAnsi="Times New Roman" w:cs="Times New Roman"/>
+          <w:b/>
+          <w:sz w:val="24"/>
+          <w:szCs w:val="24"/>
+        </w:rPr>
+      </w:pPr>
+      <w:r>
+        <w:rPr>
+          <w:rFonts w:ascii="Times New Roman" w:hAnsi="Times New Roman" w:cs="Times New Roman"/>
+          <w:b/>
+          <w:noProof/>
+          <w:sz w:val="24"/>
+          <w:szCs w:val="24"/>
+        </w:rPr>
         <w:lastRenderedPageBreak/>
-        <w:t>A report on target vs. achievement.</w:t>
-      </w:r>
-    </w:p>
-    <w:p>
-      <w:pPr>
-        <w:pStyle w:val="ListParagraph"/>
-        <w:jc w:val="both"/>
-        <w:rPr>
-          <w:rFonts w:ascii="Times New Roman" w:hAnsi="Times New Roman" w:cs="Times New Roman"/>
-          <w:sz w:val="24"/>
-          <w:szCs w:val="24"/>
-        </w:rPr>
-      </w:pPr>
-    </w:p>
-    <w:p>
-      <w:pPr>
-        <w:pStyle w:val="Heading2"/>
-        <w:rPr>
-          <w:b/>
-        </w:rPr>
-      </w:pPr>
-      <w:bookmarkStart w:id="33" w:name="_Toc477711532"/>
-      <w:r>
-        <w:rPr>
-          <w:b/>
-        </w:rPr>
-        <w:t>3.15</w:t>
-      </w:r>
-      <w:r>
-        <w:rPr>
-          <w:b/>
-        </w:rPr>
-        <w:t xml:space="preserve"> Local Sales</w:t>
-      </w:r>
-      <w:bookmarkEnd w:id="33"/>
-    </w:p>
-    <w:p>
-      <w:pPr>
-        <w:jc w:val="both"/>
-        <w:rPr>
-          <w:rFonts w:ascii="Times New Roman" w:hAnsi="Times New Roman" w:cs="Times New Roman"/>
-          <w:sz w:val="24"/>
-          <w:szCs w:val="24"/>
-        </w:rPr>
-      </w:pPr>
-      <w:r>
-        <w:rPr>
-          <w:rFonts w:ascii="Times New Roman" w:hAnsi="Times New Roman" w:cs="Times New Roman"/>
-          <w:sz w:val="24"/>
-          <w:szCs w:val="24"/>
-        </w:rPr>
-        <w:t>Every customer will have a credit limit. The credit limit can be increased or decreased. Both process has policy for increase/ decrease and have approval process as well.</w:t>
-      </w:r>
-    </w:p>
-    <w:p>
-      <w:pPr>
-        <w:rPr>
-          <w:b/>
-        </w:rPr>
-      </w:pPr>
-      <w:r>
-        <w:rPr>
-          <w:b/>
-        </w:rPr>
-        <w:t>Credit Limit Increase</w:t>
-      </w:r>
-      <w:r>
-        <w:rPr>
-          <w:b/>
-        </w:rPr>
-        <w:t xml:space="preserve"> Approval:</w:t>
-      </w:r>
-    </w:p>
-    <w:p>
-      <w:pPr>
-        <w:jc w:val="center"/>
-        <w:rPr>
-          <w:rFonts w:ascii="Times New Roman" w:hAnsi="Times New Roman" w:cs="Times New Roman"/>
-          <w:b/>
-          <w:sz w:val="24"/>
-          <w:szCs w:val="24"/>
-        </w:rPr>
-      </w:pPr>
-      <w:r>
-        <w:rPr>
-          <w:rFonts w:ascii="Times New Roman" w:hAnsi="Times New Roman" w:cs="Times New Roman"/>
-          <w:b/>
-          <w:noProof/>
-          <w:sz w:val="24"/>
-          <w:szCs w:val="24"/>
-        </w:rPr>
         <w:drawing>
           <wp:inline distT="0" distB="0" distL="0" distR="0" wp14:anchorId="71756A30" wp14:editId="4077AB40">
             <wp:extent cx="4133850" cy="704850"/>
@@ -8122,7 +8156,7 @@
                     </pic:cNvPicPr>
                   </pic:nvPicPr>
                   <pic:blipFill>
-                    <a:blip r:embed="rId13" cstate="print">
+                    <a:blip r:embed="rId15" cstate="print">
                       <a:extLst>
                         <a:ext uri="{28A0092B-C50C-407E-A947-70E740481C1C}">
                           <a14:useLocalDpi xmlns:a14="http://schemas.microsoft.com/office/drawing/2010/main" val="0"/>
@@ -8283,7 +8317,7 @@
                     </pic:cNvPicPr>
                   </pic:nvPicPr>
                   <pic:blipFill>
-                    <a:blip r:embed="rId14" cstate="print">
+                    <a:blip r:embed="rId16" cstate="print">
                       <a:extLst>
                         <a:ext uri="{28A0092B-C50C-407E-A947-70E740481C1C}">
                           <a14:useLocalDpi xmlns:a14="http://schemas.microsoft.com/office/drawing/2010/main" val="0"/>
@@ -8515,12 +8549,11 @@
           <w:b/>
         </w:rPr>
       </w:pPr>
-      <w:bookmarkStart w:id="34" w:name="_Toc477711533"/>
-      <w:r>
-        <w:rPr>
-          <w:b/>
-        </w:rPr>
-        <w:lastRenderedPageBreak/>
+      <w:bookmarkStart w:id="34" w:name="_Toc477786431"/>
+      <w:r>
+        <w:rPr>
+          <w:b/>
+        </w:rPr>
         <w:t>3.16</w:t>
       </w:r>
       <w:r>
@@ -8658,11 +8691,12 @@
           <w:b/>
         </w:rPr>
       </w:pPr>
-      <w:bookmarkStart w:id="35" w:name="_Toc477711534"/>
-      <w:r>
-        <w:rPr>
-          <w:b/>
-        </w:rPr>
+      <w:bookmarkStart w:id="35" w:name="_Toc477786432"/>
+      <w:r>
+        <w:rPr>
+          <w:b/>
+        </w:rPr>
+        <w:lastRenderedPageBreak/>
         <w:t>3</w:t>
       </w:r>
       <w:r>
@@ -9047,13 +9081,91 @@
     </w:p>
     <w:p>
       <w:pPr>
+        <w:pStyle w:val="NormalWeb"/>
+        <w:shd w:val="clear" w:color="auto" w:fill="FFFFFF"/>
+        <w:spacing w:after="158"/>
+        <w:jc w:val="both"/>
+        <w:rPr>
+          <w:b/>
+          <w:color w:val="000000" w:themeColor="text1"/>
+          <w:u w:val="single"/>
+        </w:rPr>
+      </w:pPr>
+    </w:p>
+    <w:p>
+      <w:pPr>
+        <w:pStyle w:val="NormalWeb"/>
+        <w:shd w:val="clear" w:color="auto" w:fill="FFFFFF"/>
+        <w:spacing w:after="158"/>
+        <w:jc w:val="both"/>
+        <w:rPr>
+          <w:b/>
+          <w:color w:val="000000" w:themeColor="text1"/>
+          <w:u w:val="single"/>
+        </w:rPr>
+      </w:pPr>
+    </w:p>
+    <w:p>
+      <w:pPr>
+        <w:pStyle w:val="NormalWeb"/>
+        <w:shd w:val="clear" w:color="auto" w:fill="FFFFFF"/>
+        <w:spacing w:after="158"/>
+        <w:jc w:val="both"/>
+        <w:rPr>
+          <w:b/>
+          <w:color w:val="000000" w:themeColor="text1"/>
+          <w:u w:val="single"/>
+        </w:rPr>
+      </w:pPr>
+    </w:p>
+    <w:p>
+      <w:pPr>
+        <w:pStyle w:val="NormalWeb"/>
+        <w:shd w:val="clear" w:color="auto" w:fill="FFFFFF"/>
+        <w:spacing w:after="158"/>
+        <w:jc w:val="both"/>
+        <w:rPr>
+          <w:b/>
+          <w:color w:val="000000" w:themeColor="text1"/>
+          <w:u w:val="single"/>
+        </w:rPr>
+      </w:pPr>
+    </w:p>
+    <w:p>
+      <w:pPr>
+        <w:pStyle w:val="NormalWeb"/>
+        <w:shd w:val="clear" w:color="auto" w:fill="FFFFFF"/>
+        <w:spacing w:after="158"/>
+        <w:jc w:val="both"/>
+        <w:rPr>
+          <w:b/>
+          <w:color w:val="000000" w:themeColor="text1"/>
+          <w:u w:val="single"/>
+        </w:rPr>
+      </w:pPr>
+    </w:p>
+    <w:p>
+      <w:pPr>
+        <w:pStyle w:val="NormalWeb"/>
+        <w:shd w:val="clear" w:color="auto" w:fill="FFFFFF"/>
+        <w:spacing w:after="158"/>
+        <w:jc w:val="both"/>
+        <w:rPr>
+          <w:b/>
+          <w:color w:val="000000" w:themeColor="text1"/>
+          <w:u w:val="single"/>
+        </w:rPr>
+      </w:pPr>
+    </w:p>
+    <w:p>
+      <w:pPr>
         <w:pStyle w:val="Heading1"/>
         <w:rPr>
           <w:b/>
         </w:rPr>
       </w:pPr>
       <w:bookmarkStart w:id="36" w:name="_Toc477167867"/>
-      <w:bookmarkStart w:id="37" w:name="_Toc477711535"/>
+      <w:bookmarkStart w:id="37" w:name="_Toc477786433"/>
       <w:r>
         <w:rPr>
           <w:b/>
@@ -9072,37 +9184,20 @@
     </w:p>
     <w:p>
       <w:pPr>
-        <w:rPr>
-          <w:rFonts w:ascii="Times New Roman" w:hAnsi="Times New Roman" w:cs="Times New Roman"/>
-          <w:sz w:val="24"/>
-          <w:szCs w:val="24"/>
-        </w:rPr>
-      </w:pPr>
-      <w:r>
-        <w:rPr>
-          <w:rFonts w:ascii="Times New Roman" w:hAnsi="Times New Roman" w:cs="Times New Roman"/>
-          <w:sz w:val="24"/>
-          <w:szCs w:val="24"/>
-        </w:rPr>
-        <w:t xml:space="preserve">Forms of </w:t>
-      </w:r>
-      <w:proofErr w:type="spellStart"/>
-      <w:r>
-        <w:rPr>
-          <w:rFonts w:ascii="Times New Roman" w:hAnsi="Times New Roman" w:cs="Times New Roman"/>
-          <w:sz w:val="24"/>
-          <w:szCs w:val="24"/>
-        </w:rPr>
-        <w:t>Samuda</w:t>
-      </w:r>
-      <w:proofErr w:type="spellEnd"/>
-      <w:r>
-        <w:rPr>
-          <w:rFonts w:ascii="Times New Roman" w:hAnsi="Times New Roman" w:cs="Times New Roman"/>
-          <w:sz w:val="24"/>
-          <w:szCs w:val="24"/>
-        </w:rPr>
-        <w:t xml:space="preserve"> maintain for its </w:t>
+        <w:jc w:val="both"/>
+        <w:rPr>
+          <w:rFonts w:ascii="Times New Roman" w:hAnsi="Times New Roman" w:cs="Times New Roman"/>
+          <w:sz w:val="24"/>
+          <w:szCs w:val="24"/>
+        </w:rPr>
+      </w:pPr>
+      <w:r>
+        <w:rPr>
+          <w:rFonts w:ascii="Times New Roman" w:hAnsi="Times New Roman" w:cs="Times New Roman"/>
+          <w:sz w:val="24"/>
+          <w:szCs w:val="24"/>
+        </w:rPr>
+        <w:t xml:space="preserve">Forms of Samuda maintain for its </w:t>
       </w:r>
       <w:r>
         <w:rPr>
@@ -9115,6 +9210,7 @@
     </w:p>
     <w:p>
       <w:pPr>
+        <w:jc w:val="both"/>
         <w:rPr>
           <w:rFonts w:ascii="Times New Roman" w:hAnsi="Times New Roman"/>
           <w:sz w:val="24"/>
@@ -9167,7 +9263,7 @@
                     </pic:cNvPicPr>
                   </pic:nvPicPr>
                   <pic:blipFill>
-                    <a:blip r:embed="rId15" cstate="print">
+                    <a:blip r:embed="rId17" cstate="print">
                       <a:extLst>
                         <a:ext uri="{28A0092B-C50C-407E-A947-70E740481C1C}">
                           <a14:useLocalDpi xmlns:a14="http://schemas.microsoft.com/office/drawing/2010/main" val="0"/>
@@ -9352,7 +9448,7 @@
         </w:rPr>
       </w:pPr>
       <w:bookmarkStart w:id="38" w:name="_Toc473540526"/>
-      <w:bookmarkStart w:id="39" w:name="_Toc477711536"/>
+      <w:bookmarkStart w:id="39" w:name="_Toc477786434"/>
       <w:r>
         <w:rPr>
           <w:b/>
@@ -9685,19 +9781,11 @@
           <w:lang w:val="en-GB"/>
         </w:rPr>
       </w:pPr>
-      <w:proofErr w:type="spellStart"/>
       <w:r>
         <w:rPr>
           <w:rFonts w:ascii="AvantGarde" w:hAnsi="AvantGarde" w:cs="Arial"/>
         </w:rPr>
-        <w:t>Samuda</w:t>
-      </w:r>
-      <w:proofErr w:type="spellEnd"/>
-      <w:r>
-        <w:rPr>
-          <w:rFonts w:ascii="AvantGarde" w:hAnsi="AvantGarde" w:cs="Arial"/>
-        </w:rPr>
-        <w:t xml:space="preserve"> Chemicals Ltd.</w:t>
+        <w:t>Samuda Chemicals Ltd.</w:t>
       </w:r>
       <w:r>
         <w:rPr>
@@ -10123,16 +10211,8 @@
           <w:rFonts w:ascii="AvantGarde" w:hAnsi="AvantGarde"/>
         </w:rPr>
         <w:tab/>
-        <w:t xml:space="preserve"> </w:t>
-      </w:r>
-      <w:proofErr w:type="spellStart"/>
-      <w:r>
-        <w:rPr>
-          <w:rFonts w:ascii="AvantGarde" w:hAnsi="AvantGarde"/>
-        </w:rPr>
-        <w:t>Signature</w:t>
-      </w:r>
-      <w:proofErr w:type="spellEnd"/>
+        <w:t xml:space="preserve"> Signature</w:t>
+      </w:r>
     </w:p>
     <w:p>
       <w:pPr>
@@ -10161,8 +10241,8 @@
     </w:p>
     <w:p/>
     <w:sectPr>
-      <w:headerReference w:type="default" r:id="rId16"/>
-      <w:footerReference w:type="default" r:id="rId17"/>
+      <w:headerReference w:type="default" r:id="rId18"/>
+      <w:footerReference w:type="default" r:id="rId19"/>
       <w:pgSz w:w="12240" w:h="15840"/>
       <w:pgMar w:top="1440" w:right="1440" w:bottom="1440" w:left="1440" w:header="0" w:footer="720" w:gutter="0"/>
       <w:cols w:space="720"/>
@@ -10198,6 +10278,31 @@
 <w15:commentsEx xmlns:wpc="http://schemas.microsoft.com/office/word/2010/wordprocessingCanvas" xmlns:mc="http://schemas.openxmlformats.org/markup-compatibility/2006" xmlns:o="urn:schemas-microsoft-com:office:office" xmlns:r="http://schemas.openxmlformats.org/officeDocument/2006/relationships" xmlns:m="http://schemas.openxmlformats.org/officeDocument/2006/math" xmlns:v="urn:schemas-microsoft-com:vml" xmlns:wp14="http://schemas.microsoft.com/office/word/2010/wordprocessingDrawing" xmlns:wp="http://schemas.openxmlformats.org/drawingml/2006/wordprocessingDrawing" xmlns:w10="urn:schemas-microsoft-com:office:word" xmlns:w="http://schemas.openxmlformats.org/wordprocessingml/2006/main" xmlns:w14="http://schemas.microsoft.com/office/word/2010/wordml" xmlns:w15="http://schemas.microsoft.com/office/word/2012/wordml" xmlns:wpg="http://schemas.microsoft.com/office/word/2010/wordprocessingGroup" xmlns:wpi="http://schemas.microsoft.com/office/word/2010/wordprocessingInk" xmlns:wne="http://schemas.microsoft.com/office/word/2006/wordml" xmlns:wps="http://schemas.microsoft.com/office/word/2010/wordprocessingShape" mc:Ignorable="w14 w15 wp14">
   <w15:commentEx w15:paraId="7E315B65" w15:done="0"/>
 </w15:commentsEx>
+</file>
+
+<file path=word/endnotes.xml><?xml version="1.0" encoding="utf-8"?>
+<w:endnotes xmlns:wpc="http://schemas.microsoft.com/office/word/2010/wordprocessingCanvas" xmlns:mc="http://schemas.openxmlformats.org/markup-compatibility/2006" xmlns:o="urn:schemas-microsoft-com:office:office" xmlns:r="http://schemas.openxmlformats.org/officeDocument/2006/relationships" xmlns:m="http://schemas.openxmlformats.org/officeDocument/2006/math" xmlns:v="urn:schemas-microsoft-com:vml" xmlns:wp14="http://schemas.microsoft.com/office/word/2010/wordprocessingDrawing" xmlns:wp="http://schemas.openxmlformats.org/drawingml/2006/wordprocessingDrawing" xmlns:w10="urn:schemas-microsoft-com:office:word" xmlns:w="http://schemas.openxmlformats.org/wordprocessingml/2006/main" xmlns:w14="http://schemas.microsoft.com/office/word/2010/wordml" xmlns:w15="http://schemas.microsoft.com/office/word/2012/wordml" xmlns:wpg="http://schemas.microsoft.com/office/word/2010/wordprocessingGroup" xmlns:wpi="http://schemas.microsoft.com/office/word/2010/wordprocessingInk" xmlns:wne="http://schemas.microsoft.com/office/word/2006/wordml" xmlns:wps="http://schemas.microsoft.com/office/word/2010/wordprocessingShape" mc:Ignorable="w14 w15 wp14">
+  <w:endnote w:type="separator" w:id="-1">
+    <w:p>
+      <w:pPr>
+        <w:spacing w:after="0"/>
+      </w:pPr>
+      <w:r>
+        <w:separator/>
+      </w:r>
+    </w:p>
+  </w:endnote>
+  <w:endnote w:type="continuationSeparator" w:id="0">
+    <w:p>
+      <w:pPr>
+        <w:spacing w:after="0"/>
+      </w:pPr>
+      <w:r>
+        <w:continuationSeparator/>
+      </w:r>
+    </w:p>
+  </w:endnote>
+</w:endnotes>
 </file>
 
 <file path=word/footer1.xml><?xml version="1.0" encoding="utf-8"?>
@@ -10254,6 +10359,31 @@
     </w:r>
   </w:p>
 </w:ftr>
+</file>
+
+<file path=word/footnotes.xml><?xml version="1.0" encoding="utf-8"?>
+<w:footnotes xmlns:wpc="http://schemas.microsoft.com/office/word/2010/wordprocessingCanvas" xmlns:mc="http://schemas.openxmlformats.org/markup-compatibility/2006" xmlns:o="urn:schemas-microsoft-com:office:office" xmlns:r="http://schemas.openxmlformats.org/officeDocument/2006/relationships" xmlns:m="http://schemas.openxmlformats.org/officeDocument/2006/math" xmlns:v="urn:schemas-microsoft-com:vml" xmlns:wp14="http://schemas.microsoft.com/office/word/2010/wordprocessingDrawing" xmlns:wp="http://schemas.openxmlformats.org/drawingml/2006/wordprocessingDrawing" xmlns:w10="urn:schemas-microsoft-com:office:word" xmlns:w="http://schemas.openxmlformats.org/wordprocessingml/2006/main" xmlns:w14="http://schemas.microsoft.com/office/word/2010/wordml" xmlns:w15="http://schemas.microsoft.com/office/word/2012/wordml" xmlns:wpg="http://schemas.microsoft.com/office/word/2010/wordprocessingGroup" xmlns:wpi="http://schemas.microsoft.com/office/word/2010/wordprocessingInk" xmlns:wne="http://schemas.microsoft.com/office/word/2006/wordml" xmlns:wps="http://schemas.microsoft.com/office/word/2010/wordprocessingShape" mc:Ignorable="w14 w15 wp14">
+  <w:footnote w:type="separator" w:id="-1">
+    <w:p>
+      <w:pPr>
+        <w:spacing w:after="0"/>
+      </w:pPr>
+      <w:r>
+        <w:separator/>
+      </w:r>
+    </w:p>
+  </w:footnote>
+  <w:footnote w:type="continuationSeparator" w:id="0">
+    <w:p>
+      <w:pPr>
+        <w:spacing w:after="0"/>
+      </w:pPr>
+      <w:r>
+        <w:continuationSeparator/>
+      </w:r>
+    </w:p>
+  </w:footnote>
+</w:footnotes>
 </file>
 
 <file path=word/header1.xml><?xml version="1.0" encoding="utf-8"?>
@@ -10334,7 +10464,6 @@
         </wp:anchor>
       </w:drawing>
     </w:r>
-    <w:proofErr w:type="spellStart"/>
     <w:r>
       <w:rPr>
         <w:rFonts w:ascii="Arial" w:eastAsia="Arial" w:hAnsi="Arial" w:cs="Arial"/>
@@ -10342,17 +10471,7 @@
         <w:sz w:val="18"/>
         <w:szCs w:val="18"/>
       </w:rPr>
-      <w:t>Samuda</w:t>
-    </w:r>
-    <w:proofErr w:type="spellEnd"/>
-    <w:r>
-      <w:rPr>
-        <w:rFonts w:ascii="Arial" w:eastAsia="Arial" w:hAnsi="Arial" w:cs="Arial"/>
-        <w:b/>
-        <w:sz w:val="18"/>
-        <w:szCs w:val="18"/>
-      </w:rPr>
-      <w:t xml:space="preserve"> Chemicals</w:t>
+      <w:t>Samuda Chemicals</w:t>
     </w:r>
     <w:r>
       <w:rPr>
@@ -10394,7 +10513,7 @@
         <v:path o:extrusionok="f" gradientshapeok="t" o:connecttype="rect"/>
         <o:lock v:ext="edit" aspectratio="t"/>
       </v:shapetype>
-      <v:shape id="_x0000_i1058" type="#_x0000_t75" style="width:11.25pt;height:11.25pt" o:bullet="t">
+      <v:shape id="_x0000_i1040" type="#_x0000_t75" style="width:11.25pt;height:11.25pt" o:bullet="t">
         <v:imagedata r:id="rId1" o:title="mso5CFD"/>
       </v:shape>
     </w:pict>

</xml_diff>

<commit_message>
[Update]Cash back description was added CRS Sales
</commit_message>
<xml_diff>
--- a/CRS-Documents/Sales/CRS/Samuda-CRS-Sales-V-0.3.docx
+++ b/CRS-Documents/Sales/CRS/Samuda-CRS-Sales-V-0.3.docx
@@ -2,9 +2,9 @@
 <file path=word/document.xml><?xml version="1.0" encoding="utf-8"?>
 <w:document xmlns:wpc="http://schemas.microsoft.com/office/word/2010/wordprocessingCanvas" xmlns:mc="http://schemas.openxmlformats.org/markup-compatibility/2006" xmlns:o="urn:schemas-microsoft-com:office:office" xmlns:r="http://schemas.openxmlformats.org/officeDocument/2006/relationships" xmlns:m="http://schemas.openxmlformats.org/officeDocument/2006/math" xmlns:v="urn:schemas-microsoft-com:vml" xmlns:wp14="http://schemas.microsoft.com/office/word/2010/wordprocessingDrawing" xmlns:wp="http://schemas.openxmlformats.org/drawingml/2006/wordprocessingDrawing" xmlns:w10="urn:schemas-microsoft-com:office:word" xmlns:w="http://schemas.openxmlformats.org/wordprocessingml/2006/main" xmlns:w14="http://schemas.microsoft.com/office/word/2010/wordml" xmlns:w15="http://schemas.microsoft.com/office/word/2012/wordml" xmlns:wpg="http://schemas.microsoft.com/office/word/2010/wordprocessingGroup" xmlns:wpi="http://schemas.microsoft.com/office/word/2010/wordprocessingInk" xmlns:wne="http://schemas.microsoft.com/office/word/2006/wordml" xmlns:wps="http://schemas.microsoft.com/office/word/2010/wordprocessingShape" mc:Ignorable="w14 w15 wp14">
   <w:body>
-    <w:bookmarkStart w:id="0" w:name="_Toc314731207"/>
-    <w:bookmarkStart w:id="1" w:name="_Toc471908380"/>
-    <w:p>
+    <w:p>
+      <w:bookmarkStart w:id="0" w:name="_Toc314731207"/>
+      <w:bookmarkStart w:id="1" w:name="_Toc471908380"/>
       <w:r>
         <w:rPr>
           <w:noProof/>
@@ -371,7 +371,7 @@
         </w:rPr>
       </w:pPr>
       <w:bookmarkStart w:id="2" w:name="_Toc473540486"/>
-      <w:bookmarkStart w:id="3" w:name="_Toc477786406"/>
+      <w:bookmarkStart w:id="3" w:name="_Toc477797384"/>
       <w:r>
         <w:rPr>
           <w:b/>
@@ -449,21 +449,7 @@
               <w:rPr>
                 <w:rFonts w:ascii="AvantGarde" w:hAnsi="AvantGarde" w:cs="Arial"/>
               </w:rPr>
-              <w:t xml:space="preserve">CRS of Sales Management for </w:t>
-            </w:r>
-            <w:proofErr w:type="spellStart"/>
-            <w:r>
-              <w:rPr>
-                <w:rFonts w:ascii="AvantGarde" w:hAnsi="AvantGarde" w:cs="Arial"/>
-              </w:rPr>
-              <w:t>Samuda</w:t>
-            </w:r>
-            <w:proofErr w:type="spellEnd"/>
-            <w:r>
-              <w:rPr>
-                <w:rFonts w:ascii="AvantGarde" w:hAnsi="AvantGarde" w:cs="Arial"/>
-              </w:rPr>
-              <w:t xml:space="preserve"> Chemicals Ltd.</w:t>
+              <w:t>CRS of Sales Management for Samuda Chemicals Ltd.</w:t>
             </w:r>
           </w:p>
         </w:tc>
@@ -695,21 +681,7 @@
               <w:rPr>
                 <w:rFonts w:ascii="AvantGarde" w:hAnsi="AvantGarde" w:cs="Arial"/>
               </w:rPr>
-              <w:t xml:space="preserve">Md. </w:t>
-            </w:r>
-            <w:proofErr w:type="spellStart"/>
-            <w:r>
-              <w:rPr>
-                <w:rFonts w:ascii="AvantGarde" w:hAnsi="AvantGarde" w:cs="Arial"/>
-              </w:rPr>
-              <w:t>Mahfuzur</w:t>
-            </w:r>
-            <w:proofErr w:type="spellEnd"/>
-            <w:r>
-              <w:rPr>
-                <w:rFonts w:ascii="AvantGarde" w:hAnsi="AvantGarde" w:cs="Arial"/>
-              </w:rPr>
-              <w:t xml:space="preserve"> Rahman</w:t>
+              <w:t>Md. Mahfuzur Rahman</w:t>
             </w:r>
           </w:p>
         </w:tc>
@@ -826,21 +798,12 @@
                 <w:sz w:val="20"/>
               </w:rPr>
             </w:pPr>
-            <w:proofErr w:type="spellStart"/>
             <w:r>
               <w:rPr>
                 <w:rFonts w:ascii="AvantGarde" w:hAnsi="AvantGarde" w:cs="Arial"/>
                 <w:sz w:val="20"/>
               </w:rPr>
-              <w:t>Matiar</w:t>
-            </w:r>
-            <w:proofErr w:type="spellEnd"/>
-            <w:r>
-              <w:rPr>
-                <w:rFonts w:ascii="AvantGarde" w:hAnsi="AvantGarde" w:cs="Arial"/>
-                <w:sz w:val="20"/>
-              </w:rPr>
-              <w:t xml:space="preserve"> Rahman</w:t>
+              <w:t>Matiar Rahman</w:t>
             </w:r>
           </w:p>
         </w:tc>
@@ -1527,7 +1490,7 @@
         </w:rPr>
       </w:pPr>
       <w:bookmarkStart w:id="4" w:name="_Toc473540487"/>
-      <w:bookmarkStart w:id="5" w:name="_Toc477786407"/>
+      <w:bookmarkStart w:id="5" w:name="_Toc477797385"/>
       <w:r>
         <w:rPr>
           <w:b/>
@@ -2140,7 +2103,7 @@
           <w:r>
             <w:fldChar w:fldCharType="separate"/>
           </w:r>
-          <w:hyperlink w:anchor="_Toc477786406" w:history="1">
+          <w:hyperlink w:anchor="_Toc477797384" w:history="1">
             <w:r>
               <w:rPr>
                 <w:rStyle w:val="Hyperlink"/>
@@ -2184,7 +2147,7 @@
                 <w:noProof/>
                 <w:webHidden/>
               </w:rPr>
-              <w:instrText xml:space="preserve"> PAGEREF _Toc477786406 \h </w:instrText>
+              <w:instrText xml:space="preserve"> PAGEREF _Toc477797384 \h </w:instrText>
             </w:r>
             <w:r>
               <w:rPr>
@@ -2228,7 +2191,7 @@
               <w:color w:val="auto"/>
             </w:rPr>
           </w:pPr>
-          <w:hyperlink w:anchor="_Toc477786407" w:history="1">
+          <w:hyperlink w:anchor="_Toc477797385" w:history="1">
             <w:r>
               <w:rPr>
                 <w:rStyle w:val="Hyperlink"/>
@@ -2272,7 +2235,7 @@
                 <w:noProof/>
                 <w:webHidden/>
               </w:rPr>
-              <w:instrText xml:space="preserve"> PAGEREF _Toc477786407 \h </w:instrText>
+              <w:instrText xml:space="preserve"> PAGEREF _Toc477797385 \h </w:instrText>
             </w:r>
             <w:r>
               <w:rPr>
@@ -2316,7 +2279,7 @@
               <w:color w:val="auto"/>
             </w:rPr>
           </w:pPr>
-          <w:hyperlink w:anchor="_Toc477786408" w:history="1">
+          <w:hyperlink w:anchor="_Toc477797386" w:history="1">
             <w:r>
               <w:rPr>
                 <w:rStyle w:val="Hyperlink"/>
@@ -2360,7 +2323,7 @@
                 <w:noProof/>
                 <w:webHidden/>
               </w:rPr>
-              <w:instrText xml:space="preserve"> PAGEREF _Toc477786408 \h </w:instrText>
+              <w:instrText xml:space="preserve"> PAGEREF _Toc477797386 \h </w:instrText>
             </w:r>
             <w:r>
               <w:rPr>
@@ -2403,7 +2366,7 @@
               <w:color w:val="auto"/>
             </w:rPr>
           </w:pPr>
-          <w:hyperlink w:anchor="_Toc477786409" w:history="1">
+          <w:hyperlink w:anchor="_Toc477797387" w:history="1">
             <w:r>
               <w:rPr>
                 <w:rStyle w:val="Hyperlink"/>
@@ -2431,7 +2394,7 @@
                 <w:noProof/>
                 <w:webHidden/>
               </w:rPr>
-              <w:instrText xml:space="preserve"> PAGEREF _Toc477786409 \h </w:instrText>
+              <w:instrText xml:space="preserve"> PAGEREF _Toc477797387 \h </w:instrText>
             </w:r>
             <w:r>
               <w:rPr>
@@ -2475,7 +2438,7 @@
               <w:color w:val="auto"/>
             </w:rPr>
           </w:pPr>
-          <w:hyperlink w:anchor="_Toc477786410" w:history="1">
+          <w:hyperlink w:anchor="_Toc477797388" w:history="1">
             <w:r>
               <w:rPr>
                 <w:rStyle w:val="Hyperlink"/>
@@ -2519,7 +2482,7 @@
                 <w:noProof/>
                 <w:webHidden/>
               </w:rPr>
-              <w:instrText xml:space="preserve"> PAGEREF _Toc477786410 \h </w:instrText>
+              <w:instrText xml:space="preserve"> PAGEREF _Toc477797388 \h </w:instrText>
             </w:r>
             <w:r>
               <w:rPr>
@@ -2563,7 +2526,7 @@
               <w:color w:val="auto"/>
             </w:rPr>
           </w:pPr>
-          <w:hyperlink w:anchor="_Toc477786411" w:history="1">
+          <w:hyperlink w:anchor="_Toc477797389" w:history="1">
             <w:r>
               <w:rPr>
                 <w:rStyle w:val="Hyperlink"/>
@@ -2607,7 +2570,7 @@
                 <w:noProof/>
                 <w:webHidden/>
               </w:rPr>
-              <w:instrText xml:space="preserve"> PAGEREF _Toc477786411 \h </w:instrText>
+              <w:instrText xml:space="preserve"> PAGEREF _Toc477797389 \h </w:instrText>
             </w:r>
             <w:r>
               <w:rPr>
@@ -2650,7 +2613,7 @@
               <w:color w:val="auto"/>
             </w:rPr>
           </w:pPr>
-          <w:hyperlink w:anchor="_Toc477786412" w:history="1">
+          <w:hyperlink w:anchor="_Toc477797390" w:history="1">
             <w:r>
               <w:rPr>
                 <w:rStyle w:val="Hyperlink"/>
@@ -2678,7 +2641,7 @@
                 <w:noProof/>
                 <w:webHidden/>
               </w:rPr>
-              <w:instrText xml:space="preserve"> PAGEREF _Toc477786412 \h </w:instrText>
+              <w:instrText xml:space="preserve"> PAGEREF _Toc477797390 \h </w:instrText>
             </w:r>
             <w:r>
               <w:rPr>
@@ -2721,7 +2684,7 @@
               <w:color w:val="auto"/>
             </w:rPr>
           </w:pPr>
-          <w:hyperlink w:anchor="_Toc477786413" w:history="1">
+          <w:hyperlink w:anchor="_Toc477797391" w:history="1">
             <w:r>
               <w:rPr>
                 <w:rStyle w:val="Hyperlink"/>
@@ -2749,7 +2712,7 @@
                 <w:noProof/>
                 <w:webHidden/>
               </w:rPr>
-              <w:instrText xml:space="preserve"> PAGEREF _Toc477786413 \h </w:instrText>
+              <w:instrText xml:space="preserve"> PAGEREF _Toc477797391 \h </w:instrText>
             </w:r>
             <w:r>
               <w:rPr>
@@ -2792,7 +2755,7 @@
               <w:color w:val="auto"/>
             </w:rPr>
           </w:pPr>
-          <w:hyperlink w:anchor="_Toc477786414" w:history="1">
+          <w:hyperlink w:anchor="_Toc477797392" w:history="1">
             <w:r>
               <w:rPr>
                 <w:rStyle w:val="Hyperlink"/>
@@ -2820,7 +2783,7 @@
                 <w:noProof/>
                 <w:webHidden/>
               </w:rPr>
-              <w:instrText xml:space="preserve"> PAGEREF _Toc477786414 \h </w:instrText>
+              <w:instrText xml:space="preserve"> PAGEREF _Toc477797392 \h </w:instrText>
             </w:r>
             <w:r>
               <w:rPr>
@@ -2863,7 +2826,7 @@
               <w:color w:val="auto"/>
             </w:rPr>
           </w:pPr>
-          <w:hyperlink w:anchor="_Toc477786415" w:history="1">
+          <w:hyperlink w:anchor="_Toc477797393" w:history="1">
             <w:r>
               <w:rPr>
                 <w:rStyle w:val="Hyperlink"/>
@@ -2906,7 +2869,7 @@
                 <w:noProof/>
                 <w:webHidden/>
               </w:rPr>
-              <w:instrText xml:space="preserve"> PAGEREF _Toc477786415 \h </w:instrText>
+              <w:instrText xml:space="preserve"> PAGEREF _Toc477797393 \h </w:instrText>
             </w:r>
             <w:r>
               <w:rPr>
@@ -2949,7 +2912,7 @@
               <w:color w:val="auto"/>
             </w:rPr>
           </w:pPr>
-          <w:hyperlink w:anchor="_Toc477786416" w:history="1">
+          <w:hyperlink w:anchor="_Toc477797394" w:history="1">
             <w:r>
               <w:rPr>
                 <w:rStyle w:val="Hyperlink"/>
@@ -2977,7 +2940,7 @@
                 <w:noProof/>
                 <w:webHidden/>
               </w:rPr>
-              <w:instrText xml:space="preserve"> PAGEREF _Toc477786416 \h </w:instrText>
+              <w:instrText xml:space="preserve"> PAGEREF _Toc477797394 \h </w:instrText>
             </w:r>
             <w:r>
               <w:rPr>
@@ -3020,7 +2983,7 @@
               <w:color w:val="auto"/>
             </w:rPr>
           </w:pPr>
-          <w:hyperlink w:anchor="_Toc477786417" w:history="1">
+          <w:hyperlink w:anchor="_Toc477797395" w:history="1">
             <w:r>
               <w:rPr>
                 <w:rStyle w:val="Hyperlink"/>
@@ -3048,7 +3011,7 @@
                 <w:noProof/>
                 <w:webHidden/>
               </w:rPr>
-              <w:instrText xml:space="preserve"> PAGEREF _Toc477786417 \h </w:instrText>
+              <w:instrText xml:space="preserve"> PAGEREF _Toc477797395 \h </w:instrText>
             </w:r>
             <w:r>
               <w:rPr>
@@ -3091,7 +3054,7 @@
               <w:color w:val="auto"/>
             </w:rPr>
           </w:pPr>
-          <w:hyperlink w:anchor="_Toc477786418" w:history="1">
+          <w:hyperlink w:anchor="_Toc477797396" w:history="1">
             <w:r>
               <w:rPr>
                 <w:rStyle w:val="Hyperlink"/>
@@ -3119,7 +3082,7 @@
                 <w:noProof/>
                 <w:webHidden/>
               </w:rPr>
-              <w:instrText xml:space="preserve"> PAGEREF _Toc477786418 \h </w:instrText>
+              <w:instrText xml:space="preserve"> PAGEREF _Toc477797396 \h </w:instrText>
             </w:r>
             <w:r>
               <w:rPr>
@@ -3162,7 +3125,7 @@
               <w:color w:val="auto"/>
             </w:rPr>
           </w:pPr>
-          <w:hyperlink w:anchor="_Toc477786419" w:history="1">
+          <w:hyperlink w:anchor="_Toc477797397" w:history="1">
             <w:r>
               <w:rPr>
                 <w:rStyle w:val="Hyperlink"/>
@@ -3190,7 +3153,7 @@
                 <w:noProof/>
                 <w:webHidden/>
               </w:rPr>
-              <w:instrText xml:space="preserve"> PAGEREF _Toc477786419 \h </w:instrText>
+              <w:instrText xml:space="preserve"> PAGEREF _Toc477797397 \h </w:instrText>
             </w:r>
             <w:r>
               <w:rPr>
@@ -3233,7 +3196,7 @@
               <w:color w:val="auto"/>
             </w:rPr>
           </w:pPr>
-          <w:hyperlink w:anchor="_Toc477786420" w:history="1">
+          <w:hyperlink w:anchor="_Toc477797398" w:history="1">
             <w:r>
               <w:rPr>
                 <w:rStyle w:val="Hyperlink"/>
@@ -3261,7 +3224,7 @@
                 <w:noProof/>
                 <w:webHidden/>
               </w:rPr>
-              <w:instrText xml:space="preserve"> PAGEREF _Toc477786420 \h </w:instrText>
+              <w:instrText xml:space="preserve"> PAGEREF _Toc477797398 \h </w:instrText>
             </w:r>
             <w:r>
               <w:rPr>
@@ -3304,7 +3267,7 @@
               <w:color w:val="auto"/>
             </w:rPr>
           </w:pPr>
-          <w:hyperlink w:anchor="_Toc477786421" w:history="1">
+          <w:hyperlink w:anchor="_Toc477797399" w:history="1">
             <w:r>
               <w:rPr>
                 <w:rStyle w:val="Hyperlink"/>
@@ -3332,7 +3295,7 @@
                 <w:noProof/>
                 <w:webHidden/>
               </w:rPr>
-              <w:instrText xml:space="preserve"> PAGEREF _Toc477786421 \h </w:instrText>
+              <w:instrText xml:space="preserve"> PAGEREF _Toc477797399 \h </w:instrText>
             </w:r>
             <w:r>
               <w:rPr>
@@ -3375,7 +3338,7 @@
               <w:color w:val="auto"/>
             </w:rPr>
           </w:pPr>
-          <w:hyperlink w:anchor="_Toc477786422" w:history="1">
+          <w:hyperlink w:anchor="_Toc477797400" w:history="1">
             <w:r>
               <w:rPr>
                 <w:rStyle w:val="Hyperlink"/>
@@ -3403,7 +3366,7 @@
                 <w:noProof/>
                 <w:webHidden/>
               </w:rPr>
-              <w:instrText xml:space="preserve"> PAGEREF _Toc477786422 \h </w:instrText>
+              <w:instrText xml:space="preserve"> PAGEREF _Toc477797400 \h </w:instrText>
             </w:r>
             <w:r>
               <w:rPr>
@@ -3446,7 +3409,7 @@
               <w:color w:val="auto"/>
             </w:rPr>
           </w:pPr>
-          <w:hyperlink w:anchor="_Toc477786423" w:history="1">
+          <w:hyperlink w:anchor="_Toc477797401" w:history="1">
             <w:r>
               <w:rPr>
                 <w:rStyle w:val="Hyperlink"/>
@@ -3474,7 +3437,7 @@
                 <w:noProof/>
                 <w:webHidden/>
               </w:rPr>
-              <w:instrText xml:space="preserve"> PAGEREF _Toc477786423 \h </w:instrText>
+              <w:instrText xml:space="preserve"> PAGEREF _Toc477797401 \h </w:instrText>
             </w:r>
             <w:r>
               <w:rPr>
@@ -3517,7 +3480,7 @@
               <w:color w:val="auto"/>
             </w:rPr>
           </w:pPr>
-          <w:hyperlink w:anchor="_Toc477786424" w:history="1">
+          <w:hyperlink w:anchor="_Toc477797402" w:history="1">
             <w:r>
               <w:rPr>
                 <w:rStyle w:val="Hyperlink"/>
@@ -3545,7 +3508,7 @@
                 <w:noProof/>
                 <w:webHidden/>
               </w:rPr>
-              <w:instrText xml:space="preserve"> PAGEREF _Toc477786424 \h </w:instrText>
+              <w:instrText xml:space="preserve"> PAGEREF _Toc477797402 \h </w:instrText>
             </w:r>
             <w:r>
               <w:rPr>
@@ -3588,7 +3551,7 @@
               <w:color w:val="auto"/>
             </w:rPr>
           </w:pPr>
-          <w:hyperlink w:anchor="_Toc477786425" w:history="1">
+          <w:hyperlink w:anchor="_Toc477797403" w:history="1">
             <w:r>
               <w:rPr>
                 <w:rStyle w:val="Hyperlink"/>
@@ -3616,7 +3579,7 @@
                 <w:noProof/>
                 <w:webHidden/>
               </w:rPr>
-              <w:instrText xml:space="preserve"> PAGEREF _Toc477786425 \h </w:instrText>
+              <w:instrText xml:space="preserve"> PAGEREF _Toc477797403 \h </w:instrText>
             </w:r>
             <w:r>
               <w:rPr>
@@ -3659,7 +3622,7 @@
               <w:color w:val="auto"/>
             </w:rPr>
           </w:pPr>
-          <w:hyperlink w:anchor="_Toc477786426" w:history="1">
+          <w:hyperlink w:anchor="_Toc477797404" w:history="1">
             <w:r>
               <w:rPr>
                 <w:rStyle w:val="Hyperlink"/>
@@ -3687,7 +3650,7 @@
                 <w:noProof/>
                 <w:webHidden/>
               </w:rPr>
-              <w:instrText xml:space="preserve"> PAGEREF _Toc477786426 \h </w:instrText>
+              <w:instrText xml:space="preserve"> PAGEREF _Toc477797404 \h </w:instrText>
             </w:r>
             <w:r>
               <w:rPr>
@@ -3730,7 +3693,7 @@
               <w:color w:val="auto"/>
             </w:rPr>
           </w:pPr>
-          <w:hyperlink w:anchor="_Toc477786427" w:history="1">
+          <w:hyperlink w:anchor="_Toc477797405" w:history="1">
             <w:r>
               <w:rPr>
                 <w:rStyle w:val="Hyperlink"/>
@@ -3758,7 +3721,7 @@
                 <w:noProof/>
                 <w:webHidden/>
               </w:rPr>
-              <w:instrText xml:space="preserve"> PAGEREF _Toc477786427 \h </w:instrText>
+              <w:instrText xml:space="preserve"> PAGEREF _Toc477797405 \h </w:instrText>
             </w:r>
             <w:r>
               <w:rPr>
@@ -3801,14 +3764,14 @@
               <w:color w:val="auto"/>
             </w:rPr>
           </w:pPr>
-          <w:hyperlink w:anchor="_Toc477786428" w:history="1">
+          <w:hyperlink w:anchor="_Toc477797406" w:history="1">
             <w:r>
               <w:rPr>
                 <w:rStyle w:val="Hyperlink"/>
                 <w:b/>
                 <w:noProof/>
               </w:rPr>
-              <w:t>3.13 Sales Discount</w:t>
+              <w:t>3.13 Cash Back</w:t>
             </w:r>
             <w:r>
               <w:rPr>
@@ -3829,7 +3792,7 @@
                 <w:noProof/>
                 <w:webHidden/>
               </w:rPr>
-              <w:instrText xml:space="preserve"> PAGEREF _Toc477786428 \h </w:instrText>
+              <w:instrText xml:space="preserve"> PAGEREF _Toc477797406 \h </w:instrText>
             </w:r>
             <w:r>
               <w:rPr>
@@ -3872,7 +3835,7 @@
               <w:color w:val="auto"/>
             </w:rPr>
           </w:pPr>
-          <w:hyperlink w:anchor="_Toc477786429" w:history="1">
+          <w:hyperlink w:anchor="_Toc477797407" w:history="1">
             <w:r>
               <w:rPr>
                 <w:rStyle w:val="Hyperlink"/>
@@ -3900,7 +3863,7 @@
                 <w:noProof/>
                 <w:webHidden/>
               </w:rPr>
-              <w:instrText xml:space="preserve"> PAGEREF _Toc477786429 \h </w:instrText>
+              <w:instrText xml:space="preserve"> PAGEREF _Toc477797407 \h </w:instrText>
             </w:r>
             <w:r>
               <w:rPr>
@@ -3943,7 +3906,7 @@
               <w:color w:val="auto"/>
             </w:rPr>
           </w:pPr>
-          <w:hyperlink w:anchor="_Toc477786430" w:history="1">
+          <w:hyperlink w:anchor="_Toc477797408" w:history="1">
             <w:r>
               <w:rPr>
                 <w:rStyle w:val="Hyperlink"/>
@@ -3971,7 +3934,7 @@
                 <w:noProof/>
                 <w:webHidden/>
               </w:rPr>
-              <w:instrText xml:space="preserve"> PAGEREF _Toc477786430 \h </w:instrText>
+              <w:instrText xml:space="preserve"> PAGEREF _Toc477797408 \h </w:instrText>
             </w:r>
             <w:r>
               <w:rPr>
@@ -3991,7 +3954,7 @@
                 <w:noProof/>
                 <w:webHidden/>
               </w:rPr>
-              <w:t>12</w:t>
+              <w:t>13</w:t>
             </w:r>
             <w:r>
               <w:rPr>
@@ -4014,7 +3977,7 @@
               <w:color w:val="auto"/>
             </w:rPr>
           </w:pPr>
-          <w:hyperlink w:anchor="_Toc477786431" w:history="1">
+          <w:hyperlink w:anchor="_Toc477797409" w:history="1">
             <w:r>
               <w:rPr>
                 <w:rStyle w:val="Hyperlink"/>
@@ -4042,7 +4005,7 @@
                 <w:noProof/>
                 <w:webHidden/>
               </w:rPr>
-              <w:instrText xml:space="preserve"> PAGEREF _Toc477786431 \h </w:instrText>
+              <w:instrText xml:space="preserve"> PAGEREF _Toc477797409 \h </w:instrText>
             </w:r>
             <w:r>
               <w:rPr>
@@ -4085,7 +4048,7 @@
               <w:color w:val="auto"/>
             </w:rPr>
           </w:pPr>
-          <w:hyperlink w:anchor="_Toc477786432" w:history="1">
+          <w:hyperlink w:anchor="_Toc477797410" w:history="1">
             <w:r>
               <w:rPr>
                 <w:rStyle w:val="Hyperlink"/>
@@ -4113,7 +4076,7 @@
                 <w:noProof/>
                 <w:webHidden/>
               </w:rPr>
-              <w:instrText xml:space="preserve"> PAGEREF _Toc477786432 \h </w:instrText>
+              <w:instrText xml:space="preserve"> PAGEREF _Toc477797410 \h </w:instrText>
             </w:r>
             <w:r>
               <w:rPr>
@@ -4156,7 +4119,7 @@
               <w:color w:val="auto"/>
             </w:rPr>
           </w:pPr>
-          <w:hyperlink w:anchor="_Toc477786433" w:history="1">
+          <w:hyperlink w:anchor="_Toc477797411" w:history="1">
             <w:r>
               <w:rPr>
                 <w:rStyle w:val="Hyperlink"/>
@@ -4184,7 +4147,7 @@
                 <w:noProof/>
                 <w:webHidden/>
               </w:rPr>
-              <w:instrText xml:space="preserve"> PAGEREF _Toc477786433 \h </w:instrText>
+              <w:instrText xml:space="preserve"> PAGEREF _Toc477797411 \h </w:instrText>
             </w:r>
             <w:r>
               <w:rPr>
@@ -4227,7 +4190,7 @@
               <w:color w:val="auto"/>
             </w:rPr>
           </w:pPr>
-          <w:hyperlink w:anchor="_Toc477786434" w:history="1">
+          <w:hyperlink w:anchor="_Toc477797412" w:history="1">
             <w:r>
               <w:rPr>
                 <w:rStyle w:val="Hyperlink"/>
@@ -4255,7 +4218,7 @@
                 <w:noProof/>
                 <w:webHidden/>
               </w:rPr>
-              <w:instrText xml:space="preserve"> PAGEREF _Toc477786434 \h </w:instrText>
+              <w:instrText xml:space="preserve"> PAGEREF _Toc477797412 \h </w:instrText>
             </w:r>
             <w:r>
               <w:rPr>
@@ -4312,7 +4275,7 @@
         </w:rPr>
       </w:pPr>
       <w:bookmarkStart w:id="6" w:name="_Toc471908382"/>
-      <w:bookmarkStart w:id="7" w:name="_Toc477786408"/>
+      <w:bookmarkStart w:id="7" w:name="_Toc477797386"/>
       <w:r>
         <w:rPr>
           <w:b/>
@@ -4331,7 +4294,7 @@
         </w:rPr>
       </w:pPr>
       <w:bookmarkStart w:id="8" w:name="_Toc471908383"/>
-      <w:bookmarkStart w:id="9" w:name="_Toc477786409"/>
+      <w:bookmarkStart w:id="9" w:name="_Toc477797387"/>
       <w:r>
         <w:rPr>
           <w:b/>
@@ -4439,7 +4402,7 @@
           <w:b/>
         </w:rPr>
       </w:pPr>
-      <w:bookmarkStart w:id="10" w:name="_Toc477786410"/>
+      <w:bookmarkStart w:id="10" w:name="_Toc477797388"/>
       <w:r>
         <w:rPr>
           <w:b/>
@@ -5158,7 +5121,7 @@
           <w:b/>
         </w:rPr>
       </w:pPr>
-      <w:bookmarkStart w:id="11" w:name="_Toc477786411"/>
+      <w:bookmarkStart w:id="11" w:name="_Toc477797389"/>
       <w:r>
         <w:rPr>
           <w:b/>
@@ -5212,7 +5175,7 @@
           <w:b/>
         </w:rPr>
       </w:pPr>
-      <w:bookmarkStart w:id="12" w:name="_Toc477786412"/>
+      <w:bookmarkStart w:id="12" w:name="_Toc477797390"/>
       <w:r>
         <w:rPr>
           <w:b/>
@@ -5802,7 +5765,7 @@
           <w:b/>
         </w:rPr>
       </w:pPr>
-      <w:bookmarkStart w:id="13" w:name="_Toc477786413"/>
+      <w:bookmarkStart w:id="13" w:name="_Toc477797391"/>
       <w:r>
         <w:rPr>
           <w:b/>
@@ -5819,7 +5782,7 @@
           <w:b/>
         </w:rPr>
       </w:pPr>
-      <w:bookmarkStart w:id="14" w:name="_Toc477786414"/>
+      <w:bookmarkStart w:id="14" w:name="_Toc477797392"/>
       <w:r>
         <w:rPr>
           <w:b/>
@@ -5936,7 +5899,7 @@
           <w:b/>
         </w:rPr>
       </w:pPr>
-      <w:bookmarkStart w:id="15" w:name="_Toc477786415"/>
+      <w:bookmarkStart w:id="15" w:name="_Toc477797393"/>
       <w:r>
         <w:rPr>
           <w:rStyle w:val="Strong"/>
@@ -6042,7 +6005,7 @@
           <w:b/>
         </w:rPr>
       </w:pPr>
-      <w:bookmarkStart w:id="16" w:name="_Toc477786416"/>
+      <w:bookmarkStart w:id="16" w:name="_Toc477797394"/>
       <w:r>
         <w:rPr>
           <w:b/>
@@ -6211,52 +6174,41 @@
           <w:sz w:val="24"/>
           <w:szCs w:val="24"/>
         </w:rPr>
-        <w:t>Every sales executive will be tagged</w:t>
-      </w:r>
-      <w:bookmarkStart w:id="17" w:name="_GoBack"/>
+        <w:t>Every sales executive will be tagged with their own customer. One sales executive will be able to see other executive’s customer.</w:t>
+      </w:r>
+    </w:p>
+    <w:p>
+      <w:pPr>
+        <w:jc w:val="both"/>
+        <w:rPr>
+          <w:rFonts w:ascii="Times New Roman" w:hAnsi="Times New Roman" w:cs="Times New Roman"/>
+          <w:sz w:val="24"/>
+          <w:szCs w:val="24"/>
+        </w:rPr>
+      </w:pPr>
+    </w:p>
+    <w:p>
+      <w:pPr>
+        <w:pStyle w:val="Heading2"/>
+        <w:rPr>
+          <w:b/>
+        </w:rPr>
+      </w:pPr>
+      <w:bookmarkStart w:id="17" w:name="_Toc477797395"/>
+      <w:r>
+        <w:rPr>
+          <w:b/>
+        </w:rPr>
+        <w:t xml:space="preserve">3.3 </w:t>
+      </w:r>
+      <w:r>
+        <w:rPr>
+          <w:b/>
+        </w:rPr>
+        <w:t>Create the Sales Order</w:t>
+      </w:r>
       <w:bookmarkEnd w:id="17"/>
-      <w:r>
-        <w:rPr>
-          <w:rFonts w:ascii="Times New Roman" w:hAnsi="Times New Roman" w:cs="Times New Roman"/>
-          <w:color w:val="auto"/>
-          <w:sz w:val="24"/>
-          <w:szCs w:val="24"/>
-        </w:rPr>
-        <w:t xml:space="preserve"> with their own customer. One sales executive will be able to see other executive’s customer.</w:t>
-      </w:r>
-    </w:p>
-    <w:p>
-      <w:pPr>
-        <w:jc w:val="both"/>
-        <w:rPr>
-          <w:rFonts w:ascii="Times New Roman" w:hAnsi="Times New Roman" w:cs="Times New Roman"/>
-          <w:sz w:val="24"/>
-          <w:szCs w:val="24"/>
-        </w:rPr>
-      </w:pPr>
-    </w:p>
-    <w:p>
-      <w:pPr>
-        <w:pStyle w:val="Heading2"/>
-        <w:rPr>
-          <w:b/>
-        </w:rPr>
-      </w:pPr>
-      <w:bookmarkStart w:id="18" w:name="_Toc477786417"/>
-      <w:r>
-        <w:rPr>
-          <w:b/>
-        </w:rPr>
-        <w:t xml:space="preserve">3.3 </w:t>
-      </w:r>
-      <w:r>
-        <w:rPr>
-          <w:b/>
-        </w:rPr>
-        <w:t>Create the Sales Order</w:t>
-      </w:r>
-      <w:bookmarkEnd w:id="18"/>
-      <w:ins w:id="19" w:author="Mahfuzur Rahman" w:date="2017-01-30T18:37:00Z">
+      <w:ins w:id="18" w:author="Mahfuzur Rahman" w:date="2017-01-30T18:37:00Z">
         <w:r>
           <w:rPr>
             <w:b/>
@@ -6957,7 +6909,7 @@
           <w:b/>
         </w:rPr>
       </w:pPr>
-      <w:bookmarkStart w:id="20" w:name="_Toc477786418"/>
+      <w:bookmarkStart w:id="19" w:name="_Toc477797396"/>
       <w:r>
         <w:rPr>
           <w:rStyle w:val="Heading3Char"/>
@@ -6973,7 +6925,7 @@
         </w:rPr>
         <w:t>Sales Price</w:t>
       </w:r>
-      <w:bookmarkEnd w:id="20"/>
+      <w:bookmarkEnd w:id="19"/>
     </w:p>
     <w:p>
       <w:pPr>
@@ -7262,13 +7214,70 @@
           <w:b/>
         </w:rPr>
       </w:pPr>
-      <w:bookmarkStart w:id="21" w:name="_Toc477786419"/>
+      <w:bookmarkStart w:id="20" w:name="_Toc477797397"/>
       <w:r>
         <w:rPr>
           <w:b/>
         </w:rPr>
         <w:t>3.4 Receive feedback from the Customer</w:t>
       </w:r>
+      <w:bookmarkEnd w:id="20"/>
+      <w:r>
+        <w:rPr>
+          <w:b/>
+        </w:rPr>
+        <w:t xml:space="preserve">  </w:t>
+      </w:r>
+    </w:p>
+    <w:p>
+      <w:pPr>
+        <w:rPr>
+          <w:rFonts w:ascii="Times New Roman" w:hAnsi="Times New Roman" w:cs="Times New Roman"/>
+          <w:sz w:val="24"/>
+          <w:szCs w:val="24"/>
+        </w:rPr>
+      </w:pPr>
+      <w:r>
+        <w:rPr>
+          <w:rFonts w:ascii="Times New Roman" w:hAnsi="Times New Roman" w:cs="Times New Roman"/>
+          <w:sz w:val="24"/>
+          <w:szCs w:val="24"/>
+        </w:rPr>
+        <w:t>The Customer may contact the Salesman by phone or directly. The feedback of the Customer will be stored in the system and it will be viewable by authorized user only.</w:t>
+      </w:r>
+    </w:p>
+    <w:p>
+      <w:pPr>
+        <w:pStyle w:val="Heading2"/>
+        <w:rPr>
+          <w:b/>
+        </w:rPr>
+      </w:pPr>
+      <w:bookmarkStart w:id="21" w:name="_Toc477797398"/>
+      <w:r>
+        <w:rPr>
+          <w:b/>
+        </w:rPr>
+        <w:t>3</w:t>
+      </w:r>
+      <w:r>
+        <w:rPr>
+          <w:b/>
+        </w:rPr>
+        <w:t>.5</w:t>
+      </w:r>
+      <w:r>
+        <w:rPr>
+          <w:b/>
+        </w:rPr>
+        <w:t xml:space="preserve"> </w:t>
+      </w:r>
+      <w:r>
+        <w:rPr>
+          <w:b/>
+        </w:rPr>
+        <w:t>Gives stock status report to Accounting Department</w:t>
+      </w:r>
       <w:bookmarkEnd w:id="21"/>
       <w:r>
         <w:rPr>
@@ -7279,19 +7288,20 @@
     </w:p>
     <w:p>
       <w:pPr>
-        <w:rPr>
-          <w:rFonts w:ascii="Times New Roman" w:hAnsi="Times New Roman" w:cs="Times New Roman"/>
-          <w:sz w:val="24"/>
-          <w:szCs w:val="24"/>
-        </w:rPr>
-      </w:pPr>
-      <w:r>
-        <w:rPr>
-          <w:rFonts w:ascii="Times New Roman" w:hAnsi="Times New Roman" w:cs="Times New Roman"/>
-          <w:sz w:val="24"/>
-          <w:szCs w:val="24"/>
-        </w:rPr>
-        <w:t>The Customer may contact the Salesman by phone or directly. The feedback of the Customer will be stored in the system and it will be viewable by authorized user only.</w:t>
+        <w:jc w:val="both"/>
+        <w:rPr>
+          <w:rFonts w:ascii="Times New Roman" w:hAnsi="Times New Roman" w:cs="Times New Roman"/>
+          <w:sz w:val="24"/>
+          <w:szCs w:val="24"/>
+        </w:rPr>
+      </w:pPr>
+      <w:r>
+        <w:rPr>
+          <w:rFonts w:ascii="Times New Roman" w:hAnsi="Times New Roman" w:cs="Times New Roman"/>
+          <w:sz w:val="24"/>
+          <w:szCs w:val="24"/>
+        </w:rPr>
+        <w:t xml:space="preserve">The Accountant needs a stock status report for checking whether the input and output are matched between the Sales Department, Warehouse, and his/her account record.  </w:t>
       </w:r>
     </w:p>
     <w:p>
@@ -7301,18 +7311,12 @@
           <w:b/>
         </w:rPr>
       </w:pPr>
-      <w:bookmarkStart w:id="22" w:name="_Toc477786420"/>
-      <w:r>
-        <w:rPr>
-          <w:b/>
-        </w:rPr>
-        <w:t>3</w:t>
-      </w:r>
-      <w:r>
-        <w:rPr>
-          <w:b/>
-        </w:rPr>
-        <w:t>.5</w:t>
+      <w:bookmarkStart w:id="22" w:name="_Toc477797399"/>
+      <w:r>
+        <w:rPr>
+          <w:b/>
+        </w:rPr>
+        <w:t>3.6</w:t>
       </w:r>
       <w:r>
         <w:rPr>
@@ -7324,7 +7328,7 @@
         <w:rPr>
           <w:b/>
         </w:rPr>
-        <w:t>Gives stock status report to Accounting Department</w:t>
+        <w:t>Gives quotation list to Customer and Accounting Department</w:t>
       </w:r>
       <w:bookmarkEnd w:id="22"/>
       <w:r>
@@ -7349,7 +7353,23 @@
           <w:sz w:val="24"/>
           <w:szCs w:val="24"/>
         </w:rPr>
-        <w:t xml:space="preserve">The Accountant needs a stock status report for checking whether the input and output are matched between the Sales Department, Warehouse, and his/her account record.  </w:t>
+        <w:t xml:space="preserve">Every time the new products have been imported to the company, the Salesmen will promote products information as a quotation list of product to the Customer at the company or to Customer’s place. </w:t>
+      </w:r>
+      <w:r>
+        <w:rPr>
+          <w:rFonts w:ascii="Times New Roman" w:hAnsi="Times New Roman" w:cs="Times New Roman"/>
+          <w:sz w:val="24"/>
+          <w:szCs w:val="24"/>
+        </w:rPr>
+        <w:t xml:space="preserve"> </w:t>
+      </w:r>
+      <w:r>
+        <w:rPr>
+          <w:rFonts w:ascii="Times New Roman" w:hAnsi="Times New Roman" w:cs="Times New Roman"/>
+          <w:sz w:val="24"/>
+          <w:szCs w:val="24"/>
+        </w:rPr>
+        <w:t xml:space="preserve">In order to follow the price easily, the Accountant in Accounting Department also needs a quotation list from the Sales Department.  </w:t>
       </w:r>
     </w:p>
     <w:p>
@@ -7359,12 +7379,12 @@
           <w:b/>
         </w:rPr>
       </w:pPr>
-      <w:bookmarkStart w:id="23" w:name="_Toc477786421"/>
-      <w:r>
-        <w:rPr>
-          <w:b/>
-        </w:rPr>
-        <w:t>3.6</w:t>
+      <w:bookmarkStart w:id="23" w:name="_Toc477797400"/>
+      <w:r>
+        <w:rPr>
+          <w:b/>
+        </w:rPr>
+        <w:t>3.7</w:t>
       </w:r>
       <w:r>
         <w:rPr>
@@ -7376,9 +7396,87 @@
         <w:rPr>
           <w:b/>
         </w:rPr>
-        <w:t>Gives quotation list to Customer and Accounting Department</w:t>
+        <w:t>Gives customer list to Accounting Department</w:t>
       </w:r>
       <w:bookmarkEnd w:id="23"/>
+    </w:p>
+    <w:p>
+      <w:pPr>
+        <w:jc w:val="both"/>
+        <w:rPr>
+          <w:rFonts w:ascii="Times New Roman" w:hAnsi="Times New Roman" w:cs="Times New Roman"/>
+          <w:sz w:val="24"/>
+          <w:szCs w:val="24"/>
+        </w:rPr>
+      </w:pPr>
+      <w:r>
+        <w:rPr>
+          <w:rFonts w:ascii="Times New Roman" w:hAnsi="Times New Roman" w:cs="Times New Roman"/>
+          <w:sz w:val="24"/>
+          <w:szCs w:val="24"/>
+        </w:rPr>
+        <w:t>After the customer information has been recorded</w:t>
+      </w:r>
+      <w:r>
+        <w:rPr>
+          <w:rFonts w:ascii="Times New Roman" w:hAnsi="Times New Roman" w:cs="Times New Roman"/>
+          <w:sz w:val="24"/>
+          <w:szCs w:val="24"/>
+        </w:rPr>
+        <w:t xml:space="preserve"> in system, i</w:t>
+      </w:r>
+      <w:r>
+        <w:rPr>
+          <w:rFonts w:ascii="Times New Roman" w:hAnsi="Times New Roman" w:cs="Times New Roman"/>
+          <w:sz w:val="24"/>
+          <w:szCs w:val="24"/>
+        </w:rPr>
+        <w:t xml:space="preserve">t </w:t>
+      </w:r>
+      <w:r>
+        <w:rPr>
+          <w:rFonts w:ascii="Times New Roman" w:hAnsi="Times New Roman" w:cs="Times New Roman"/>
+          <w:sz w:val="24"/>
+          <w:szCs w:val="24"/>
+        </w:rPr>
+        <w:t xml:space="preserve">will be given </w:t>
+      </w:r>
+      <w:r>
+        <w:rPr>
+          <w:rFonts w:ascii="Times New Roman" w:hAnsi="Times New Roman" w:cs="Times New Roman"/>
+          <w:sz w:val="24"/>
+          <w:szCs w:val="24"/>
+        </w:rPr>
+        <w:t xml:space="preserve">to the Accounting Department.  </w:t>
+      </w:r>
+    </w:p>
+    <w:p>
+      <w:pPr>
+        <w:pStyle w:val="Heading2"/>
+        <w:rPr>
+          <w:b/>
+        </w:rPr>
+      </w:pPr>
+      <w:bookmarkStart w:id="24" w:name="_Toc477797401"/>
+      <w:r>
+        <w:rPr>
+          <w:b/>
+        </w:rPr>
+        <w:t>3.8</w:t>
+      </w:r>
+      <w:r>
+        <w:rPr>
+          <w:b/>
+        </w:rPr>
+        <w:t xml:space="preserve"> </w:t>
+      </w:r>
+      <w:r>
+        <w:rPr>
+          <w:b/>
+        </w:rPr>
+        <w:t>Gives sales reports to Customer and Accounting Department</w:t>
+      </w:r>
+      <w:bookmarkEnd w:id="24"/>
       <w:r>
         <w:rPr>
           <w:b/>
@@ -7401,23 +7499,7 @@
           <w:sz w:val="24"/>
           <w:szCs w:val="24"/>
         </w:rPr>
-        <w:t xml:space="preserve">Every time the new products have been imported to the company, the Salesmen will promote products information as a quotation list of product to the Customer at the company or to Customer’s place. </w:t>
-      </w:r>
-      <w:r>
-        <w:rPr>
-          <w:rFonts w:ascii="Times New Roman" w:hAnsi="Times New Roman" w:cs="Times New Roman"/>
-          <w:sz w:val="24"/>
-          <w:szCs w:val="24"/>
-        </w:rPr>
-        <w:t xml:space="preserve"> </w:t>
-      </w:r>
-      <w:r>
-        <w:rPr>
-          <w:rFonts w:ascii="Times New Roman" w:hAnsi="Times New Roman" w:cs="Times New Roman"/>
-          <w:sz w:val="24"/>
-          <w:szCs w:val="24"/>
-        </w:rPr>
-        <w:t xml:space="preserve">In order to follow the price easily, the Accountant in Accounting Department also needs a quotation list from the Sales Department.  </w:t>
+        <w:t xml:space="preserve">The Salesmen have to send the daily sales reports, which show the daily delivery and payment of the Customers, to the Accounting Department. Sometimes the Customers also require having these sales reports in the certain period to check by him or herself whether they are correct or not.  </w:t>
       </w:r>
     </w:p>
     <w:p>
@@ -7427,137 +7509,7 @@
           <w:b/>
         </w:rPr>
       </w:pPr>
-      <w:bookmarkStart w:id="24" w:name="_Toc477786422"/>
-      <w:r>
-        <w:rPr>
-          <w:b/>
-        </w:rPr>
-        <w:t>3.7</w:t>
-      </w:r>
-      <w:r>
-        <w:rPr>
-          <w:b/>
-        </w:rPr>
-        <w:t xml:space="preserve"> </w:t>
-      </w:r>
-      <w:r>
-        <w:rPr>
-          <w:b/>
-        </w:rPr>
-        <w:t>Gives customer list to Accounting Department</w:t>
-      </w:r>
-      <w:bookmarkEnd w:id="24"/>
-    </w:p>
-    <w:p>
-      <w:pPr>
-        <w:jc w:val="both"/>
-        <w:rPr>
-          <w:rFonts w:ascii="Times New Roman" w:hAnsi="Times New Roman" w:cs="Times New Roman"/>
-          <w:sz w:val="24"/>
-          <w:szCs w:val="24"/>
-        </w:rPr>
-      </w:pPr>
-      <w:r>
-        <w:rPr>
-          <w:rFonts w:ascii="Times New Roman" w:hAnsi="Times New Roman" w:cs="Times New Roman"/>
-          <w:sz w:val="24"/>
-          <w:szCs w:val="24"/>
-        </w:rPr>
-        <w:t>After the customer information has been recorded</w:t>
-      </w:r>
-      <w:r>
-        <w:rPr>
-          <w:rFonts w:ascii="Times New Roman" w:hAnsi="Times New Roman" w:cs="Times New Roman"/>
-          <w:sz w:val="24"/>
-          <w:szCs w:val="24"/>
-        </w:rPr>
-        <w:t xml:space="preserve"> in system, i</w:t>
-      </w:r>
-      <w:r>
-        <w:rPr>
-          <w:rFonts w:ascii="Times New Roman" w:hAnsi="Times New Roman" w:cs="Times New Roman"/>
-          <w:sz w:val="24"/>
-          <w:szCs w:val="24"/>
-        </w:rPr>
-        <w:t xml:space="preserve">t </w:t>
-      </w:r>
-      <w:r>
-        <w:rPr>
-          <w:rFonts w:ascii="Times New Roman" w:hAnsi="Times New Roman" w:cs="Times New Roman"/>
-          <w:sz w:val="24"/>
-          <w:szCs w:val="24"/>
-        </w:rPr>
-        <w:t xml:space="preserve">will be given </w:t>
-      </w:r>
-      <w:r>
-        <w:rPr>
-          <w:rFonts w:ascii="Times New Roman" w:hAnsi="Times New Roman" w:cs="Times New Roman"/>
-          <w:sz w:val="24"/>
-          <w:szCs w:val="24"/>
-        </w:rPr>
-        <w:t xml:space="preserve">to the Accounting Department.  </w:t>
-      </w:r>
-    </w:p>
-    <w:p>
-      <w:pPr>
-        <w:pStyle w:val="Heading2"/>
-        <w:rPr>
-          <w:b/>
-        </w:rPr>
-      </w:pPr>
-      <w:bookmarkStart w:id="25" w:name="_Toc477786423"/>
-      <w:r>
-        <w:rPr>
-          <w:b/>
-        </w:rPr>
-        <w:t>3.8</w:t>
-      </w:r>
-      <w:r>
-        <w:rPr>
-          <w:b/>
-        </w:rPr>
-        <w:t xml:space="preserve"> </w:t>
-      </w:r>
-      <w:r>
-        <w:rPr>
-          <w:b/>
-        </w:rPr>
-        <w:t>Gives sales reports to Customer and Accounting Department</w:t>
-      </w:r>
-      <w:bookmarkEnd w:id="25"/>
-      <w:r>
-        <w:rPr>
-          <w:b/>
-        </w:rPr>
-        <w:t xml:space="preserve">  </w:t>
-      </w:r>
-    </w:p>
-    <w:p>
-      <w:pPr>
-        <w:jc w:val="both"/>
-        <w:rPr>
-          <w:rFonts w:ascii="Times New Roman" w:hAnsi="Times New Roman" w:cs="Times New Roman"/>
-          <w:sz w:val="24"/>
-          <w:szCs w:val="24"/>
-        </w:rPr>
-      </w:pPr>
-      <w:r>
-        <w:rPr>
-          <w:rFonts w:ascii="Times New Roman" w:hAnsi="Times New Roman" w:cs="Times New Roman"/>
-          <w:sz w:val="24"/>
-          <w:szCs w:val="24"/>
-        </w:rPr>
-        <w:t xml:space="preserve">The Salesmen have to send the daily sales reports, which show the daily delivery and payment of the Customers, to the Accounting Department. Sometimes the Customers also require having these sales reports in the certain period to check by him or herself whether they are correct or not.  </w:t>
-      </w:r>
-    </w:p>
-    <w:p>
-      <w:pPr>
-        <w:pStyle w:val="Heading2"/>
-        <w:rPr>
-          <w:b/>
-        </w:rPr>
-      </w:pPr>
-      <w:bookmarkStart w:id="26" w:name="_Toc477786424"/>
+      <w:bookmarkStart w:id="25" w:name="_Toc477797402"/>
       <w:r>
         <w:rPr>
           <w:b/>
@@ -7577,6 +7529,60 @@
         </w:rPr>
         <w:t>Gives contract to Customer and Accounting Department</w:t>
       </w:r>
+      <w:bookmarkEnd w:id="25"/>
+      <w:r>
+        <w:rPr>
+          <w:b/>
+        </w:rPr>
+        <w:t xml:space="preserve">  </w:t>
+      </w:r>
+    </w:p>
+    <w:p>
+      <w:pPr>
+        <w:jc w:val="both"/>
+        <w:rPr>
+          <w:rFonts w:ascii="Times New Roman" w:hAnsi="Times New Roman" w:cs="Times New Roman"/>
+          <w:color w:val="auto"/>
+          <w:sz w:val="24"/>
+          <w:szCs w:val="24"/>
+        </w:rPr>
+      </w:pPr>
+      <w:r>
+        <w:rPr>
+          <w:rFonts w:ascii="Times New Roman" w:hAnsi="Times New Roman" w:cs="Times New Roman"/>
+          <w:color w:val="auto"/>
+          <w:sz w:val="24"/>
+          <w:szCs w:val="24"/>
+        </w:rPr>
+        <w:t xml:space="preserve">After the contract has been made, three copies will be made: first for Customer, second for Accounting Department and third for Sales Department itself.  </w:t>
+      </w:r>
+    </w:p>
+    <w:p>
+      <w:pPr>
+        <w:pStyle w:val="Heading2"/>
+        <w:rPr>
+          <w:b/>
+        </w:rPr>
+      </w:pPr>
+      <w:bookmarkStart w:id="26" w:name="_Toc477797403"/>
+      <w:r>
+        <w:rPr>
+          <w:b/>
+        </w:rPr>
+        <w:t>3.10</w:t>
+      </w:r>
+      <w:r>
+        <w:rPr>
+          <w:b/>
+        </w:rPr>
+        <w:t xml:space="preserve"> </w:t>
+      </w:r>
+      <w:r>
+        <w:rPr>
+          <w:b/>
+        </w:rPr>
+        <w:t>Gives returned product report the Customer and Accounting Department</w:t>
+      </w:r>
       <w:bookmarkEnd w:id="26"/>
       <w:r>
         <w:rPr>
@@ -7590,19 +7596,23 @@
         <w:jc w:val="both"/>
         <w:rPr>
           <w:rFonts w:ascii="Times New Roman" w:hAnsi="Times New Roman" w:cs="Times New Roman"/>
-          <w:color w:val="auto"/>
-          <w:sz w:val="24"/>
-          <w:szCs w:val="24"/>
-        </w:rPr>
-      </w:pPr>
-      <w:r>
-        <w:rPr>
-          <w:rFonts w:ascii="Times New Roman" w:hAnsi="Times New Roman" w:cs="Times New Roman"/>
-          <w:color w:val="auto"/>
-          <w:sz w:val="24"/>
-          <w:szCs w:val="24"/>
-        </w:rPr>
-        <w:t xml:space="preserve">After the contract has been made, three copies will be made: first for Customer, second for Accounting Department and third for Sales Department itself.  </w:t>
+          <w:sz w:val="24"/>
+          <w:szCs w:val="24"/>
+        </w:rPr>
+      </w:pPr>
+      <w:r>
+        <w:rPr>
+          <w:rFonts w:ascii="Times New Roman" w:hAnsi="Times New Roman" w:cs="Times New Roman"/>
+          <w:sz w:val="24"/>
+          <w:szCs w:val="24"/>
+        </w:rPr>
+        <w:t xml:space="preserve">The returned product reflects the quality of the product and influent to the long-term business relationship. On the other hands, the value of the returned product is considered as payment and the debt of the customer will be reduced. The Account needs the returned product report to follow the payment in the account. The customer sometimes requires the returned product report as well.  </w:t>
+      </w:r>
+      <w:r>
+        <w:rPr>
+          <w:b/>
+        </w:rPr>
+        <w:t xml:space="preserve">  </w:t>
       </w:r>
     </w:p>
     <w:p>
@@ -7612,12 +7622,12 @@
           <w:b/>
         </w:rPr>
       </w:pPr>
-      <w:bookmarkStart w:id="27" w:name="_Toc477786425"/>
-      <w:r>
-        <w:rPr>
-          <w:b/>
-        </w:rPr>
-        <w:t>3.10</w:t>
+      <w:bookmarkStart w:id="27" w:name="_Toc477797404"/>
+      <w:r>
+        <w:rPr>
+          <w:b/>
+        </w:rPr>
+        <w:t>3.11</w:t>
       </w:r>
       <w:r>
         <w:rPr>
@@ -7629,7 +7639,7 @@
         <w:rPr>
           <w:b/>
         </w:rPr>
-        <w:t>Gives returned product report the Customer and Accounting Department</w:t>
+        <w:t>Gets a delivery receipt from Warehouse Keeper</w:t>
       </w:r>
       <w:bookmarkEnd w:id="27"/>
       <w:r>
@@ -7654,13 +7664,25 @@
           <w:sz w:val="24"/>
           <w:szCs w:val="24"/>
         </w:rPr>
-        <w:t xml:space="preserve">The returned product reflects the quality of the product and influent to the long-term business relationship. On the other hands, the value of the returned product is considered as payment and the debt of the customer will be reduced. The Account needs the returned product report to follow the payment in the account. The customer sometimes requires the returned product report as well.  </w:t>
-      </w:r>
-      <w:r>
-        <w:rPr>
-          <w:b/>
-        </w:rPr>
-        <w:t xml:space="preserve">  </w:t>
+        <w:t xml:space="preserve">The Customer will sign on the delivery receipt after receiving the products. The Salesman will get the signed delivery receipt from Warehouse Keepers after the product has been delivered.   </w:t>
+      </w:r>
+    </w:p>
+    <w:p>
+      <w:pPr>
+        <w:jc w:val="both"/>
+        <w:rPr>
+          <w:rFonts w:ascii="Times New Roman" w:hAnsi="Times New Roman" w:cs="Times New Roman"/>
+          <w:sz w:val="24"/>
+          <w:szCs w:val="24"/>
+        </w:rPr>
+      </w:pPr>
+      <w:r>
+        <w:rPr>
+          <w:rFonts w:ascii="Times New Roman" w:hAnsi="Times New Roman" w:cs="Times New Roman"/>
+          <w:sz w:val="24"/>
+          <w:szCs w:val="24"/>
+        </w:rPr>
+        <w:t xml:space="preserve">The delivery receipt is made in three copies: first for Customer, second for Salesman, third for Warehouse Keeper him-/herself.  </w:t>
       </w:r>
     </w:p>
     <w:p>
@@ -7670,67 +7692,70 @@
           <w:b/>
         </w:rPr>
       </w:pPr>
-      <w:bookmarkStart w:id="28" w:name="_Toc477786426"/>
-      <w:r>
-        <w:rPr>
-          <w:b/>
-        </w:rPr>
-        <w:t>3.11</w:t>
-      </w:r>
+      <w:bookmarkStart w:id="28" w:name="_Toc477797405"/>
+      <w:r>
+        <w:rPr>
+          <w:b/>
+        </w:rPr>
+        <w:t>3.12</w:t>
+      </w:r>
+      <w:r>
+        <w:rPr>
+          <w:b/>
+        </w:rPr>
+        <w:t xml:space="preserve"> Sales Target and Achievement</w:t>
+      </w:r>
+      <w:bookmarkEnd w:id="28"/>
       <w:r>
         <w:rPr>
           <w:b/>
         </w:rPr>
         <w:t xml:space="preserve"> </w:t>
       </w:r>
-      <w:r>
-        <w:rPr>
-          <w:b/>
-        </w:rPr>
-        <w:t>Gets a delivery receipt from Warehouse Keeper</w:t>
-      </w:r>
-      <w:bookmarkEnd w:id="28"/>
-      <w:r>
-        <w:rPr>
-          <w:b/>
-        </w:rPr>
-        <w:t xml:space="preserve">  </w:t>
-      </w:r>
-    </w:p>
-    <w:p>
-      <w:pPr>
-        <w:jc w:val="both"/>
-        <w:rPr>
-          <w:rFonts w:ascii="Times New Roman" w:hAnsi="Times New Roman" w:cs="Times New Roman"/>
-          <w:sz w:val="24"/>
-          <w:szCs w:val="24"/>
-        </w:rPr>
-      </w:pPr>
-      <w:r>
-        <w:rPr>
-          <w:rFonts w:ascii="Times New Roman" w:hAnsi="Times New Roman" w:cs="Times New Roman"/>
-          <w:sz w:val="24"/>
-          <w:szCs w:val="24"/>
-        </w:rPr>
-        <w:t xml:space="preserve">The Customer will sign on the delivery receipt after receiving the products. The Salesman will get the signed delivery receipt from Warehouse Keepers after the product has been delivered.   </w:t>
-      </w:r>
-    </w:p>
-    <w:p>
-      <w:pPr>
-        <w:jc w:val="both"/>
-        <w:rPr>
-          <w:rFonts w:ascii="Times New Roman" w:hAnsi="Times New Roman" w:cs="Times New Roman"/>
-          <w:sz w:val="24"/>
-          <w:szCs w:val="24"/>
-        </w:rPr>
-      </w:pPr>
-      <w:r>
-        <w:rPr>
-          <w:rFonts w:ascii="Times New Roman" w:hAnsi="Times New Roman" w:cs="Times New Roman"/>
-          <w:sz w:val="24"/>
-          <w:szCs w:val="24"/>
-        </w:rPr>
-        <w:t xml:space="preserve">The delivery receipt is made in three copies: first for Customer, second for Salesman, third for Warehouse Keeper him-/herself.  </w:t>
+    </w:p>
+    <w:p>
+      <w:pPr>
+        <w:pStyle w:val="Bodycopy"/>
+        <w:jc w:val="both"/>
+        <w:rPr>
+          <w:shd w:val="clear" w:color="auto" w:fill="FFFFFF" w:themeFill="background1"/>
+        </w:rPr>
+      </w:pPr>
+      <w:r>
+        <w:rPr>
+          <w:shd w:val="clear" w:color="auto" w:fill="FFFFFF" w:themeFill="background1"/>
+        </w:rPr>
+        <w:t>A specified amount of sales that a management sets for achieving or exceeding within a specified timeframe. Sales targets are apportioned among different sales units such as salespersons, franchisees, distributors, agents, etc.</w:t>
+      </w:r>
+      <w:r>
+        <w:rPr>
+          <w:shd w:val="clear" w:color="auto" w:fill="FFFFFF" w:themeFill="background1"/>
+        </w:rPr>
+        <w:t xml:space="preserve"> There will have volume wise target on the whole sales team. The sales target will be product wise (basic/ auxiliary). Every sales executive will have time based target. The target can be yearly/monthly depending on the decision.</w:t>
+      </w:r>
+    </w:p>
+    <w:p>
+      <w:pPr>
+        <w:pStyle w:val="Bodycopy"/>
+        <w:jc w:val="both"/>
+      </w:pPr>
+      <w:r>
+        <w:rPr>
+          <w:shd w:val="clear" w:color="auto" w:fill="FFFFFF" w:themeFill="background1"/>
+        </w:rPr>
+        <w:t>If the sales targets are achieved, then it is considered as achievement. This achievement can be measured yearly/ half-yearly/ quarterly.  There will be a</w:t>
+      </w:r>
+      <w:r>
+        <w:rPr>
+          <w:shd w:val="clear" w:color="auto" w:fill="FFFFFF" w:themeFill="background1"/>
+        </w:rPr>
+        <w:t xml:space="preserve"> report on target vs. achievement.</w:t>
+      </w:r>
+      <w:r>
+        <w:rPr>
+          <w:shd w:val="clear" w:color="auto" w:fill="FFFFFF" w:themeFill="background1"/>
+        </w:rPr>
+        <w:t xml:space="preserve"> This can be individual or group wise.</w:t>
       </w:r>
     </w:p>
     <w:p>
@@ -7740,93 +7765,174 @@
           <w:b/>
         </w:rPr>
       </w:pPr>
-      <w:bookmarkStart w:id="29" w:name="_Toc477786427"/>
-      <w:r>
-        <w:rPr>
-          <w:b/>
-        </w:rPr>
-        <w:t>3.12</w:t>
-      </w:r>
-      <w:r>
-        <w:rPr>
-          <w:b/>
-        </w:rPr>
-        <w:t xml:space="preserve"> Sales Target and Achievement</w:t>
+      <w:bookmarkStart w:id="29" w:name="_Toc477797406"/>
+      <w:r>
+        <w:rPr>
+          <w:b/>
+        </w:rPr>
+        <w:t>3.13</w:t>
+      </w:r>
+      <w:r>
+        <w:rPr>
+          <w:b/>
+        </w:rPr>
+        <w:t xml:space="preserve"> </w:t>
+      </w:r>
+      <w:r>
+        <w:rPr>
+          <w:b/>
+        </w:rPr>
+        <w:t>Cash Back</w:t>
       </w:r>
       <w:bookmarkEnd w:id="29"/>
-      <w:r>
-        <w:rPr>
-          <w:b/>
-        </w:rPr>
-        <w:t xml:space="preserve"> </w:t>
-      </w:r>
-    </w:p>
-    <w:p>
-      <w:pPr>
-        <w:pStyle w:val="Bodycopy"/>
-        <w:jc w:val="both"/>
-        <w:rPr>
-          <w:shd w:val="clear" w:color="auto" w:fill="FFFFFF" w:themeFill="background1"/>
-        </w:rPr>
-      </w:pPr>
-      <w:r>
-        <w:rPr>
-          <w:shd w:val="clear" w:color="auto" w:fill="FFFFFF" w:themeFill="background1"/>
-        </w:rPr>
-        <w:t>A specified amount of sales that a management sets for achieving or exceeding within a specified timeframe. Sales targets are apportioned among different sales units such as salespersons, franchisees, distributors, agents, etc.</w:t>
-      </w:r>
-      <w:r>
-        <w:rPr>
-          <w:shd w:val="clear" w:color="auto" w:fill="FFFFFF" w:themeFill="background1"/>
-        </w:rPr>
-        <w:t xml:space="preserve"> There will have volume wise target on the whole sales team. The sales target will be product wise (basic/ auxiliary). Every sales executive will have time based target. The target can be yearly/monthly depending on the decision.</w:t>
-      </w:r>
-    </w:p>
-    <w:p>
-      <w:pPr>
-        <w:pStyle w:val="Bodycopy"/>
-        <w:jc w:val="both"/>
-      </w:pPr>
-      <w:r>
-        <w:rPr>
-          <w:shd w:val="clear" w:color="auto" w:fill="FFFFFF" w:themeFill="background1"/>
-        </w:rPr>
-        <w:t>If the sales targets are achieved, then it is considered as achievement. This achievement can be measured yearly/ half-yearly/ quarterly.  There will be a</w:t>
-      </w:r>
-      <w:r>
-        <w:rPr>
-          <w:shd w:val="clear" w:color="auto" w:fill="FFFFFF" w:themeFill="background1"/>
-        </w:rPr>
-        <w:t xml:space="preserve"> report on target vs. achievement.</w:t>
-      </w:r>
-      <w:r>
-        <w:rPr>
-          <w:shd w:val="clear" w:color="auto" w:fill="FFFFFF" w:themeFill="background1"/>
-        </w:rPr>
-        <w:t xml:space="preserve"> This can be individual or group wise.</w:t>
-      </w:r>
-    </w:p>
-    <w:p>
-      <w:pPr>
-        <w:pStyle w:val="Heading2"/>
-        <w:rPr>
-          <w:b/>
-        </w:rPr>
-      </w:pPr>
-      <w:bookmarkStart w:id="30" w:name="_Toc477786428"/>
-      <w:r>
-        <w:rPr>
-          <w:b/>
-        </w:rPr>
-        <w:t>3.13</w:t>
-      </w:r>
-      <w:r>
-        <w:rPr>
-          <w:b/>
-        </w:rPr>
-        <w:t xml:space="preserve"> Sales Discount</w:t>
-      </w:r>
-      <w:bookmarkEnd w:id="30"/>
+    </w:p>
+    <w:p>
+      <w:pPr>
+        <w:jc w:val="both"/>
+        <w:rPr>
+          <w:rFonts w:ascii="Times New Roman" w:hAnsi="Times New Roman" w:cs="Times New Roman"/>
+          <w:sz w:val="24"/>
+          <w:szCs w:val="24"/>
+        </w:rPr>
+      </w:pPr>
+      <w:r>
+        <w:rPr>
+          <w:rFonts w:ascii="Times New Roman" w:hAnsi="Times New Roman" w:cs="Times New Roman"/>
+          <w:sz w:val="24"/>
+          <w:szCs w:val="24"/>
+        </w:rPr>
+        <w:t xml:space="preserve">This feature gives </w:t>
+      </w:r>
+      <w:r>
+        <w:rPr>
+          <w:rFonts w:ascii="Times New Roman" w:hAnsi="Times New Roman" w:cs="Times New Roman"/>
+          <w:sz w:val="24"/>
+          <w:szCs w:val="24"/>
+        </w:rPr>
+        <w:t xml:space="preserve">customers the option of withdrawing cash from their </w:t>
+      </w:r>
+      <w:r>
+        <w:rPr>
+          <w:rFonts w:ascii="Times New Roman" w:hAnsi="Times New Roman" w:cs="Times New Roman"/>
+          <w:sz w:val="24"/>
+          <w:szCs w:val="24"/>
+        </w:rPr>
+        <w:t xml:space="preserve">debit account when they make a purchase at seller’s </w:t>
+      </w:r>
+      <w:r>
+        <w:rPr>
+          <w:rFonts w:ascii="Times New Roman" w:hAnsi="Times New Roman" w:cs="Times New Roman"/>
+          <w:sz w:val="24"/>
+          <w:szCs w:val="24"/>
+        </w:rPr>
+        <w:t xml:space="preserve">place of business. </w:t>
+      </w:r>
+      <w:r>
+        <w:rPr>
+          <w:rFonts w:ascii="Times New Roman" w:hAnsi="Times New Roman" w:cs="Times New Roman"/>
+          <w:sz w:val="24"/>
+          <w:szCs w:val="24"/>
+        </w:rPr>
+        <w:t xml:space="preserve">Seller provides this special discount when customer purchase desired amount/ price of product. </w:t>
+      </w:r>
+      <w:r>
+        <w:rPr>
+          <w:rFonts w:ascii="Times New Roman" w:hAnsi="Times New Roman" w:cs="Times New Roman"/>
+          <w:sz w:val="24"/>
+          <w:szCs w:val="24"/>
+        </w:rPr>
+        <w:t>Cashback is only available on debit Purchases.</w:t>
+      </w:r>
+    </w:p>
+    <w:p>
+      <w:pPr>
+        <w:jc w:val="both"/>
+        <w:rPr>
+          <w:rFonts w:ascii="Times New Roman" w:hAnsi="Times New Roman" w:cs="Times New Roman"/>
+          <w:sz w:val="24"/>
+          <w:szCs w:val="24"/>
+        </w:rPr>
+      </w:pPr>
+      <w:r>
+        <w:rPr>
+          <w:rFonts w:ascii="Times New Roman" w:hAnsi="Times New Roman" w:cs="Times New Roman"/>
+          <w:sz w:val="24"/>
+          <w:szCs w:val="24"/>
+        </w:rPr>
+        <w:t>So, in a way this is</w:t>
+      </w:r>
+      <w:r>
+        <w:rPr>
+          <w:rFonts w:ascii="Times New Roman" w:hAnsi="Times New Roman" w:cs="Times New Roman"/>
+          <w:sz w:val="24"/>
+          <w:szCs w:val="24"/>
+        </w:rPr>
+        <w:t xml:space="preserve"> not exactly rewarding </w:t>
+      </w:r>
+      <w:r>
+        <w:rPr>
+          <w:rFonts w:ascii="Times New Roman" w:hAnsi="Times New Roman" w:cs="Times New Roman"/>
+          <w:sz w:val="24"/>
+          <w:szCs w:val="24"/>
+        </w:rPr>
+        <w:t>for customer who are buying their products</w:t>
+      </w:r>
+      <w:r>
+        <w:rPr>
+          <w:rFonts w:ascii="Times New Roman" w:hAnsi="Times New Roman" w:cs="Times New Roman"/>
+          <w:sz w:val="24"/>
+          <w:szCs w:val="24"/>
+        </w:rPr>
+        <w:t xml:space="preserve">- actually </w:t>
+      </w:r>
+      <w:r>
+        <w:rPr>
+          <w:rFonts w:ascii="Times New Roman" w:hAnsi="Times New Roman" w:cs="Times New Roman"/>
+          <w:sz w:val="24"/>
+          <w:szCs w:val="24"/>
+        </w:rPr>
+        <w:t>it is inflating</w:t>
+      </w:r>
+      <w:r>
+        <w:rPr>
+          <w:rFonts w:ascii="Times New Roman" w:hAnsi="Times New Roman" w:cs="Times New Roman"/>
+          <w:sz w:val="24"/>
+          <w:szCs w:val="24"/>
+        </w:rPr>
+        <w:t xml:space="preserve"> the p</w:t>
+      </w:r>
+      <w:r>
+        <w:rPr>
+          <w:rFonts w:ascii="Times New Roman" w:hAnsi="Times New Roman" w:cs="Times New Roman"/>
+          <w:sz w:val="24"/>
+          <w:szCs w:val="24"/>
+        </w:rPr>
+        <w:t>rice of the service or goods that customer</w:t>
+      </w:r>
+      <w:r>
+        <w:rPr>
+          <w:rFonts w:ascii="Times New Roman" w:hAnsi="Times New Roman" w:cs="Times New Roman"/>
+          <w:sz w:val="24"/>
+          <w:szCs w:val="24"/>
+        </w:rPr>
+        <w:t xml:space="preserve"> bought and pay a part of tha</w:t>
+      </w:r>
+      <w:r>
+        <w:rPr>
+          <w:rFonts w:ascii="Times New Roman" w:hAnsi="Times New Roman" w:cs="Times New Roman"/>
+          <w:sz w:val="24"/>
+          <w:szCs w:val="24"/>
+        </w:rPr>
+        <w:t xml:space="preserve">t increased cost back to the buyer to lure them to use their  goods </w:t>
+      </w:r>
+      <w:r>
+        <w:rPr>
+          <w:rFonts w:ascii="Times New Roman" w:hAnsi="Times New Roman" w:cs="Times New Roman"/>
+          <w:sz w:val="24"/>
+          <w:szCs w:val="24"/>
+        </w:rPr>
+        <w:t>more.</w:t>
+      </w:r>
     </w:p>
     <w:p>
       <w:pPr>
@@ -7851,35 +7957,6 @@
         </w:rPr>
         <w:t> </w:t>
       </w:r>
-      <w:r>
-        <w:rPr>
-          <w:rFonts w:ascii="Times New Roman" w:hAnsi="Times New Roman" w:cs="Times New Roman"/>
-          <w:color w:val="auto"/>
-          <w:sz w:val="24"/>
-          <w:szCs w:val="24"/>
-          <w:shd w:val="clear" w:color="auto" w:fill="FFFFFF"/>
-        </w:rPr>
-        <w:t xml:space="preserve">A sales discount is a reduction in the price of a product or service that is offered by the seller, in exchange for early payment by the buyer. This discount may be fixed or percentage. Debit note </w:t>
-      </w:r>
-      <w:commentRangeStart w:id="31"/>
-      <w:r>
-        <w:rPr>
-          <w:rFonts w:ascii="Times New Roman" w:hAnsi="Times New Roman" w:cs="Times New Roman"/>
-          <w:b/>
-          <w:color w:val="auto"/>
-          <w:sz w:val="24"/>
-          <w:szCs w:val="24"/>
-          <w:shd w:val="clear" w:color="auto" w:fill="FFFFFF"/>
-        </w:rPr>
-        <w:t>(TBD)</w:t>
-      </w:r>
-      <w:commentRangeEnd w:id="31"/>
-      <w:r>
-        <w:rPr>
-          <w:rStyle w:val="CommentReference"/>
-        </w:rPr>
-        <w:commentReference w:id="31"/>
-      </w:r>
     </w:p>
     <w:p>
       <w:pPr>
@@ -7888,7 +7965,7 @@
           <w:b/>
         </w:rPr>
       </w:pPr>
-      <w:bookmarkStart w:id="32" w:name="_Toc477786429"/>
+      <w:bookmarkStart w:id="30" w:name="_Toc477797407"/>
       <w:r>
         <w:rPr>
           <w:b/>
@@ -7901,7 +7978,7 @@
         </w:rPr>
         <w:t xml:space="preserve"> Reports</w:t>
       </w:r>
-      <w:bookmarkEnd w:id="32"/>
+      <w:bookmarkEnd w:id="30"/>
     </w:p>
     <w:p>
       <w:pPr>
@@ -8067,11 +8144,12 @@
           <w:b/>
         </w:rPr>
       </w:pPr>
-      <w:bookmarkStart w:id="33" w:name="_Toc477786430"/>
-      <w:r>
-        <w:rPr>
-          <w:b/>
-        </w:rPr>
+      <w:bookmarkStart w:id="31" w:name="_Toc477797408"/>
+      <w:r>
+        <w:rPr>
+          <w:b/>
+        </w:rPr>
+        <w:lastRenderedPageBreak/>
         <w:t>3.15</w:t>
       </w:r>
       <w:r>
@@ -8080,7 +8158,7 @@
         </w:rPr>
         <w:t xml:space="preserve"> Local Sales</w:t>
       </w:r>
-      <w:bookmarkEnd w:id="33"/>
+      <w:bookmarkEnd w:id="31"/>
     </w:p>
     <w:p>
       <w:pPr>
@@ -8137,7 +8215,6 @@
           <w:sz w:val="24"/>
           <w:szCs w:val="24"/>
         </w:rPr>
-        <w:lastRenderedPageBreak/>
         <w:drawing>
           <wp:inline distT="0" distB="0" distL="0" distR="0" wp14:anchorId="71756A30" wp14:editId="4077AB40">
             <wp:extent cx="4133850" cy="704850"/>
@@ -8156,7 +8233,7 @@
                     </pic:cNvPicPr>
                   </pic:nvPicPr>
                   <pic:blipFill>
-                    <a:blip r:embed="rId15" cstate="print">
+                    <a:blip r:embed="rId13" cstate="print">
                       <a:extLst>
                         <a:ext uri="{28A0092B-C50C-407E-A947-70E740481C1C}">
                           <a14:useLocalDpi xmlns:a14="http://schemas.microsoft.com/office/drawing/2010/main" val="0"/>
@@ -8317,7 +8394,7 @@
                     </pic:cNvPicPr>
                   </pic:nvPicPr>
                   <pic:blipFill>
-                    <a:blip r:embed="rId16" cstate="print">
+                    <a:blip r:embed="rId14" cstate="print">
                       <a:extLst>
                         <a:ext uri="{28A0092B-C50C-407E-A947-70E740481C1C}">
                           <a14:useLocalDpi xmlns:a14="http://schemas.microsoft.com/office/drawing/2010/main" val="0"/>
@@ -8452,16 +8529,6 @@
           <w:szCs w:val="24"/>
         </w:rPr>
       </w:pPr>
-    </w:p>
-    <w:p>
-      <w:pPr>
-        <w:rPr>
-          <w:rFonts w:ascii="Times New Roman" w:hAnsi="Times New Roman" w:cs="Times New Roman"/>
-          <w:b/>
-          <w:sz w:val="24"/>
-          <w:szCs w:val="24"/>
-        </w:rPr>
-      </w:pPr>
       <w:r>
         <w:rPr>
           <w:rFonts w:ascii="Times New Roman" w:hAnsi="Times New Roman" w:cs="Times New Roman"/>
@@ -8535,21 +8602,12 @@
     </w:p>
     <w:p>
       <w:pPr>
-        <w:rPr>
-          <w:rFonts w:ascii="Times New Roman" w:hAnsi="Times New Roman" w:cs="Times New Roman"/>
-          <w:sz w:val="24"/>
-          <w:szCs w:val="24"/>
-        </w:rPr>
-      </w:pPr>
-    </w:p>
-    <w:p>
-      <w:pPr>
         <w:pStyle w:val="Heading2"/>
         <w:rPr>
           <w:b/>
         </w:rPr>
       </w:pPr>
-      <w:bookmarkStart w:id="34" w:name="_Toc477786431"/>
+      <w:bookmarkStart w:id="32" w:name="_Toc477797409"/>
       <w:r>
         <w:rPr>
           <w:b/>
@@ -8562,7 +8620,7 @@
         </w:rPr>
         <w:t xml:space="preserve"> Payment Policy</w:t>
       </w:r>
-      <w:bookmarkEnd w:id="34"/>
+      <w:bookmarkEnd w:id="32"/>
     </w:p>
     <w:p>
       <w:pPr>
@@ -8676,22 +8734,12 @@
     </w:p>
     <w:p>
       <w:pPr>
-        <w:jc w:val="both"/>
-        <w:rPr>
-          <w:rFonts w:ascii="Times New Roman" w:hAnsi="Times New Roman" w:cs="Times New Roman"/>
-          <w:sz w:val="24"/>
-          <w:szCs w:val="24"/>
-        </w:rPr>
-      </w:pPr>
-    </w:p>
-    <w:p>
-      <w:pPr>
         <w:pStyle w:val="Heading2"/>
         <w:rPr>
           <w:b/>
         </w:rPr>
       </w:pPr>
-      <w:bookmarkStart w:id="35" w:name="_Toc477786432"/>
+      <w:bookmarkStart w:id="33" w:name="_Toc477797410"/>
       <w:r>
         <w:rPr>
           <w:b/>
@@ -8717,7 +8765,7 @@
         </w:rPr>
         <w:t>The main external agents</w:t>
       </w:r>
-      <w:bookmarkEnd w:id="35"/>
+      <w:bookmarkEnd w:id="33"/>
       <w:r>
         <w:rPr>
           <w:b/>
@@ -9156,6 +9204,8 @@
           <w:u w:val="single"/>
         </w:rPr>
       </w:pPr>
+      <w:bookmarkStart w:id="34" w:name="_GoBack"/>
+      <w:bookmarkEnd w:id="34"/>
     </w:p>
     <w:p>
       <w:pPr>
@@ -9164,8 +9214,8 @@
           <w:b/>
         </w:rPr>
       </w:pPr>
-      <w:bookmarkStart w:id="36" w:name="_Toc477167867"/>
-      <w:bookmarkStart w:id="37" w:name="_Toc477786433"/>
+      <w:bookmarkStart w:id="35" w:name="_Toc477167867"/>
+      <w:bookmarkStart w:id="36" w:name="_Toc477797411"/>
       <w:r>
         <w:rPr>
           <w:b/>
@@ -9179,8 +9229,8 @@
         </w:rPr>
         <w:t>. Appendix</w:t>
       </w:r>
+      <w:bookmarkEnd w:id="35"/>
       <w:bookmarkEnd w:id="36"/>
-      <w:bookmarkEnd w:id="37"/>
     </w:p>
     <w:p>
       <w:pPr>
@@ -9263,7 +9313,7 @@
                     </pic:cNvPicPr>
                   </pic:nvPicPr>
                   <pic:blipFill>
-                    <a:blip r:embed="rId17" cstate="print">
+                    <a:blip r:embed="rId15" cstate="print">
                       <a:extLst>
                         <a:ext uri="{28A0092B-C50C-407E-A947-70E740481C1C}">
                           <a14:useLocalDpi xmlns:a14="http://schemas.microsoft.com/office/drawing/2010/main" val="0"/>
@@ -9447,8 +9497,8 @@
           <w:b/>
         </w:rPr>
       </w:pPr>
-      <w:bookmarkStart w:id="38" w:name="_Toc473540526"/>
-      <w:bookmarkStart w:id="39" w:name="_Toc477786434"/>
+      <w:bookmarkStart w:id="37" w:name="_Toc473540526"/>
+      <w:bookmarkStart w:id="38" w:name="_Toc477797412"/>
       <w:r>
         <w:rPr>
           <w:b/>
@@ -9460,24 +9510,10 @@
         <w:rPr>
           <w:b/>
         </w:rPr>
-        <w:t xml:space="preserve">. </w:t>
-      </w:r>
-      <w:proofErr w:type="gramStart"/>
-      <w:r>
-        <w:rPr>
-          <w:b/>
-        </w:rPr>
-        <w:t>To</w:t>
-      </w:r>
-      <w:proofErr w:type="gramEnd"/>
-      <w:r>
-        <w:rPr>
-          <w:b/>
-        </w:rPr>
-        <w:t xml:space="preserve"> be Determined</w:t>
-      </w:r>
+        <w:t>. To be Determined</w:t>
+      </w:r>
+      <w:bookmarkEnd w:id="37"/>
       <w:bookmarkEnd w:id="38"/>
-      <w:bookmarkEnd w:id="39"/>
     </w:p>
     <w:p>
       <w:pPr>
@@ -10241,8 +10277,8 @@
     </w:p>
     <w:p/>
     <w:sectPr>
-      <w:headerReference w:type="default" r:id="rId18"/>
-      <w:footerReference w:type="default" r:id="rId19"/>
+      <w:headerReference w:type="default" r:id="rId16"/>
+      <w:footerReference w:type="default" r:id="rId17"/>
       <w:pgSz w:w="12240" w:h="15840"/>
       <w:pgMar w:top="1440" w:right="1440" w:bottom="1440" w:left="1440" w:header="0" w:footer="720" w:gutter="0"/>
       <w:cols w:space="720"/>
@@ -10251,33 +10287,6 @@
     </w:sectPr>
   </w:body>
 </w:document>
-</file>
-
-<file path=word/comments.xml><?xml version="1.0" encoding="utf-8"?>
-<w:comments xmlns:wpc="http://schemas.microsoft.com/office/word/2010/wordprocessingCanvas" xmlns:mc="http://schemas.openxmlformats.org/markup-compatibility/2006" xmlns:o="urn:schemas-microsoft-com:office:office" xmlns:r="http://schemas.openxmlformats.org/officeDocument/2006/relationships" xmlns:m="http://schemas.openxmlformats.org/officeDocument/2006/math" xmlns:v="urn:schemas-microsoft-com:vml" xmlns:wp14="http://schemas.microsoft.com/office/word/2010/wordprocessingDrawing" xmlns:wp="http://schemas.openxmlformats.org/drawingml/2006/wordprocessingDrawing" xmlns:w10="urn:schemas-microsoft-com:office:word" xmlns:w="http://schemas.openxmlformats.org/wordprocessingml/2006/main" xmlns:w14="http://schemas.microsoft.com/office/word/2010/wordml" xmlns:w15="http://schemas.microsoft.com/office/word/2012/wordml" xmlns:wpg="http://schemas.microsoft.com/office/word/2010/wordprocessingGroup" xmlns:wpi="http://schemas.microsoft.com/office/word/2010/wordprocessingInk" xmlns:wne="http://schemas.microsoft.com/office/word/2006/wordml" xmlns:wps="http://schemas.microsoft.com/office/word/2010/wordprocessingShape" mc:Ignorable="w14 w15 wp14">
-  <w:comment w:id="31" w:author="Mahfuzur Rahman" w:date="2017-03-19T11:40:00Z" w:initials="MR">
-    <w:p>
-      <w:pPr>
-        <w:pStyle w:val="CommentText"/>
-      </w:pPr>
-      <w:r>
-        <w:rPr>
-          <w:rStyle w:val="CommentReference"/>
-        </w:rPr>
-        <w:annotationRef/>
-      </w:r>
-      <w:r>
-        <w:t>Why TBD</w:t>
-      </w:r>
-    </w:p>
-  </w:comment>
-</w:comments>
-</file>
-
-<file path=word/commentsExtended.xml><?xml version="1.0" encoding="utf-8"?>
-<w15:commentsEx xmlns:wpc="http://schemas.microsoft.com/office/word/2010/wordprocessingCanvas" xmlns:mc="http://schemas.openxmlformats.org/markup-compatibility/2006" xmlns:o="urn:schemas-microsoft-com:office:office" xmlns:r="http://schemas.openxmlformats.org/officeDocument/2006/relationships" xmlns:m="http://schemas.openxmlformats.org/officeDocument/2006/math" xmlns:v="urn:schemas-microsoft-com:vml" xmlns:wp14="http://schemas.microsoft.com/office/word/2010/wordprocessingDrawing" xmlns:wp="http://schemas.openxmlformats.org/drawingml/2006/wordprocessingDrawing" xmlns:w10="urn:schemas-microsoft-com:office:word" xmlns:w="http://schemas.openxmlformats.org/wordprocessingml/2006/main" xmlns:w14="http://schemas.microsoft.com/office/word/2010/wordml" xmlns:w15="http://schemas.microsoft.com/office/word/2012/wordml" xmlns:wpg="http://schemas.microsoft.com/office/word/2010/wordprocessingGroup" xmlns:wpi="http://schemas.microsoft.com/office/word/2010/wordprocessingInk" xmlns:wne="http://schemas.microsoft.com/office/word/2006/wordml" xmlns:wps="http://schemas.microsoft.com/office/word/2010/wordprocessingShape" mc:Ignorable="w14 w15 wp14">
-  <w15:commentEx w15:paraId="7E315B65" w15:done="0"/>
-</w15:commentsEx>
 </file>
 
 <file path=word/endnotes.xml><?xml version="1.0" encoding="utf-8"?>
@@ -10513,7 +10522,7 @@
         <v:path o:extrusionok="f" gradientshapeok="t" o:connecttype="rect"/>
         <o:lock v:ext="edit" aspectratio="t"/>
       </v:shapetype>
-      <v:shape id="_x0000_i1040" type="#_x0000_t75" style="width:11.25pt;height:11.25pt" o:bullet="t">
+      <v:shape id="_x0000_i1047" type="#_x0000_t75" style="width:11.25pt;height:11.25pt" o:bullet="t">
         <v:imagedata r:id="rId1" o:title="mso5CFD"/>
       </v:shape>
     </w:pict>

</xml_diff>